<commit_message>
Added Cover Page to Project proposal
</commit_message>
<xml_diff>
--- a/Documentation/Group 5 Project Proposal.docx
+++ b/Documentation/Group 5 Project Proposal.docx
@@ -541,8 +541,6 @@
           <w:szCs w:val="28"/>
         </w:rPr>
       </w:pPr>
-      <w:bookmarkStart w:id="0" w:name="_GoBack"/>
-      <w:bookmarkEnd w:id="0"/>
     </w:p>
     <w:p>
       <w:pPr>
@@ -2102,6 +2100,8 @@
     <w:p>
       <w:pPr>
         <w:rPr>
+          <w:rFonts w:ascii="Arial" w:hAnsi="Arial" w:cs="Arial"/>
+          <w:color w:val="000000"/>
           <w:sz w:val="28"/>
           <w:szCs w:val="28"/>
         </w:rPr>
@@ -2151,6 +2151,26 @@
         </w:rPr>
         <w:t xml:space="preserve">, one solution is to create a system for the doctors to manage all their appointments from all sources, or just leave the management portion to them.   </w:t>
       </w:r>
+    </w:p>
+    <w:p>
+      <w:pPr>
+        <w:rPr>
+          <w:rFonts w:ascii="Arial" w:hAnsi="Arial" w:cs="Arial"/>
+          <w:color w:val="000000"/>
+          <w:sz w:val="28"/>
+          <w:szCs w:val="28"/>
+        </w:rPr>
+      </w:pPr>
+    </w:p>
+    <w:p>
+      <w:pPr>
+        <w:rPr>
+          <w:sz w:val="28"/>
+          <w:szCs w:val="28"/>
+        </w:rPr>
+      </w:pPr>
+      <w:bookmarkStart w:id="0" w:name="_GoBack"/>
+      <w:bookmarkEnd w:id="0"/>
     </w:p>
     <w:sectPr>
       <w:pgSz w:w="12240" w:h="15840"/>

</xml_diff>

<commit_message>
Added feature list to project proposal
</commit_message>
<xml_diff>
--- a/Documentation/Group 5 Project Proposal.docx
+++ b/Documentation/Group 5 Project Proposal.docx
@@ -130,43 +130,7 @@
           <w:sz w:val="28"/>
           <w:szCs w:val="28"/>
         </w:rPr>
-        <w:t xml:space="preserve">Shaikh </w:t>
-      </w:r>
-      <w:proofErr w:type="spellStart"/>
-      <w:r>
-        <w:rPr>
-          <w:rFonts w:ascii="Arial" w:hAnsi="Arial" w:cs="Arial"/>
-          <w:sz w:val="28"/>
-          <w:szCs w:val="28"/>
-        </w:rPr>
-        <w:t>Shawon</w:t>
-      </w:r>
-      <w:proofErr w:type="spellEnd"/>
-      <w:r>
-        <w:rPr>
-          <w:rFonts w:ascii="Arial" w:hAnsi="Arial" w:cs="Arial"/>
-          <w:sz w:val="28"/>
-          <w:szCs w:val="28"/>
-        </w:rPr>
-        <w:t xml:space="preserve"> </w:t>
-      </w:r>
-      <w:proofErr w:type="spellStart"/>
-      <w:r>
-        <w:rPr>
-          <w:rFonts w:ascii="Arial" w:hAnsi="Arial" w:cs="Arial"/>
-          <w:sz w:val="28"/>
-          <w:szCs w:val="28"/>
-        </w:rPr>
-        <w:t>Arefin</w:t>
-      </w:r>
-      <w:proofErr w:type="spellEnd"/>
-      <w:r>
-        <w:rPr>
-          <w:rFonts w:ascii="Arial" w:hAnsi="Arial" w:cs="Arial"/>
-          <w:sz w:val="28"/>
-          <w:szCs w:val="28"/>
-        </w:rPr>
-        <w:t xml:space="preserve"> Shimon</w:t>
+        <w:t>Shaikh Shawon Arefin Shimon</w:t>
       </w:r>
     </w:p>
     <w:p>
@@ -283,34 +247,14 @@
           <w:szCs w:val="28"/>
         </w:rPr>
       </w:pPr>
-      <w:proofErr w:type="spellStart"/>
-      <w:r>
-        <w:rPr>
-          <w:rFonts w:ascii="Arial" w:hAnsi="Arial" w:cs="Arial"/>
-          <w:sz w:val="28"/>
-          <w:szCs w:val="28"/>
-        </w:rPr>
-        <w:t>Arshi</w:t>
-      </w:r>
-      <w:proofErr w:type="spellEnd"/>
-      <w:r>
-        <w:rPr>
-          <w:rFonts w:ascii="Arial" w:hAnsi="Arial" w:cs="Arial"/>
-          <w:sz w:val="28"/>
-          <w:szCs w:val="28"/>
-        </w:rPr>
-        <w:t xml:space="preserve"> Siddiqui </w:t>
-      </w:r>
-      <w:proofErr w:type="spellStart"/>
-      <w:r>
-        <w:rPr>
-          <w:rFonts w:ascii="Arial" w:hAnsi="Arial" w:cs="Arial"/>
-          <w:sz w:val="28"/>
-          <w:szCs w:val="28"/>
-        </w:rPr>
-        <w:t>Promiti</w:t>
-      </w:r>
-      <w:proofErr w:type="spellEnd"/>
+      <w:r>
+        <w:rPr>
+          <w:rFonts w:ascii="Arial" w:hAnsi="Arial" w:cs="Arial"/>
+          <w:sz w:val="28"/>
+          <w:szCs w:val="28"/>
+        </w:rPr>
+        <w:t>Arshi Siddiqui Promiti</w:t>
+      </w:r>
     </w:p>
     <w:p>
       <w:pPr>
@@ -375,23 +319,13 @@
           <w:szCs w:val="28"/>
         </w:rPr>
       </w:pPr>
-      <w:proofErr w:type="spellStart"/>
-      <w:r>
-        <w:rPr>
-          <w:rFonts w:ascii="Arial" w:hAnsi="Arial" w:cs="Arial"/>
-          <w:sz w:val="28"/>
-          <w:szCs w:val="28"/>
-        </w:rPr>
-        <w:t>Mousfiqul</w:t>
-      </w:r>
-      <w:proofErr w:type="spellEnd"/>
-      <w:r>
-        <w:rPr>
-          <w:rFonts w:ascii="Arial" w:hAnsi="Arial" w:cs="Arial"/>
-          <w:sz w:val="28"/>
-          <w:szCs w:val="28"/>
-        </w:rPr>
-        <w:t xml:space="preserve"> Islam Khan</w:t>
+      <w:r>
+        <w:rPr>
+          <w:rFonts w:ascii="Arial" w:hAnsi="Arial" w:cs="Arial"/>
+          <w:sz w:val="28"/>
+          <w:szCs w:val="28"/>
+        </w:rPr>
+        <w:t>Mousfiqul Islam Khan</w:t>
       </w:r>
     </w:p>
     <w:p>
@@ -1429,764 +1363,940 @@
         </w:rPr>
         <w:t>,</w:t>
       </w:r>
+      <w:r>
+        <w:rPr>
+          <w:rFonts w:ascii="Arial" w:hAnsi="Arial" w:cs="Arial"/>
+          <w:sz w:val="28"/>
+          <w:szCs w:val="28"/>
+        </w:rPr>
+        <w:t xml:space="preserve"> is a web application which lets you find a doctor appropriate for your specific condition. There’s a big gaping hole in the current market where, when people get sick they don’t know what to do, many go to the doctors they have known for a while but they might not be the perfect person to visit and people end up paying their time and many, and many times the doctors would prescribe medicine instead of referring to an appropriate Doctor who specializes in that field. So this web application helps you cut the middle man and save you time, money and any risk associated with waiting long enough to visit the person who can make a better diagnosis. </w:t>
+      </w:r>
+    </w:p>
+    <w:p>
+      <w:pPr>
+        <w:rPr>
+          <w:rFonts w:ascii="Arial" w:hAnsi="Arial" w:cs="Arial"/>
+          <w:sz w:val="28"/>
+          <w:szCs w:val="28"/>
+        </w:rPr>
+      </w:pPr>
+    </w:p>
+    <w:p>
+      <w:pPr>
+        <w:rPr>
+          <w:rFonts w:ascii="Arial" w:hAnsi="Arial" w:cs="Arial"/>
+          <w:sz w:val="28"/>
+          <w:szCs w:val="28"/>
+        </w:rPr>
+      </w:pPr>
+      <w:r>
+        <w:rPr>
+          <w:rFonts w:ascii="Arial" w:hAnsi="Arial" w:cs="Arial"/>
+          <w:sz w:val="28"/>
+          <w:szCs w:val="28"/>
+        </w:rPr>
+        <w:t>Purpose:</w:t>
+      </w:r>
+    </w:p>
+    <w:p>
+      <w:pPr>
+        <w:rPr>
+          <w:rFonts w:ascii="Arial" w:hAnsi="Arial" w:cs="Arial"/>
+          <w:sz w:val="28"/>
+          <w:szCs w:val="28"/>
+        </w:rPr>
+      </w:pPr>
+    </w:p>
+    <w:p>
+      <w:pPr>
+        <w:rPr>
+          <w:rFonts w:ascii="Arial" w:hAnsi="Arial" w:cs="Arial"/>
+          <w:sz w:val="28"/>
+          <w:szCs w:val="28"/>
+        </w:rPr>
+      </w:pPr>
+      <w:r>
+        <w:rPr>
+          <w:rFonts w:ascii="Arial" w:hAnsi="Arial" w:cs="Arial"/>
+          <w:sz w:val="28"/>
+          <w:szCs w:val="28"/>
+        </w:rPr>
+        <w:t xml:space="preserve">The purpose of this project is to reduce the amount of risk associated with not being able to visit an appropriate doctor at the right time. It also aims to reduce the expense of time and money. </w:t>
+      </w:r>
+    </w:p>
+    <w:p>
+      <w:pPr>
+        <w:rPr>
+          <w:rFonts w:ascii="Arial" w:hAnsi="Arial" w:cs="Arial"/>
+          <w:sz w:val="28"/>
+          <w:szCs w:val="28"/>
+        </w:rPr>
+      </w:pPr>
+    </w:p>
+    <w:p>
+      <w:pPr>
+        <w:rPr>
+          <w:rFonts w:ascii="Arial" w:hAnsi="Arial" w:cs="Arial"/>
+          <w:sz w:val="28"/>
+          <w:szCs w:val="28"/>
+        </w:rPr>
+      </w:pPr>
+      <w:r>
+        <w:rPr>
+          <w:rFonts w:ascii="Arial" w:hAnsi="Arial" w:cs="Arial"/>
+          <w:sz w:val="28"/>
+          <w:szCs w:val="28"/>
+        </w:rPr>
+        <w:t>Intended Audience:</w:t>
+      </w:r>
+    </w:p>
+    <w:p>
+      <w:pPr>
+        <w:rPr>
+          <w:rFonts w:ascii="Arial" w:hAnsi="Arial" w:cs="Arial"/>
+          <w:sz w:val="28"/>
+          <w:szCs w:val="28"/>
+        </w:rPr>
+      </w:pPr>
+    </w:p>
+    <w:p>
+      <w:pPr>
+        <w:rPr>
+          <w:rFonts w:ascii="Arial" w:hAnsi="Arial" w:cs="Arial"/>
+          <w:sz w:val="28"/>
+          <w:szCs w:val="28"/>
+        </w:rPr>
+      </w:pPr>
+      <w:r>
+        <w:rPr>
+          <w:rFonts w:ascii="Arial" w:hAnsi="Arial" w:cs="Arial"/>
+          <w:sz w:val="28"/>
+          <w:szCs w:val="28"/>
+        </w:rPr>
+        <w:t>The in</w:t>
+      </w:r>
+      <w:r>
+        <w:rPr>
+          <w:rFonts w:ascii="Arial" w:hAnsi="Arial" w:cs="Arial"/>
+          <w:sz w:val="28"/>
+          <w:szCs w:val="28"/>
+        </w:rPr>
+        <w:t>tended audience is anyone who is looking for a doctor</w:t>
+      </w:r>
+      <w:r>
+        <w:rPr>
+          <w:rFonts w:ascii="Arial" w:hAnsi="Arial" w:cs="Arial"/>
+          <w:sz w:val="28"/>
+          <w:szCs w:val="28"/>
+        </w:rPr>
+        <w:t xml:space="preserve"> for themselves or a loved one. </w:t>
+      </w:r>
+      <w:r>
+        <w:rPr>
+          <w:rFonts w:ascii="Arial" w:hAnsi="Arial" w:cs="Arial"/>
+          <w:sz w:val="28"/>
+          <w:szCs w:val="28"/>
+        </w:rPr>
+        <w:t xml:space="preserve">But if it were to be narrowed down, then people who are good with tech and have to take responsibilities in their day to day life, so anyone from the age of 17 and above would be the ideal target audience. </w:t>
+      </w:r>
+    </w:p>
+    <w:p>
+      <w:pPr>
+        <w:rPr>
+          <w:rFonts w:ascii="Arial" w:hAnsi="Arial" w:cs="Arial"/>
+          <w:sz w:val="28"/>
+          <w:szCs w:val="28"/>
+        </w:rPr>
+      </w:pPr>
+    </w:p>
+    <w:p>
+      <w:pPr>
+        <w:rPr>
+          <w:rFonts w:ascii="Arial" w:hAnsi="Arial" w:cs="Arial"/>
+          <w:sz w:val="28"/>
+          <w:szCs w:val="28"/>
+        </w:rPr>
+      </w:pPr>
+    </w:p>
+    <w:p>
+      <w:pPr>
+        <w:rPr>
+          <w:rFonts w:ascii="Arial" w:hAnsi="Arial" w:cs="Arial"/>
+          <w:sz w:val="28"/>
+          <w:szCs w:val="28"/>
+        </w:rPr>
+      </w:pPr>
+    </w:p>
+    <w:p>
+      <w:pPr>
+        <w:rPr>
+          <w:rFonts w:ascii="Arial" w:hAnsi="Arial" w:cs="Arial"/>
+          <w:sz w:val="28"/>
+          <w:szCs w:val="28"/>
+        </w:rPr>
+      </w:pPr>
+    </w:p>
+    <w:p>
+      <w:pPr>
+        <w:rPr>
+          <w:rFonts w:ascii="Arial" w:hAnsi="Arial" w:cs="Arial"/>
+          <w:sz w:val="28"/>
+          <w:szCs w:val="28"/>
+        </w:rPr>
+      </w:pPr>
+    </w:p>
+    <w:p>
+      <w:pPr>
+        <w:rPr>
+          <w:rFonts w:ascii="Arial" w:hAnsi="Arial" w:cs="Arial"/>
+          <w:sz w:val="28"/>
+          <w:szCs w:val="28"/>
+        </w:rPr>
+      </w:pPr>
+      <w:r>
+        <w:rPr>
+          <w:rFonts w:ascii="Arial" w:hAnsi="Arial" w:cs="Arial"/>
+          <w:sz w:val="28"/>
+          <w:szCs w:val="28"/>
+        </w:rPr>
+        <w:lastRenderedPageBreak/>
+        <w:t>Project Scope:</w:t>
+      </w:r>
+    </w:p>
+    <w:p>
+      <w:pPr>
+        <w:rPr>
+          <w:rFonts w:ascii="Arial" w:hAnsi="Arial" w:cs="Arial"/>
+          <w:sz w:val="28"/>
+          <w:szCs w:val="28"/>
+        </w:rPr>
+      </w:pPr>
+    </w:p>
+    <w:p>
+      <w:pPr>
+        <w:rPr>
+          <w:rFonts w:ascii="Arial" w:hAnsi="Arial" w:cs="Arial"/>
+          <w:color w:val="000000"/>
+          <w:sz w:val="28"/>
+          <w:szCs w:val="28"/>
+        </w:rPr>
+      </w:pPr>
+      <w:r>
+        <w:rPr>
+          <w:rFonts w:ascii="Arial" w:hAnsi="Arial" w:cs="Arial"/>
+          <w:color w:val="000000"/>
+          <w:sz w:val="28"/>
+          <w:szCs w:val="28"/>
+        </w:rPr>
+        <w:t>This system provides a very well sorted out environment which abstracts a lot of unnecessary infor</w:t>
+      </w:r>
+      <w:r>
+        <w:rPr>
+          <w:rFonts w:ascii="Arial" w:hAnsi="Arial" w:cs="Arial"/>
+          <w:color w:val="000000"/>
+          <w:sz w:val="28"/>
+          <w:szCs w:val="28"/>
+        </w:rPr>
+        <w:t>mation and helps reduce time,</w:t>
+      </w:r>
+      <w:r>
+        <w:rPr>
+          <w:rFonts w:ascii="Arial" w:hAnsi="Arial" w:cs="Arial"/>
+          <w:color w:val="000000"/>
+          <w:sz w:val="28"/>
+          <w:szCs w:val="28"/>
+        </w:rPr>
+        <w:t xml:space="preserve"> efficiency</w:t>
+      </w:r>
+      <w:r>
+        <w:rPr>
+          <w:rFonts w:ascii="Arial" w:hAnsi="Arial" w:cs="Arial"/>
+          <w:color w:val="000000"/>
+          <w:sz w:val="28"/>
+          <w:szCs w:val="28"/>
+        </w:rPr>
+        <w:t xml:space="preserve"> and</w:t>
+      </w:r>
+      <w:r>
+        <w:rPr>
+          <w:rFonts w:ascii="Arial" w:hAnsi="Arial" w:cs="Arial"/>
+          <w:color w:val="000000"/>
+          <w:sz w:val="28"/>
+          <w:szCs w:val="28"/>
+        </w:rPr>
+        <w:t xml:space="preserve"> discrepancies.</w:t>
+      </w:r>
+      <w:r>
+        <w:rPr>
+          <w:rFonts w:ascii="Arial" w:hAnsi="Arial" w:cs="Arial"/>
+          <w:color w:val="000000"/>
+          <w:sz w:val="28"/>
+          <w:szCs w:val="28"/>
+        </w:rPr>
+        <w:t xml:space="preserve"> Once the people find</w:t>
+      </w:r>
+      <w:r>
+        <w:rPr>
+          <w:rFonts w:ascii="Arial" w:hAnsi="Arial" w:cs="Arial"/>
+          <w:color w:val="000000"/>
+          <w:sz w:val="28"/>
+          <w:szCs w:val="28"/>
+        </w:rPr>
+        <w:t xml:space="preserve"> this application it will help them in various aspects, considering that </w:t>
+      </w:r>
+      <w:r>
+        <w:rPr>
+          <w:rFonts w:ascii="Arial" w:hAnsi="Arial" w:cs="Arial"/>
+          <w:color w:val="000000"/>
+          <w:sz w:val="28"/>
+          <w:szCs w:val="28"/>
+        </w:rPr>
+        <w:t xml:space="preserve">millennials </w:t>
+      </w:r>
+      <w:r>
+        <w:rPr>
+          <w:rFonts w:ascii="Arial" w:hAnsi="Arial" w:cs="Arial"/>
+          <w:color w:val="000000"/>
+          <w:sz w:val="28"/>
+          <w:szCs w:val="28"/>
+        </w:rPr>
+        <w:t>tend to do a lot of research for themselves</w:t>
+      </w:r>
+      <w:r>
+        <w:rPr>
+          <w:rFonts w:ascii="Arial" w:hAnsi="Arial" w:cs="Arial"/>
+          <w:color w:val="000000"/>
+          <w:sz w:val="28"/>
+          <w:szCs w:val="28"/>
+        </w:rPr>
+        <w:t>, this platform will help</w:t>
+      </w:r>
+      <w:r>
+        <w:rPr>
+          <w:rFonts w:ascii="Arial" w:hAnsi="Arial" w:cs="Arial"/>
+          <w:color w:val="000000"/>
+          <w:sz w:val="28"/>
+          <w:szCs w:val="28"/>
+        </w:rPr>
+        <w:t xml:space="preserve"> them narrow down their search and find an appropriate doctor or solution.  </w:t>
+      </w:r>
+    </w:p>
+    <w:p>
+      <w:pPr>
+        <w:rPr>
+          <w:rFonts w:ascii="Arial" w:hAnsi="Arial" w:cs="Arial"/>
+          <w:color w:val="000000"/>
+          <w:sz w:val="28"/>
+          <w:szCs w:val="28"/>
+        </w:rPr>
+      </w:pPr>
+    </w:p>
+    <w:p>
+      <w:pPr>
+        <w:rPr>
+          <w:rFonts w:ascii="Arial" w:hAnsi="Arial" w:cs="Arial"/>
+          <w:color w:val="000000"/>
+          <w:sz w:val="28"/>
+          <w:szCs w:val="28"/>
+        </w:rPr>
+      </w:pPr>
+      <w:r>
+        <w:rPr>
+          <w:rFonts w:ascii="Arial" w:hAnsi="Arial" w:cs="Arial"/>
+          <w:color w:val="000000"/>
+          <w:sz w:val="28"/>
+          <w:szCs w:val="28"/>
+        </w:rPr>
+        <w:t>Overall Description:</w:t>
+      </w:r>
+    </w:p>
+    <w:p>
+      <w:pPr>
+        <w:rPr>
+          <w:rFonts w:ascii="Arial" w:hAnsi="Arial" w:cs="Arial"/>
+          <w:color w:val="000000"/>
+          <w:sz w:val="28"/>
+          <w:szCs w:val="28"/>
+        </w:rPr>
+      </w:pPr>
+    </w:p>
+    <w:p>
+      <w:pPr>
+        <w:rPr>
+          <w:rFonts w:ascii="Arial" w:hAnsi="Arial" w:cs="Arial"/>
+          <w:color w:val="000000"/>
+          <w:sz w:val="28"/>
+          <w:szCs w:val="28"/>
+        </w:rPr>
+      </w:pPr>
+      <w:r>
+        <w:rPr>
+          <w:rFonts w:ascii="Arial" w:hAnsi="Arial" w:cs="Arial"/>
+          <w:color w:val="000000"/>
+          <w:sz w:val="28"/>
+          <w:szCs w:val="28"/>
+        </w:rPr>
+        <w:t xml:space="preserve">The web application will have a front page where there will be an option where a user can click in and it will provide a bunch of options to choose from to tell the system what type of disease they may have. If the user is unsure then there will also be a symptom checker which will help them narrow down to what disease they may have, then the system will spit out a bunch of </w:t>
+      </w:r>
+      <w:r>
+        <w:rPr>
+          <w:rFonts w:ascii="Arial" w:hAnsi="Arial" w:cs="Arial"/>
+          <w:color w:val="000000"/>
+          <w:sz w:val="28"/>
+          <w:szCs w:val="28"/>
+        </w:rPr>
+        <w:t>doctor’s</w:t>
+      </w:r>
+      <w:r>
+        <w:rPr>
+          <w:rFonts w:ascii="Arial" w:hAnsi="Arial" w:cs="Arial"/>
+          <w:color w:val="000000"/>
+          <w:sz w:val="28"/>
+          <w:szCs w:val="28"/>
+        </w:rPr>
+        <w:t xml:space="preserve"> profile closest to their location, and they can click on the profile and set up an appointment.</w:t>
+      </w:r>
+    </w:p>
+    <w:p>
+      <w:pPr>
+        <w:rPr>
+          <w:rFonts w:ascii="Arial" w:hAnsi="Arial" w:cs="Arial"/>
+          <w:color w:val="000000"/>
+          <w:sz w:val="28"/>
+          <w:szCs w:val="28"/>
+        </w:rPr>
+      </w:pPr>
+    </w:p>
+    <w:p>
+      <w:pPr>
+        <w:rPr>
+          <w:rFonts w:ascii="Arial" w:hAnsi="Arial" w:cs="Arial"/>
+          <w:color w:val="000000"/>
+          <w:sz w:val="28"/>
+          <w:szCs w:val="28"/>
+        </w:rPr>
+      </w:pPr>
+      <w:r>
+        <w:rPr>
+          <w:rFonts w:ascii="Arial" w:hAnsi="Arial" w:cs="Arial"/>
+          <w:color w:val="000000"/>
+          <w:sz w:val="28"/>
+          <w:szCs w:val="28"/>
+        </w:rPr>
+        <w:t>User Classes and Characteristics:</w:t>
+      </w:r>
+    </w:p>
+    <w:p>
+      <w:pPr>
+        <w:rPr>
+          <w:rFonts w:ascii="Arial" w:hAnsi="Arial" w:cs="Arial"/>
+          <w:color w:val="000000"/>
+          <w:sz w:val="28"/>
+          <w:szCs w:val="28"/>
+        </w:rPr>
+      </w:pPr>
+    </w:p>
+    <w:p>
+      <w:pPr>
+        <w:rPr>
+          <w:rFonts w:ascii="Arial" w:hAnsi="Arial" w:cs="Arial"/>
+          <w:color w:val="000000"/>
+          <w:sz w:val="28"/>
+          <w:szCs w:val="28"/>
+        </w:rPr>
+      </w:pPr>
+      <w:r>
+        <w:rPr>
+          <w:rFonts w:ascii="Arial" w:hAnsi="Arial" w:cs="Arial"/>
+          <w:color w:val="000000"/>
+          <w:sz w:val="28"/>
+          <w:szCs w:val="28"/>
+        </w:rPr>
+        <w:t>Physical actors:</w:t>
+      </w:r>
+    </w:p>
+    <w:p>
+      <w:pPr>
+        <w:rPr>
+          <w:rFonts w:ascii="Arial" w:hAnsi="Arial" w:cs="Arial"/>
+          <w:color w:val="000000"/>
+          <w:sz w:val="28"/>
+          <w:szCs w:val="28"/>
+        </w:rPr>
+      </w:pPr>
+      <w:r>
+        <w:rPr>
+          <w:rFonts w:ascii="Arial" w:hAnsi="Arial" w:cs="Arial"/>
+          <w:color w:val="000000"/>
+          <w:sz w:val="28"/>
+          <w:szCs w:val="28"/>
+        </w:rPr>
+        <w:t>User: Users will be able to login in and look for a doctor.</w:t>
+      </w:r>
+    </w:p>
+    <w:p>
+      <w:pPr>
+        <w:rPr>
+          <w:rFonts w:ascii="Arial" w:hAnsi="Arial" w:cs="Arial"/>
+          <w:color w:val="000000"/>
+          <w:sz w:val="28"/>
+          <w:szCs w:val="28"/>
+        </w:rPr>
+      </w:pPr>
+      <w:r>
+        <w:rPr>
+          <w:rFonts w:ascii="Arial" w:hAnsi="Arial" w:cs="Arial"/>
+          <w:color w:val="000000"/>
+          <w:sz w:val="28"/>
+          <w:szCs w:val="28"/>
+        </w:rPr>
+        <w:t>Doctor: A doctor can log in and check their appointments and patient’s history if there are any.</w:t>
+      </w:r>
+    </w:p>
+    <w:p>
+      <w:pPr>
+        <w:rPr>
+          <w:rFonts w:ascii="Arial" w:hAnsi="Arial" w:cs="Arial"/>
+          <w:color w:val="000000"/>
+          <w:sz w:val="28"/>
+          <w:szCs w:val="28"/>
+        </w:rPr>
+      </w:pPr>
+    </w:p>
+    <w:p>
+      <w:pPr>
+        <w:pStyle w:val="NormalWeb"/>
+        <w:spacing w:before="0" w:beforeAutospacing="0" w:after="0" w:afterAutospacing="0"/>
+        <w:rPr>
+          <w:sz w:val="28"/>
+          <w:szCs w:val="28"/>
+        </w:rPr>
+      </w:pPr>
+      <w:r>
+        <w:rPr>
+          <w:rFonts w:ascii="Arial" w:hAnsi="Arial" w:cs="Arial"/>
+          <w:color w:val="000000"/>
+          <w:sz w:val="28"/>
+          <w:szCs w:val="28"/>
+        </w:rPr>
+        <w:t>System actors:</w:t>
+      </w:r>
+    </w:p>
+    <w:p>
+      <w:pPr>
+        <w:pStyle w:val="NormalWeb"/>
+        <w:spacing w:before="0" w:beforeAutospacing="0" w:after="0" w:afterAutospacing="0"/>
+        <w:rPr>
+          <w:rFonts w:ascii="Arial" w:hAnsi="Arial" w:cs="Arial"/>
+          <w:color w:val="000000"/>
+          <w:sz w:val="28"/>
+          <w:szCs w:val="28"/>
+        </w:rPr>
+      </w:pPr>
+      <w:r>
+        <w:rPr>
+          <w:rFonts w:ascii="Arial" w:hAnsi="Arial" w:cs="Arial"/>
+          <w:color w:val="000000"/>
+          <w:sz w:val="28"/>
+          <w:szCs w:val="28"/>
+        </w:rPr>
+        <w:t>Client – The client actor will connect with the server and fetch data and make appropriate changes.</w:t>
+      </w:r>
+    </w:p>
+    <w:p>
+      <w:pPr>
+        <w:pStyle w:val="NormalWeb"/>
+        <w:spacing w:before="0" w:beforeAutospacing="0" w:after="0" w:afterAutospacing="0"/>
+        <w:rPr>
+          <w:sz w:val="28"/>
+          <w:szCs w:val="28"/>
+        </w:rPr>
+      </w:pPr>
+    </w:p>
+    <w:p>
+      <w:pPr>
+        <w:pStyle w:val="NormalWeb"/>
+        <w:spacing w:before="0" w:beforeAutospacing="0" w:after="0" w:afterAutospacing="0"/>
+        <w:rPr>
+          <w:sz w:val="28"/>
+          <w:szCs w:val="28"/>
+        </w:rPr>
+      </w:pPr>
+      <w:r>
+        <w:rPr>
+          <w:rFonts w:ascii="Arial" w:hAnsi="Arial" w:cs="Arial"/>
+          <w:color w:val="000000"/>
+          <w:sz w:val="28"/>
+          <w:szCs w:val="28"/>
+        </w:rPr>
+        <w:lastRenderedPageBreak/>
+        <w:t>Server and Database – The Server will help connect with the database and the database will store data.</w:t>
+      </w:r>
+    </w:p>
+    <w:p>
+      <w:pPr>
+        <w:rPr>
+          <w:rFonts w:ascii="Arial" w:hAnsi="Arial" w:cs="Arial"/>
+          <w:sz w:val="28"/>
+          <w:szCs w:val="28"/>
+        </w:rPr>
+      </w:pPr>
+    </w:p>
+    <w:p>
+      <w:pPr>
+        <w:rPr>
+          <w:rFonts w:ascii="Arial" w:hAnsi="Arial" w:cs="Arial"/>
+          <w:sz w:val="28"/>
+          <w:szCs w:val="28"/>
+        </w:rPr>
+      </w:pPr>
+      <w:r>
+        <w:rPr>
+          <w:rFonts w:ascii="Arial" w:eastAsia="Times New Roman" w:hAnsi="Arial" w:cs="Arial"/>
+          <w:bCs/>
+          <w:color w:val="000000"/>
+          <w:sz w:val="28"/>
+          <w:szCs w:val="28"/>
+        </w:rPr>
+        <w:t>Operating Environment (Web Application)</w:t>
+      </w:r>
+      <w:r>
+        <w:rPr>
+          <w:rFonts w:ascii="Arial" w:eastAsia="Times New Roman" w:hAnsi="Arial" w:cs="Arial"/>
+          <w:bCs/>
+          <w:color w:val="000000"/>
+          <w:sz w:val="28"/>
+          <w:szCs w:val="28"/>
+        </w:rPr>
+        <w:t>:</w:t>
+      </w:r>
+    </w:p>
+    <w:p>
+      <w:pPr>
+        <w:rPr>
+          <w:rFonts w:ascii="Arial" w:hAnsi="Arial" w:cs="Arial"/>
+          <w:sz w:val="28"/>
+          <w:szCs w:val="28"/>
+        </w:rPr>
+      </w:pPr>
+    </w:p>
+    <w:p>
+      <w:pPr>
+        <w:rPr>
+          <w:rFonts w:ascii="Arial" w:hAnsi="Arial" w:cs="Arial"/>
+          <w:color w:val="000000"/>
+          <w:sz w:val="28"/>
+          <w:szCs w:val="28"/>
+        </w:rPr>
+      </w:pPr>
+      <w:r>
+        <w:rPr>
+          <w:rFonts w:ascii="Arial" w:hAnsi="Arial" w:cs="Arial"/>
+          <w:color w:val="000000"/>
+          <w:sz w:val="28"/>
+          <w:szCs w:val="28"/>
+        </w:rPr>
+        <w:t>It can run on any modern OS with an internet connection because it’s a web appl</w:t>
+      </w:r>
+      <w:r>
+        <w:rPr>
+          <w:rFonts w:ascii="Arial" w:hAnsi="Arial" w:cs="Arial"/>
+          <w:color w:val="000000"/>
+          <w:sz w:val="28"/>
+          <w:szCs w:val="28"/>
+        </w:rPr>
+        <w:t>ication.</w:t>
+      </w:r>
+    </w:p>
+    <w:p>
+      <w:pPr>
+        <w:rPr>
+          <w:rFonts w:ascii="Arial" w:hAnsi="Arial" w:cs="Arial"/>
+          <w:color w:val="000000"/>
+          <w:sz w:val="28"/>
+          <w:szCs w:val="28"/>
+        </w:rPr>
+      </w:pPr>
+    </w:p>
+    <w:p>
+      <w:pPr>
+        <w:rPr>
+          <w:rFonts w:ascii="Arial" w:hAnsi="Arial" w:cs="Arial"/>
+          <w:color w:val="000000"/>
+          <w:sz w:val="28"/>
+          <w:szCs w:val="28"/>
+        </w:rPr>
+      </w:pPr>
+      <w:r>
+        <w:rPr>
+          <w:rFonts w:ascii="Arial" w:hAnsi="Arial" w:cs="Arial"/>
+          <w:color w:val="000000"/>
+          <w:sz w:val="28"/>
+          <w:szCs w:val="28"/>
+        </w:rPr>
+        <w:t>Design and Implementation constraints:</w:t>
+      </w:r>
+    </w:p>
+    <w:p>
+      <w:pPr>
+        <w:rPr>
+          <w:rFonts w:ascii="Arial" w:hAnsi="Arial" w:cs="Arial"/>
+          <w:color w:val="000000"/>
+          <w:sz w:val="28"/>
+          <w:szCs w:val="28"/>
+        </w:rPr>
+      </w:pPr>
+    </w:p>
+    <w:p>
+      <w:pPr>
+        <w:rPr>
+          <w:rFonts w:ascii="Arial" w:hAnsi="Arial" w:cs="Arial"/>
+          <w:color w:val="000000"/>
+          <w:sz w:val="28"/>
+          <w:szCs w:val="28"/>
+        </w:rPr>
+      </w:pPr>
+      <w:r>
+        <w:rPr>
+          <w:rFonts w:ascii="Arial" w:hAnsi="Arial" w:cs="Arial"/>
+          <w:color w:val="000000"/>
+          <w:sz w:val="28"/>
+          <w:szCs w:val="28"/>
+        </w:rPr>
+        <w:t>The constraint with the implementation is that when the customers create an appointment</w:t>
+      </w:r>
+      <w:r>
+        <w:rPr>
+          <w:rFonts w:ascii="Arial" w:hAnsi="Arial" w:cs="Arial"/>
+          <w:color w:val="000000"/>
+          <w:sz w:val="28"/>
+          <w:szCs w:val="28"/>
+        </w:rPr>
+        <w:t>,</w:t>
+      </w:r>
+      <w:r>
+        <w:rPr>
+          <w:rFonts w:ascii="Arial" w:hAnsi="Arial" w:cs="Arial"/>
+          <w:color w:val="000000"/>
+          <w:sz w:val="28"/>
+          <w:szCs w:val="28"/>
+        </w:rPr>
+        <w:t xml:space="preserve"> how will the system manage these appointments for the doctors because they may have prior appointments from other </w:t>
+      </w:r>
+      <w:r>
+        <w:rPr>
+          <w:rFonts w:ascii="Arial" w:hAnsi="Arial" w:cs="Arial"/>
+          <w:color w:val="000000"/>
+          <w:sz w:val="28"/>
+          <w:szCs w:val="28"/>
+        </w:rPr>
+        <w:t>sources</w:t>
+      </w:r>
+      <w:r>
+        <w:rPr>
+          <w:rFonts w:ascii="Arial" w:hAnsi="Arial" w:cs="Arial"/>
+          <w:color w:val="000000"/>
+          <w:sz w:val="28"/>
+          <w:szCs w:val="28"/>
+        </w:rPr>
+        <w:t xml:space="preserve">, one solution is to create a system for the doctors to manage all their appointments from all sources, or just leave the management portion to them.   </w:t>
+      </w:r>
+    </w:p>
+    <w:p>
+      <w:pPr>
+        <w:rPr>
+          <w:rFonts w:ascii="Arial" w:hAnsi="Arial" w:cs="Arial"/>
+          <w:color w:val="000000"/>
+          <w:sz w:val="28"/>
+          <w:szCs w:val="28"/>
+        </w:rPr>
+      </w:pPr>
+    </w:p>
+    <w:p>
+      <w:pPr>
+        <w:rPr>
+          <w:rFonts w:ascii="Arial" w:hAnsi="Arial" w:cs="Arial"/>
+          <w:color w:val="000000"/>
+          <w:sz w:val="28"/>
+          <w:szCs w:val="28"/>
+        </w:rPr>
+      </w:pPr>
+      <w:r>
+        <w:rPr>
+          <w:rFonts w:ascii="Arial" w:hAnsi="Arial" w:cs="Arial"/>
+          <w:color w:val="000000"/>
+          <w:sz w:val="28"/>
+          <w:szCs w:val="28"/>
+        </w:rPr>
+        <w:t xml:space="preserve">Feature List: </w:t>
+      </w:r>
       <w:bookmarkStart w:id="0" w:name="_GoBack"/>
       <w:bookmarkEnd w:id="0"/>
-      <w:r>
-        <w:rPr>
-          <w:rFonts w:ascii="Arial" w:hAnsi="Arial" w:cs="Arial"/>
-          <w:sz w:val="28"/>
-          <w:szCs w:val="28"/>
-        </w:rPr>
-        <w:t xml:space="preserve"> is a web application which lets you find a doctor appropriate for your specific condition. There’s a big gaping hole in the current market where, when people get sick they don’t know what to do, many go to the doctors they have known for a while but they might not be the perfect person to visit and people end up paying their time and many, and many times the doctors would prescribe medicine instead of referring to an appropriate Doctor who specializes in that field. So this web application helps you cut the middle man and save you time, money and any risk associated with waiting long enough to visit the person who can make a better diagnosis. </w:t>
-      </w:r>
-    </w:p>
-    <w:p>
-      <w:pPr>
-        <w:rPr>
-          <w:rFonts w:ascii="Arial" w:hAnsi="Arial" w:cs="Arial"/>
-          <w:sz w:val="28"/>
-          <w:szCs w:val="28"/>
-        </w:rPr>
-      </w:pPr>
-    </w:p>
-    <w:p>
-      <w:pPr>
-        <w:rPr>
-          <w:rFonts w:ascii="Arial" w:hAnsi="Arial" w:cs="Arial"/>
-          <w:sz w:val="28"/>
-          <w:szCs w:val="28"/>
-        </w:rPr>
-      </w:pPr>
-      <w:r>
-        <w:rPr>
-          <w:rFonts w:ascii="Arial" w:hAnsi="Arial" w:cs="Arial"/>
-          <w:sz w:val="28"/>
-          <w:szCs w:val="28"/>
-        </w:rPr>
-        <w:t>Purpose:</w:t>
-      </w:r>
-    </w:p>
-    <w:p>
-      <w:pPr>
-        <w:rPr>
-          <w:rFonts w:ascii="Arial" w:hAnsi="Arial" w:cs="Arial"/>
-          <w:sz w:val="28"/>
-          <w:szCs w:val="28"/>
-        </w:rPr>
-      </w:pPr>
-    </w:p>
-    <w:p>
-      <w:pPr>
-        <w:rPr>
-          <w:rFonts w:ascii="Arial" w:hAnsi="Arial" w:cs="Arial"/>
-          <w:sz w:val="28"/>
-          <w:szCs w:val="28"/>
-        </w:rPr>
-      </w:pPr>
-      <w:r>
-        <w:rPr>
-          <w:rFonts w:ascii="Arial" w:hAnsi="Arial" w:cs="Arial"/>
-          <w:sz w:val="28"/>
-          <w:szCs w:val="28"/>
-        </w:rPr>
-        <w:t xml:space="preserve">The purpose of this project is to reduce the amount of risk associated with not being able to visit an appropriate doctor at the right time. It also aims to reduce the expense of time and money. </w:t>
-      </w:r>
-    </w:p>
-    <w:p>
-      <w:pPr>
-        <w:rPr>
-          <w:rFonts w:ascii="Arial" w:hAnsi="Arial" w:cs="Arial"/>
-          <w:sz w:val="28"/>
-          <w:szCs w:val="28"/>
-        </w:rPr>
-      </w:pPr>
-    </w:p>
-    <w:p>
-      <w:pPr>
-        <w:rPr>
-          <w:rFonts w:ascii="Arial" w:hAnsi="Arial" w:cs="Arial"/>
-          <w:sz w:val="28"/>
-          <w:szCs w:val="28"/>
-        </w:rPr>
-      </w:pPr>
-      <w:r>
-        <w:rPr>
-          <w:rFonts w:ascii="Arial" w:hAnsi="Arial" w:cs="Arial"/>
-          <w:sz w:val="28"/>
-          <w:szCs w:val="28"/>
-        </w:rPr>
-        <w:t>Intended Audience:</w:t>
-      </w:r>
-    </w:p>
-    <w:p>
-      <w:pPr>
-        <w:rPr>
-          <w:rFonts w:ascii="Arial" w:hAnsi="Arial" w:cs="Arial"/>
-          <w:sz w:val="28"/>
-          <w:szCs w:val="28"/>
-        </w:rPr>
-      </w:pPr>
-    </w:p>
-    <w:p>
-      <w:pPr>
-        <w:rPr>
-          <w:rFonts w:ascii="Arial" w:hAnsi="Arial" w:cs="Arial"/>
-          <w:sz w:val="28"/>
-          <w:szCs w:val="28"/>
-        </w:rPr>
-      </w:pPr>
-      <w:r>
-        <w:rPr>
-          <w:rFonts w:ascii="Arial" w:hAnsi="Arial" w:cs="Arial"/>
-          <w:sz w:val="28"/>
-          <w:szCs w:val="28"/>
-        </w:rPr>
-        <w:t>The in</w:t>
-      </w:r>
-      <w:r>
-        <w:rPr>
-          <w:rFonts w:ascii="Arial" w:hAnsi="Arial" w:cs="Arial"/>
-          <w:sz w:val="28"/>
-          <w:szCs w:val="28"/>
-        </w:rPr>
-        <w:t>tended audience is anyone who is looking for a doctor</w:t>
-      </w:r>
-      <w:r>
-        <w:rPr>
-          <w:rFonts w:ascii="Arial" w:hAnsi="Arial" w:cs="Arial"/>
-          <w:sz w:val="28"/>
-          <w:szCs w:val="28"/>
-        </w:rPr>
-        <w:t xml:space="preserve"> for themselves or a loved one. </w:t>
-      </w:r>
-      <w:r>
-        <w:rPr>
-          <w:rFonts w:ascii="Arial" w:hAnsi="Arial" w:cs="Arial"/>
-          <w:sz w:val="28"/>
-          <w:szCs w:val="28"/>
-        </w:rPr>
-        <w:t xml:space="preserve">But if it were to be narrowed down, then people who are good with tech and have to take responsibilities in their day to day life, so anyone from the age of 17 and above would be the ideal target audience. </w:t>
-      </w:r>
-    </w:p>
-    <w:p>
-      <w:pPr>
-        <w:rPr>
-          <w:rFonts w:ascii="Arial" w:hAnsi="Arial" w:cs="Arial"/>
-          <w:sz w:val="28"/>
-          <w:szCs w:val="28"/>
-        </w:rPr>
-      </w:pPr>
-    </w:p>
-    <w:p>
-      <w:pPr>
-        <w:rPr>
-          <w:rFonts w:ascii="Arial" w:hAnsi="Arial" w:cs="Arial"/>
-          <w:sz w:val="28"/>
-          <w:szCs w:val="28"/>
-        </w:rPr>
-      </w:pPr>
-    </w:p>
-    <w:p>
-      <w:pPr>
-        <w:rPr>
-          <w:rFonts w:ascii="Arial" w:hAnsi="Arial" w:cs="Arial"/>
-          <w:sz w:val="28"/>
-          <w:szCs w:val="28"/>
-        </w:rPr>
-      </w:pPr>
-    </w:p>
-    <w:p>
-      <w:pPr>
-        <w:rPr>
-          <w:rFonts w:ascii="Arial" w:hAnsi="Arial" w:cs="Arial"/>
-          <w:sz w:val="28"/>
-          <w:szCs w:val="28"/>
-        </w:rPr>
-      </w:pPr>
-    </w:p>
-    <w:p>
-      <w:pPr>
-        <w:rPr>
-          <w:rFonts w:ascii="Arial" w:hAnsi="Arial" w:cs="Arial"/>
-          <w:sz w:val="28"/>
-          <w:szCs w:val="28"/>
-        </w:rPr>
-      </w:pPr>
-    </w:p>
-    <w:p>
-      <w:pPr>
-        <w:rPr>
-          <w:rFonts w:ascii="Arial" w:hAnsi="Arial" w:cs="Arial"/>
-          <w:sz w:val="28"/>
-          <w:szCs w:val="28"/>
-        </w:rPr>
-      </w:pPr>
-      <w:r>
-        <w:rPr>
-          <w:rFonts w:ascii="Arial" w:hAnsi="Arial" w:cs="Arial"/>
+    </w:p>
+    <w:p>
+      <w:pPr>
+        <w:rPr>
+          <w:rFonts w:ascii="Arial" w:hAnsi="Arial" w:cs="Arial"/>
+          <w:color w:val="000000"/>
+          <w:sz w:val="28"/>
+          <w:szCs w:val="28"/>
+        </w:rPr>
+      </w:pPr>
+    </w:p>
+    <w:p>
+      <w:pPr>
+        <w:rPr>
+          <w:sz w:val="28"/>
+          <w:szCs w:val="28"/>
+        </w:rPr>
+      </w:pPr>
+      <w:r>
+        <w:rPr>
+          <w:sz w:val="28"/>
+          <w:szCs w:val="28"/>
+        </w:rPr>
+        <w:t>1.</w:t>
+      </w:r>
+      <w:r>
+        <w:rPr>
+          <w:sz w:val="28"/>
+          <w:szCs w:val="28"/>
+        </w:rPr>
+        <w:tab/>
+        <w:t xml:space="preserve">Login/Logout: Users will be able to register with their details (name, phone number) and look for doctors. Doctors will be able to register and provide their necessary information, for instance, name, their respective medical degrees, their practicing chamber address or the hospital name and address. Once they verify about their degree, there will be a sign (a half moon) beside their name in their profile. </w:t>
+      </w:r>
+    </w:p>
+    <w:p>
+      <w:pPr>
+        <w:rPr>
+          <w:sz w:val="28"/>
+          <w:szCs w:val="28"/>
+        </w:rPr>
+      </w:pPr>
+    </w:p>
+    <w:p>
+      <w:pPr>
+        <w:rPr>
+          <w:sz w:val="28"/>
+          <w:szCs w:val="28"/>
+        </w:rPr>
+      </w:pPr>
+      <w:r>
+        <w:rPr>
+          <w:sz w:val="28"/>
+          <w:szCs w:val="28"/>
+        </w:rPr>
+        <w:t>2.</w:t>
+      </w:r>
+      <w:r>
+        <w:rPr>
+          <w:sz w:val="28"/>
+          <w:szCs w:val="28"/>
+        </w:rPr>
+        <w:tab/>
+        <w:t xml:space="preserve">Symptom checker: Registered users can log in, and input their symptoms. The user can tick on the box next to each symptom on the list of symptoms and if a symptom is not listed, then the user can tick on “others” and specify the symptom they are experiencing. The symptom will then be matched with a </w:t>
+      </w:r>
+      <w:r>
+        <w:rPr>
           <w:sz w:val="28"/>
           <w:szCs w:val="28"/>
         </w:rPr>
         <w:lastRenderedPageBreak/>
-        <w:t>Project Scope:</w:t>
-      </w:r>
-    </w:p>
-    <w:p>
-      <w:pPr>
-        <w:rPr>
-          <w:rFonts w:ascii="Arial" w:hAnsi="Arial" w:cs="Arial"/>
-          <w:sz w:val="28"/>
-          <w:szCs w:val="28"/>
-        </w:rPr>
-      </w:pPr>
-    </w:p>
-    <w:p>
-      <w:pPr>
-        <w:rPr>
-          <w:rFonts w:ascii="Arial" w:hAnsi="Arial" w:cs="Arial"/>
-          <w:color w:val="000000"/>
-          <w:sz w:val="28"/>
-          <w:szCs w:val="28"/>
-        </w:rPr>
-      </w:pPr>
-      <w:r>
-        <w:rPr>
-          <w:rFonts w:ascii="Arial" w:hAnsi="Arial" w:cs="Arial"/>
-          <w:color w:val="000000"/>
-          <w:sz w:val="28"/>
-          <w:szCs w:val="28"/>
-        </w:rPr>
-        <w:t>This system provides a very well sorted out environment which abstracts a lot of unnecessary infor</w:t>
-      </w:r>
-      <w:r>
-        <w:rPr>
-          <w:rFonts w:ascii="Arial" w:hAnsi="Arial" w:cs="Arial"/>
-          <w:color w:val="000000"/>
-          <w:sz w:val="28"/>
-          <w:szCs w:val="28"/>
-        </w:rPr>
-        <w:t>mation and helps reduce time,</w:t>
-      </w:r>
-      <w:r>
-        <w:rPr>
-          <w:rFonts w:ascii="Arial" w:hAnsi="Arial" w:cs="Arial"/>
-          <w:color w:val="000000"/>
-          <w:sz w:val="28"/>
-          <w:szCs w:val="28"/>
-        </w:rPr>
-        <w:t xml:space="preserve"> efficiency</w:t>
-      </w:r>
-      <w:r>
-        <w:rPr>
-          <w:rFonts w:ascii="Arial" w:hAnsi="Arial" w:cs="Arial"/>
-          <w:color w:val="000000"/>
-          <w:sz w:val="28"/>
-          <w:szCs w:val="28"/>
-        </w:rPr>
-        <w:t xml:space="preserve"> and</w:t>
-      </w:r>
-      <w:r>
-        <w:rPr>
-          <w:rFonts w:ascii="Arial" w:hAnsi="Arial" w:cs="Arial"/>
-          <w:color w:val="000000"/>
-          <w:sz w:val="28"/>
-          <w:szCs w:val="28"/>
-        </w:rPr>
-        <w:t xml:space="preserve"> discrepancies.</w:t>
-      </w:r>
-      <w:r>
-        <w:rPr>
-          <w:rFonts w:ascii="Arial" w:hAnsi="Arial" w:cs="Arial"/>
-          <w:color w:val="000000"/>
-          <w:sz w:val="28"/>
-          <w:szCs w:val="28"/>
-        </w:rPr>
-        <w:t xml:space="preserve"> Once the people find</w:t>
-      </w:r>
-      <w:r>
-        <w:rPr>
-          <w:rFonts w:ascii="Arial" w:hAnsi="Arial" w:cs="Arial"/>
-          <w:color w:val="000000"/>
-          <w:sz w:val="28"/>
-          <w:szCs w:val="28"/>
-        </w:rPr>
-        <w:t xml:space="preserve"> this application it will help them in various aspects, considering that </w:t>
-      </w:r>
-      <w:r>
-        <w:rPr>
-          <w:rFonts w:ascii="Arial" w:hAnsi="Arial" w:cs="Arial"/>
-          <w:color w:val="000000"/>
-          <w:sz w:val="28"/>
-          <w:szCs w:val="28"/>
-        </w:rPr>
-        <w:t xml:space="preserve">millennials </w:t>
-      </w:r>
-      <w:r>
-        <w:rPr>
-          <w:rFonts w:ascii="Arial" w:hAnsi="Arial" w:cs="Arial"/>
-          <w:color w:val="000000"/>
-          <w:sz w:val="28"/>
-          <w:szCs w:val="28"/>
-        </w:rPr>
-        <w:t>tend to do a lot of research for themselves</w:t>
-      </w:r>
-      <w:r>
-        <w:rPr>
-          <w:rFonts w:ascii="Arial" w:hAnsi="Arial" w:cs="Arial"/>
-          <w:color w:val="000000"/>
-          <w:sz w:val="28"/>
-          <w:szCs w:val="28"/>
-        </w:rPr>
-        <w:t>, this platform will help</w:t>
-      </w:r>
-      <w:r>
-        <w:rPr>
-          <w:rFonts w:ascii="Arial" w:hAnsi="Arial" w:cs="Arial"/>
-          <w:color w:val="000000"/>
-          <w:sz w:val="28"/>
-          <w:szCs w:val="28"/>
-        </w:rPr>
-        <w:t xml:space="preserve"> them narrow down their search and find an appropriate doctor or solution.  </w:t>
-      </w:r>
-    </w:p>
-    <w:p>
-      <w:pPr>
-        <w:rPr>
-          <w:rFonts w:ascii="Arial" w:hAnsi="Arial" w:cs="Arial"/>
-          <w:color w:val="000000"/>
-          <w:sz w:val="28"/>
-          <w:szCs w:val="28"/>
-        </w:rPr>
-      </w:pPr>
-    </w:p>
-    <w:p>
-      <w:pPr>
-        <w:rPr>
-          <w:rFonts w:ascii="Arial" w:hAnsi="Arial" w:cs="Arial"/>
-          <w:color w:val="000000"/>
-          <w:sz w:val="28"/>
-          <w:szCs w:val="28"/>
-        </w:rPr>
-      </w:pPr>
-      <w:r>
-        <w:rPr>
-          <w:rFonts w:ascii="Arial" w:hAnsi="Arial" w:cs="Arial"/>
-          <w:color w:val="000000"/>
-          <w:sz w:val="28"/>
-          <w:szCs w:val="28"/>
-        </w:rPr>
-        <w:t>Overall Description:</w:t>
-      </w:r>
-    </w:p>
-    <w:p>
-      <w:pPr>
-        <w:rPr>
-          <w:rFonts w:ascii="Arial" w:hAnsi="Arial" w:cs="Arial"/>
-          <w:color w:val="000000"/>
-          <w:sz w:val="28"/>
-          <w:szCs w:val="28"/>
-        </w:rPr>
-      </w:pPr>
-    </w:p>
-    <w:p>
-      <w:pPr>
-        <w:rPr>
-          <w:rFonts w:ascii="Arial" w:hAnsi="Arial" w:cs="Arial"/>
-          <w:color w:val="000000"/>
-          <w:sz w:val="28"/>
-          <w:szCs w:val="28"/>
-        </w:rPr>
-      </w:pPr>
-      <w:r>
-        <w:rPr>
-          <w:rFonts w:ascii="Arial" w:hAnsi="Arial" w:cs="Arial"/>
-          <w:color w:val="000000"/>
-          <w:sz w:val="28"/>
-          <w:szCs w:val="28"/>
-        </w:rPr>
-        <w:t xml:space="preserve">The web application will have a front page where there will be an option where a user can click in and it will provide a bunch of options to choose from to tell the system what type of disease they may have. If the user is unsure then there will also be a symptom checker which will help them narrow down to what disease they may have, then the system will spit out a bunch of </w:t>
-      </w:r>
-      <w:r>
-        <w:rPr>
-          <w:rFonts w:ascii="Arial" w:hAnsi="Arial" w:cs="Arial"/>
-          <w:color w:val="000000"/>
-          <w:sz w:val="28"/>
-          <w:szCs w:val="28"/>
-        </w:rPr>
-        <w:t>doctor’s</w:t>
-      </w:r>
-      <w:r>
-        <w:rPr>
-          <w:rFonts w:ascii="Arial" w:hAnsi="Arial" w:cs="Arial"/>
-          <w:color w:val="000000"/>
-          <w:sz w:val="28"/>
-          <w:szCs w:val="28"/>
-        </w:rPr>
-        <w:t xml:space="preserve"> profile closest to their location, and they can click on the profile and set up an appointment.</w:t>
-      </w:r>
-    </w:p>
-    <w:p>
-      <w:pPr>
-        <w:rPr>
-          <w:rFonts w:ascii="Arial" w:hAnsi="Arial" w:cs="Arial"/>
-          <w:color w:val="000000"/>
-          <w:sz w:val="28"/>
-          <w:szCs w:val="28"/>
-        </w:rPr>
-      </w:pPr>
-    </w:p>
-    <w:p>
-      <w:pPr>
-        <w:rPr>
-          <w:rFonts w:ascii="Arial" w:hAnsi="Arial" w:cs="Arial"/>
-          <w:color w:val="000000"/>
-          <w:sz w:val="28"/>
-          <w:szCs w:val="28"/>
-        </w:rPr>
-      </w:pPr>
-      <w:r>
-        <w:rPr>
-          <w:rFonts w:ascii="Arial" w:hAnsi="Arial" w:cs="Arial"/>
-          <w:color w:val="000000"/>
-          <w:sz w:val="28"/>
-          <w:szCs w:val="28"/>
-        </w:rPr>
-        <w:t>User Classes and Characteristics:</w:t>
-      </w:r>
-    </w:p>
-    <w:p>
-      <w:pPr>
-        <w:rPr>
-          <w:rFonts w:ascii="Arial" w:hAnsi="Arial" w:cs="Arial"/>
-          <w:color w:val="000000"/>
-          <w:sz w:val="28"/>
-          <w:szCs w:val="28"/>
-        </w:rPr>
-      </w:pPr>
-    </w:p>
-    <w:p>
-      <w:pPr>
-        <w:rPr>
-          <w:rFonts w:ascii="Arial" w:hAnsi="Arial" w:cs="Arial"/>
-          <w:color w:val="000000"/>
-          <w:sz w:val="28"/>
-          <w:szCs w:val="28"/>
-        </w:rPr>
-      </w:pPr>
-      <w:r>
-        <w:rPr>
-          <w:rFonts w:ascii="Arial" w:hAnsi="Arial" w:cs="Arial"/>
-          <w:color w:val="000000"/>
-          <w:sz w:val="28"/>
-          <w:szCs w:val="28"/>
-        </w:rPr>
-        <w:t>Physical actors:</w:t>
-      </w:r>
-    </w:p>
-    <w:p>
-      <w:pPr>
-        <w:rPr>
-          <w:rFonts w:ascii="Arial" w:hAnsi="Arial" w:cs="Arial"/>
-          <w:color w:val="000000"/>
-          <w:sz w:val="28"/>
-          <w:szCs w:val="28"/>
-        </w:rPr>
-      </w:pPr>
-      <w:r>
-        <w:rPr>
-          <w:rFonts w:ascii="Arial" w:hAnsi="Arial" w:cs="Arial"/>
-          <w:color w:val="000000"/>
-          <w:sz w:val="28"/>
-          <w:szCs w:val="28"/>
-        </w:rPr>
-        <w:t>User: Users will be able to login in and look for a doctor.</w:t>
-      </w:r>
-    </w:p>
-    <w:p>
-      <w:pPr>
-        <w:rPr>
-          <w:rFonts w:ascii="Arial" w:hAnsi="Arial" w:cs="Arial"/>
-          <w:color w:val="000000"/>
-          <w:sz w:val="28"/>
-          <w:szCs w:val="28"/>
-        </w:rPr>
-      </w:pPr>
-      <w:r>
-        <w:rPr>
-          <w:rFonts w:ascii="Arial" w:hAnsi="Arial" w:cs="Arial"/>
-          <w:color w:val="000000"/>
-          <w:sz w:val="28"/>
-          <w:szCs w:val="28"/>
-        </w:rPr>
-        <w:t>Doctor: A doctor can log in and check their appointments and patient’s history if there are any.</w:t>
-      </w:r>
-    </w:p>
-    <w:p>
-      <w:pPr>
-        <w:rPr>
-          <w:rFonts w:ascii="Arial" w:hAnsi="Arial" w:cs="Arial"/>
-          <w:color w:val="000000"/>
-          <w:sz w:val="28"/>
-          <w:szCs w:val="28"/>
-        </w:rPr>
-      </w:pPr>
-    </w:p>
-    <w:p>
-      <w:pPr>
-        <w:pStyle w:val="NormalWeb"/>
-        <w:spacing w:before="0" w:beforeAutospacing="0" w:after="0" w:afterAutospacing="0"/>
-        <w:rPr>
-          <w:sz w:val="28"/>
-          <w:szCs w:val="28"/>
-        </w:rPr>
-      </w:pPr>
-      <w:r>
-        <w:rPr>
-          <w:rFonts w:ascii="Arial" w:hAnsi="Arial" w:cs="Arial"/>
-          <w:color w:val="000000"/>
-          <w:sz w:val="28"/>
-          <w:szCs w:val="28"/>
-        </w:rPr>
-        <w:t>System actors:</w:t>
-      </w:r>
-    </w:p>
-    <w:p>
-      <w:pPr>
-        <w:pStyle w:val="NormalWeb"/>
-        <w:spacing w:before="0" w:beforeAutospacing="0" w:after="0" w:afterAutospacing="0"/>
-        <w:rPr>
-          <w:rFonts w:ascii="Arial" w:hAnsi="Arial" w:cs="Arial"/>
-          <w:color w:val="000000"/>
-          <w:sz w:val="28"/>
-          <w:szCs w:val="28"/>
-        </w:rPr>
-      </w:pPr>
-      <w:r>
-        <w:rPr>
-          <w:rFonts w:ascii="Arial" w:hAnsi="Arial" w:cs="Arial"/>
-          <w:color w:val="000000"/>
-          <w:sz w:val="28"/>
-          <w:szCs w:val="28"/>
-        </w:rPr>
-        <w:t>Client – The client actor will connect with the server and fetch data and make appropriate changes.</w:t>
-      </w:r>
-    </w:p>
-    <w:p>
-      <w:pPr>
-        <w:pStyle w:val="NormalWeb"/>
-        <w:spacing w:before="0" w:beforeAutospacing="0" w:after="0" w:afterAutospacing="0"/>
-        <w:rPr>
-          <w:sz w:val="28"/>
-          <w:szCs w:val="28"/>
-        </w:rPr>
-      </w:pPr>
-    </w:p>
-    <w:p>
-      <w:pPr>
-        <w:pStyle w:val="NormalWeb"/>
-        <w:spacing w:before="0" w:beforeAutospacing="0" w:after="0" w:afterAutospacing="0"/>
-        <w:rPr>
-          <w:sz w:val="28"/>
-          <w:szCs w:val="28"/>
-        </w:rPr>
-      </w:pPr>
-      <w:r>
-        <w:rPr>
-          <w:rFonts w:ascii="Arial" w:hAnsi="Arial" w:cs="Arial"/>
-          <w:color w:val="000000"/>
-          <w:sz w:val="28"/>
-          <w:szCs w:val="28"/>
-        </w:rPr>
-        <w:lastRenderedPageBreak/>
-        <w:t>Server and Database – The Server will help connect with the database and the database will store data.</w:t>
-      </w:r>
-    </w:p>
-    <w:p>
-      <w:pPr>
-        <w:rPr>
-          <w:rFonts w:ascii="Arial" w:hAnsi="Arial" w:cs="Arial"/>
-          <w:sz w:val="28"/>
-          <w:szCs w:val="28"/>
-        </w:rPr>
-      </w:pPr>
-    </w:p>
-    <w:p>
-      <w:pPr>
-        <w:rPr>
-          <w:rFonts w:ascii="Arial" w:hAnsi="Arial" w:cs="Arial"/>
-          <w:sz w:val="28"/>
-          <w:szCs w:val="28"/>
-        </w:rPr>
-      </w:pPr>
-      <w:r>
-        <w:rPr>
-          <w:rFonts w:ascii="Arial" w:eastAsia="Times New Roman" w:hAnsi="Arial" w:cs="Arial"/>
-          <w:bCs/>
-          <w:color w:val="000000"/>
-          <w:sz w:val="28"/>
-          <w:szCs w:val="28"/>
-        </w:rPr>
-        <w:t>Operating Environment (Web Application)</w:t>
-      </w:r>
-      <w:r>
-        <w:rPr>
-          <w:rFonts w:ascii="Arial" w:eastAsia="Times New Roman" w:hAnsi="Arial" w:cs="Arial"/>
-          <w:bCs/>
-          <w:color w:val="000000"/>
-          <w:sz w:val="28"/>
-          <w:szCs w:val="28"/>
-        </w:rPr>
-        <w:t>:</w:t>
-      </w:r>
-    </w:p>
-    <w:p>
-      <w:pPr>
-        <w:rPr>
-          <w:rFonts w:ascii="Arial" w:hAnsi="Arial" w:cs="Arial"/>
-          <w:sz w:val="28"/>
-          <w:szCs w:val="28"/>
-        </w:rPr>
-      </w:pPr>
-    </w:p>
-    <w:p>
-      <w:pPr>
-        <w:rPr>
-          <w:rFonts w:ascii="Arial" w:hAnsi="Arial" w:cs="Arial"/>
-          <w:color w:val="000000"/>
-          <w:sz w:val="28"/>
-          <w:szCs w:val="28"/>
-        </w:rPr>
-      </w:pPr>
-      <w:r>
-        <w:rPr>
-          <w:rFonts w:ascii="Arial" w:hAnsi="Arial" w:cs="Arial"/>
-          <w:color w:val="000000"/>
-          <w:sz w:val="28"/>
-          <w:szCs w:val="28"/>
-        </w:rPr>
-        <w:t>It can run on any modern OS with an internet connection because it’s a web appl</w:t>
-      </w:r>
-      <w:r>
-        <w:rPr>
-          <w:rFonts w:ascii="Arial" w:hAnsi="Arial" w:cs="Arial"/>
-          <w:color w:val="000000"/>
-          <w:sz w:val="28"/>
-          <w:szCs w:val="28"/>
-        </w:rPr>
-        <w:t>ication.</w:t>
-      </w:r>
-    </w:p>
-    <w:p>
-      <w:pPr>
-        <w:rPr>
-          <w:rFonts w:ascii="Arial" w:hAnsi="Arial" w:cs="Arial"/>
-          <w:color w:val="000000"/>
-          <w:sz w:val="28"/>
-          <w:szCs w:val="28"/>
-        </w:rPr>
-      </w:pPr>
-    </w:p>
-    <w:p>
-      <w:pPr>
-        <w:rPr>
-          <w:rFonts w:ascii="Arial" w:hAnsi="Arial" w:cs="Arial"/>
-          <w:color w:val="000000"/>
-          <w:sz w:val="28"/>
-          <w:szCs w:val="28"/>
-        </w:rPr>
-      </w:pPr>
-      <w:r>
-        <w:rPr>
-          <w:rFonts w:ascii="Arial" w:hAnsi="Arial" w:cs="Arial"/>
-          <w:color w:val="000000"/>
-          <w:sz w:val="28"/>
-          <w:szCs w:val="28"/>
-        </w:rPr>
-        <w:t>Design and Implementation constraints:</w:t>
-      </w:r>
-    </w:p>
-    <w:p>
-      <w:pPr>
-        <w:rPr>
-          <w:rFonts w:ascii="Arial" w:hAnsi="Arial" w:cs="Arial"/>
-          <w:color w:val="000000"/>
-          <w:sz w:val="28"/>
-          <w:szCs w:val="28"/>
-        </w:rPr>
-      </w:pPr>
-    </w:p>
-    <w:p>
-      <w:pPr>
-        <w:rPr>
-          <w:rFonts w:ascii="Arial" w:hAnsi="Arial" w:cs="Arial"/>
-          <w:color w:val="000000"/>
-          <w:sz w:val="28"/>
-          <w:szCs w:val="28"/>
-        </w:rPr>
-      </w:pPr>
-      <w:r>
-        <w:rPr>
-          <w:rFonts w:ascii="Arial" w:hAnsi="Arial" w:cs="Arial"/>
-          <w:color w:val="000000"/>
-          <w:sz w:val="28"/>
-          <w:szCs w:val="28"/>
-        </w:rPr>
-        <w:t>The constraint with the implementation is that when the customers create an appointment</w:t>
-      </w:r>
-      <w:r>
-        <w:rPr>
-          <w:rFonts w:ascii="Arial" w:hAnsi="Arial" w:cs="Arial"/>
-          <w:color w:val="000000"/>
-          <w:sz w:val="28"/>
-          <w:szCs w:val="28"/>
-        </w:rPr>
-        <w:t>,</w:t>
-      </w:r>
-      <w:r>
-        <w:rPr>
-          <w:rFonts w:ascii="Arial" w:hAnsi="Arial" w:cs="Arial"/>
-          <w:color w:val="000000"/>
-          <w:sz w:val="28"/>
-          <w:szCs w:val="28"/>
-        </w:rPr>
-        <w:t xml:space="preserve"> how will the system manage these appointments for the doctors because they may have prior appointments from other </w:t>
-      </w:r>
-      <w:r>
-        <w:rPr>
-          <w:rFonts w:ascii="Arial" w:hAnsi="Arial" w:cs="Arial"/>
-          <w:color w:val="000000"/>
-          <w:sz w:val="28"/>
-          <w:szCs w:val="28"/>
-        </w:rPr>
-        <w:t>sources</w:t>
-      </w:r>
-      <w:r>
-        <w:rPr>
-          <w:rFonts w:ascii="Arial" w:hAnsi="Arial" w:cs="Arial"/>
-          <w:color w:val="000000"/>
-          <w:sz w:val="28"/>
-          <w:szCs w:val="28"/>
-        </w:rPr>
-        <w:t xml:space="preserve">, one solution is to create a system for the doctors to manage all their appointments from all sources, or just leave the management portion to them.   </w:t>
-      </w:r>
-    </w:p>
-    <w:p>
-      <w:pPr>
-        <w:rPr>
-          <w:rFonts w:ascii="Arial" w:hAnsi="Arial" w:cs="Arial"/>
-          <w:color w:val="000000"/>
-          <w:sz w:val="28"/>
-          <w:szCs w:val="28"/>
-        </w:rPr>
-      </w:pPr>
-    </w:p>
-    <w:p>
-      <w:pPr>
-        <w:rPr>
-          <w:sz w:val="28"/>
-          <w:szCs w:val="28"/>
-        </w:rPr>
-      </w:pPr>
+        <w:t xml:space="preserve">disease and the user will be referred to doctors of the specialization according to the symptoms. For example, if someone experiences chest pain, high blood pressure, severe headache, irregular heartbeat etc, he/she will be referred to a list of cardiologists with their ratings. </w:t>
+      </w:r>
+    </w:p>
+    <w:p>
+      <w:pPr>
+        <w:rPr>
+          <w:sz w:val="28"/>
+          <w:szCs w:val="28"/>
+        </w:rPr>
+      </w:pPr>
+    </w:p>
+    <w:p>
+      <w:pPr>
+        <w:rPr>
+          <w:sz w:val="28"/>
+          <w:szCs w:val="28"/>
+        </w:rPr>
+      </w:pPr>
+      <w:r>
+        <w:rPr>
+          <w:sz w:val="28"/>
+          <w:szCs w:val="28"/>
+        </w:rPr>
+        <w:t>3.</w:t>
+      </w:r>
+      <w:r>
+        <w:rPr>
+          <w:sz w:val="28"/>
+          <w:szCs w:val="28"/>
+        </w:rPr>
+        <w:tab/>
+        <w:t>Set Appointments with doctors:  Once logged in, the user can set an appointment with their preferred doctor, or with a suggested doctor. User can search for a doctor by the doctor’s name or they can search for a specialized field, for example, medicine or cardiology, and then choose from the list of doctors that appears as the search result. The user can then set an appointment on their preferred time with the doctor.</w:t>
+      </w:r>
+    </w:p>
+    <w:p>
+      <w:pPr>
+        <w:rPr>
+          <w:sz w:val="28"/>
+          <w:szCs w:val="28"/>
+        </w:rPr>
+      </w:pPr>
+    </w:p>
+    <w:p>
+      <w:pPr>
+        <w:rPr>
+          <w:sz w:val="28"/>
+          <w:szCs w:val="28"/>
+        </w:rPr>
+      </w:pPr>
+      <w:r>
+        <w:rPr>
+          <w:sz w:val="28"/>
+          <w:szCs w:val="28"/>
+        </w:rPr>
+        <w:t>4.</w:t>
+      </w:r>
+      <w:r>
+        <w:rPr>
+          <w:sz w:val="28"/>
+          <w:szCs w:val="28"/>
+        </w:rPr>
+        <w:tab/>
+        <w:t xml:space="preserve">Rate/Review Doctors: Users can login and give reviews about doctors after consultation. The users will be able to rate and also write a short review on the doctor they consulted. Users can rate a doctor with 1 to 5 stars and write a short review explaining their choice, for instance, if a patient had to experience long waiting hours and wrong treatment from a doctor, then the patient can rate and write a review on how he/she received a wrong treatment. Others can see the reviews and the ratings will be used to create a doctor ranking for each specialization. </w:t>
+      </w:r>
+    </w:p>
+    <w:p>
+      <w:pPr>
+        <w:rPr>
+          <w:sz w:val="28"/>
+          <w:szCs w:val="28"/>
+        </w:rPr>
+      </w:pPr>
+    </w:p>
+    <w:p>
+      <w:pPr>
+        <w:rPr>
+          <w:sz w:val="28"/>
+          <w:szCs w:val="28"/>
+        </w:rPr>
+      </w:pPr>
+      <w:r>
+        <w:rPr>
+          <w:sz w:val="28"/>
+          <w:szCs w:val="28"/>
+        </w:rPr>
+        <w:t>5.</w:t>
+      </w:r>
+      <w:r>
+        <w:rPr>
+          <w:sz w:val="28"/>
+          <w:szCs w:val="28"/>
+        </w:rPr>
+        <w:tab/>
+        <w:t>Manage appointments: Doctors can provide a list of timings during which they are willing to take appointments of patients. Users can see the timings available for a particular doctor and pick their suitable timings accordingly.</w:t>
+      </w:r>
     </w:p>
     <w:sectPr>
       <w:pgSz w:w="12240" w:h="15840"/>

</xml_diff>

<commit_message>
Added Feature list in proposal
</commit_message>
<xml_diff>
--- a/Documentation/Group 5 Project Proposal.docx
+++ b/Documentation/Group 5 Project Proposal.docx
@@ -11,6 +11,8 @@
           <w:szCs w:val="28"/>
         </w:rPr>
       </w:pPr>
+      <w:bookmarkStart w:id="0" w:name="_GoBack"/>
+      <w:bookmarkEnd w:id="0"/>
       <w:r>
         <w:rPr>
           <w:rFonts w:ascii="Arial" w:hAnsi="Arial" w:cs="Arial"/>
@@ -130,7 +132,43 @@
           <w:sz w:val="28"/>
           <w:szCs w:val="28"/>
         </w:rPr>
-        <w:t>Shaikh Shawon Arefin Shimon</w:t>
+        <w:t xml:space="preserve">Shaikh </w:t>
+      </w:r>
+      <w:proofErr w:type="spellStart"/>
+      <w:r>
+        <w:rPr>
+          <w:rFonts w:ascii="Arial" w:hAnsi="Arial" w:cs="Arial"/>
+          <w:sz w:val="28"/>
+          <w:szCs w:val="28"/>
+        </w:rPr>
+        <w:t>Shawon</w:t>
+      </w:r>
+      <w:proofErr w:type="spellEnd"/>
+      <w:r>
+        <w:rPr>
+          <w:rFonts w:ascii="Arial" w:hAnsi="Arial" w:cs="Arial"/>
+          <w:sz w:val="28"/>
+          <w:szCs w:val="28"/>
+        </w:rPr>
+        <w:t xml:space="preserve"> </w:t>
+      </w:r>
+      <w:proofErr w:type="spellStart"/>
+      <w:r>
+        <w:rPr>
+          <w:rFonts w:ascii="Arial" w:hAnsi="Arial" w:cs="Arial"/>
+          <w:sz w:val="28"/>
+          <w:szCs w:val="28"/>
+        </w:rPr>
+        <w:t>Arefin</w:t>
+      </w:r>
+      <w:proofErr w:type="spellEnd"/>
+      <w:r>
+        <w:rPr>
+          <w:rFonts w:ascii="Arial" w:hAnsi="Arial" w:cs="Arial"/>
+          <w:sz w:val="28"/>
+          <w:szCs w:val="28"/>
+        </w:rPr>
+        <w:t xml:space="preserve"> Shimon</w:t>
       </w:r>
     </w:p>
     <w:p>
@@ -247,14 +285,34 @@
           <w:szCs w:val="28"/>
         </w:rPr>
       </w:pPr>
-      <w:r>
-        <w:rPr>
-          <w:rFonts w:ascii="Arial" w:hAnsi="Arial" w:cs="Arial"/>
-          <w:sz w:val="28"/>
-          <w:szCs w:val="28"/>
-        </w:rPr>
-        <w:t>Arshi Siddiqui Promiti</w:t>
-      </w:r>
+      <w:proofErr w:type="spellStart"/>
+      <w:r>
+        <w:rPr>
+          <w:rFonts w:ascii="Arial" w:hAnsi="Arial" w:cs="Arial"/>
+          <w:sz w:val="28"/>
+          <w:szCs w:val="28"/>
+        </w:rPr>
+        <w:t>Arshi</w:t>
+      </w:r>
+      <w:proofErr w:type="spellEnd"/>
+      <w:r>
+        <w:rPr>
+          <w:rFonts w:ascii="Arial" w:hAnsi="Arial" w:cs="Arial"/>
+          <w:sz w:val="28"/>
+          <w:szCs w:val="28"/>
+        </w:rPr>
+        <w:t xml:space="preserve"> Siddiqui </w:t>
+      </w:r>
+      <w:proofErr w:type="spellStart"/>
+      <w:r>
+        <w:rPr>
+          <w:rFonts w:ascii="Arial" w:hAnsi="Arial" w:cs="Arial"/>
+          <w:sz w:val="28"/>
+          <w:szCs w:val="28"/>
+        </w:rPr>
+        <w:t>Promiti</w:t>
+      </w:r>
+      <w:proofErr w:type="spellEnd"/>
     </w:p>
     <w:p>
       <w:pPr>
@@ -319,13 +377,23 @@
           <w:szCs w:val="28"/>
         </w:rPr>
       </w:pPr>
-      <w:r>
-        <w:rPr>
-          <w:rFonts w:ascii="Arial" w:hAnsi="Arial" w:cs="Arial"/>
-          <w:sz w:val="28"/>
-          <w:szCs w:val="28"/>
-        </w:rPr>
-        <w:t>Mousfiqul Islam Khan</w:t>
+      <w:proofErr w:type="spellStart"/>
+      <w:r>
+        <w:rPr>
+          <w:rFonts w:ascii="Arial" w:hAnsi="Arial" w:cs="Arial"/>
+          <w:sz w:val="28"/>
+          <w:szCs w:val="28"/>
+        </w:rPr>
+        <w:t>Mousfiqul</w:t>
+      </w:r>
+      <w:proofErr w:type="spellEnd"/>
+      <w:r>
+        <w:rPr>
+          <w:rFonts w:ascii="Arial" w:hAnsi="Arial" w:cs="Arial"/>
+          <w:sz w:val="28"/>
+          <w:szCs w:val="28"/>
+        </w:rPr>
+        <w:t xml:space="preserve"> Islam Khan</w:t>
       </w:r>
     </w:p>
     <w:p>
@@ -2130,28 +2198,28 @@
         </w:rPr>
         <w:t xml:space="preserve">Feature List: </w:t>
       </w:r>
-      <w:bookmarkStart w:id="0" w:name="_GoBack"/>
-      <w:bookmarkEnd w:id="0"/>
-    </w:p>
-    <w:p>
-      <w:pPr>
-        <w:rPr>
-          <w:rFonts w:ascii="Arial" w:hAnsi="Arial" w:cs="Arial"/>
-          <w:color w:val="000000"/>
-          <w:sz w:val="28"/>
-          <w:szCs w:val="28"/>
-        </w:rPr>
-      </w:pPr>
-    </w:p>
-    <w:p>
-      <w:pPr>
-        <w:rPr>
-          <w:sz w:val="28"/>
-          <w:szCs w:val="28"/>
-        </w:rPr>
-      </w:pPr>
-      <w:r>
-        <w:rPr>
+    </w:p>
+    <w:p>
+      <w:pPr>
+        <w:rPr>
+          <w:rFonts w:ascii="Arial" w:hAnsi="Arial" w:cs="Arial"/>
+          <w:color w:val="000000"/>
+          <w:sz w:val="28"/>
+          <w:szCs w:val="28"/>
+        </w:rPr>
+      </w:pPr>
+    </w:p>
+    <w:p>
+      <w:pPr>
+        <w:rPr>
+          <w:rFonts w:ascii="Arial" w:hAnsi="Arial" w:cs="Arial"/>
+          <w:sz w:val="28"/>
+          <w:szCs w:val="28"/>
+        </w:rPr>
+      </w:pPr>
+      <w:r>
+        <w:rPr>
+          <w:rFonts w:ascii="Arial" w:hAnsi="Arial" w:cs="Arial"/>
           <w:sz w:val="28"/>
           <w:szCs w:val="28"/>
         </w:rPr>
@@ -2159,30 +2227,52 @@
       </w:r>
       <w:r>
         <w:rPr>
+          <w:rFonts w:ascii="Arial" w:hAnsi="Arial" w:cs="Arial"/>
           <w:sz w:val="28"/>
           <w:szCs w:val="28"/>
         </w:rPr>
         <w:tab/>
-        <w:t xml:space="preserve">Login/Logout: Users will be able to register with their details (name, phone number) and look for doctors. Doctors will be able to register and provide their necessary information, for instance, name, their respective medical degrees, their practicing chamber address or the hospital name and address. Once they verify about their degree, there will be a sign (a half moon) beside their name in their profile. </w:t>
-      </w:r>
-    </w:p>
-    <w:p>
-      <w:pPr>
-        <w:rPr>
-          <w:sz w:val="28"/>
-          <w:szCs w:val="28"/>
-        </w:rPr>
-      </w:pPr>
-    </w:p>
-    <w:p>
-      <w:pPr>
-        <w:rPr>
-          <w:sz w:val="28"/>
-          <w:szCs w:val="28"/>
-        </w:rPr>
-      </w:pPr>
-      <w:r>
-        <w:rPr>
+        <w:t xml:space="preserve">Login/Logout: Users will be able to register with their details (name, phone number) and look for doctors. Doctors will be able to register and provide their necessary information, for instance, name, their respective medical degrees, their practicing chamber address or the hospital name and address. Once they verify </w:t>
+      </w:r>
+      <w:proofErr w:type="gramStart"/>
+      <w:r>
+        <w:rPr>
+          <w:rFonts w:ascii="Arial" w:hAnsi="Arial" w:cs="Arial"/>
+          <w:sz w:val="28"/>
+          <w:szCs w:val="28"/>
+        </w:rPr>
+        <w:t>about</w:t>
+      </w:r>
+      <w:proofErr w:type="gramEnd"/>
+      <w:r>
+        <w:rPr>
+          <w:rFonts w:ascii="Arial" w:hAnsi="Arial" w:cs="Arial"/>
+          <w:sz w:val="28"/>
+          <w:szCs w:val="28"/>
+        </w:rPr>
+        <w:t xml:space="preserve"> their degree, there will be a sign (a half moon) beside their name in their profile. </w:t>
+      </w:r>
+    </w:p>
+    <w:p>
+      <w:pPr>
+        <w:rPr>
+          <w:rFonts w:ascii="Arial" w:hAnsi="Arial" w:cs="Arial"/>
+          <w:sz w:val="28"/>
+          <w:szCs w:val="28"/>
+        </w:rPr>
+      </w:pPr>
+    </w:p>
+    <w:p>
+      <w:pPr>
+        <w:rPr>
+          <w:rFonts w:ascii="Arial" w:hAnsi="Arial" w:cs="Arial"/>
+          <w:sz w:val="28"/>
+          <w:szCs w:val="28"/>
+        </w:rPr>
+      </w:pPr>
+      <w:r>
+        <w:rPr>
+          <w:rFonts w:ascii="Arial" w:hAnsi="Arial" w:cs="Arial"/>
           <w:sz w:val="28"/>
           <w:szCs w:val="28"/>
         </w:rPr>
@@ -2190,38 +2280,61 @@
       </w:r>
       <w:r>
         <w:rPr>
+          <w:rFonts w:ascii="Arial" w:hAnsi="Arial" w:cs="Arial"/>
           <w:sz w:val="28"/>
           <w:szCs w:val="28"/>
         </w:rPr>
         <w:tab/>
-        <w:t xml:space="preserve">Symptom checker: Registered users can log in, and input their symptoms. The user can tick on the box next to each symptom on the list of symptoms and if a symptom is not listed, then the user can tick on “others” and specify the symptom they are experiencing. The symptom will then be matched with a </w:t>
-      </w:r>
-      <w:r>
-        <w:rPr>
+        <w:t xml:space="preserve">Symptom checker: Registered users can log in, and input their symptoms. The user can tick on the box next to each symptom on the list of symptoms and if a symptom is not listed, then the user can tick on “others” and specify the symptom they are experiencing. The symptom will then be matched with a disease and the user will be referred to doctors of the </w:t>
+      </w:r>
+      <w:r>
+        <w:rPr>
+          <w:rFonts w:ascii="Arial" w:hAnsi="Arial" w:cs="Arial"/>
           <w:sz w:val="28"/>
           <w:szCs w:val="28"/>
         </w:rPr>
         <w:lastRenderedPageBreak/>
-        <w:t xml:space="preserve">disease and the user will be referred to doctors of the specialization according to the symptoms. For example, if someone experiences chest pain, high blood pressure, severe headache, irregular heartbeat etc, he/she will be referred to a list of cardiologists with their ratings. </w:t>
-      </w:r>
-    </w:p>
-    <w:p>
-      <w:pPr>
-        <w:rPr>
-          <w:sz w:val="28"/>
-          <w:szCs w:val="28"/>
-        </w:rPr>
-      </w:pPr>
-    </w:p>
-    <w:p>
-      <w:pPr>
-        <w:rPr>
-          <w:sz w:val="28"/>
-          <w:szCs w:val="28"/>
-        </w:rPr>
-      </w:pPr>
-      <w:r>
-        <w:rPr>
+        <w:t xml:space="preserve">specialization according to the symptoms. For example, if someone experiences chest pain, high blood pressure, severe headache, irregular heartbeat </w:t>
+      </w:r>
+      <w:proofErr w:type="spellStart"/>
+      <w:r>
+        <w:rPr>
+          <w:rFonts w:ascii="Arial" w:hAnsi="Arial" w:cs="Arial"/>
+          <w:sz w:val="28"/>
+          <w:szCs w:val="28"/>
+        </w:rPr>
+        <w:t>etc</w:t>
+      </w:r>
+      <w:proofErr w:type="spellEnd"/>
+      <w:r>
+        <w:rPr>
+          <w:rFonts w:ascii="Arial" w:hAnsi="Arial" w:cs="Arial"/>
+          <w:sz w:val="28"/>
+          <w:szCs w:val="28"/>
+        </w:rPr>
+        <w:t xml:space="preserve">, he/she will be referred to a list of cardiologists with their ratings. </w:t>
+      </w:r>
+    </w:p>
+    <w:p>
+      <w:pPr>
+        <w:rPr>
+          <w:rFonts w:ascii="Arial" w:hAnsi="Arial" w:cs="Arial"/>
+          <w:sz w:val="28"/>
+          <w:szCs w:val="28"/>
+        </w:rPr>
+      </w:pPr>
+    </w:p>
+    <w:p>
+      <w:pPr>
+        <w:rPr>
+          <w:rFonts w:ascii="Arial" w:hAnsi="Arial" w:cs="Arial"/>
+          <w:sz w:val="28"/>
+          <w:szCs w:val="28"/>
+        </w:rPr>
+      </w:pPr>
+      <w:r>
+        <w:rPr>
+          <w:rFonts w:ascii="Arial" w:hAnsi="Arial" w:cs="Arial"/>
           <w:sz w:val="28"/>
           <w:szCs w:val="28"/>
         </w:rPr>
@@ -2229,6 +2342,7 @@
       </w:r>
       <w:r>
         <w:rPr>
+          <w:rFonts w:ascii="Arial" w:hAnsi="Arial" w:cs="Arial"/>
           <w:sz w:val="28"/>
           <w:szCs w:val="28"/>
         </w:rPr>
@@ -2239,20 +2353,23 @@
     <w:p>
       <w:pPr>
         <w:rPr>
-          <w:sz w:val="28"/>
-          <w:szCs w:val="28"/>
-        </w:rPr>
-      </w:pPr>
-    </w:p>
-    <w:p>
-      <w:pPr>
-        <w:rPr>
-          <w:sz w:val="28"/>
-          <w:szCs w:val="28"/>
-        </w:rPr>
-      </w:pPr>
-      <w:r>
-        <w:rPr>
+          <w:rFonts w:ascii="Arial" w:hAnsi="Arial" w:cs="Arial"/>
+          <w:sz w:val="28"/>
+          <w:szCs w:val="28"/>
+        </w:rPr>
+      </w:pPr>
+    </w:p>
+    <w:p>
+      <w:pPr>
+        <w:rPr>
+          <w:rFonts w:ascii="Arial" w:hAnsi="Arial" w:cs="Arial"/>
+          <w:sz w:val="28"/>
+          <w:szCs w:val="28"/>
+        </w:rPr>
+      </w:pPr>
+      <w:r>
+        <w:rPr>
+          <w:rFonts w:ascii="Arial" w:hAnsi="Arial" w:cs="Arial"/>
           <w:sz w:val="28"/>
           <w:szCs w:val="28"/>
         </w:rPr>
@@ -2260,6 +2377,7 @@
       </w:r>
       <w:r>
         <w:rPr>
+          <w:rFonts w:ascii="Arial" w:hAnsi="Arial" w:cs="Arial"/>
           <w:sz w:val="28"/>
           <w:szCs w:val="28"/>
         </w:rPr>
@@ -2270,20 +2388,23 @@
     <w:p>
       <w:pPr>
         <w:rPr>
-          <w:sz w:val="28"/>
-          <w:szCs w:val="28"/>
-        </w:rPr>
-      </w:pPr>
-    </w:p>
-    <w:p>
-      <w:pPr>
-        <w:rPr>
-          <w:sz w:val="28"/>
-          <w:szCs w:val="28"/>
-        </w:rPr>
-      </w:pPr>
-      <w:r>
-        <w:rPr>
+          <w:rFonts w:ascii="Arial" w:hAnsi="Arial" w:cs="Arial"/>
+          <w:sz w:val="28"/>
+          <w:szCs w:val="28"/>
+        </w:rPr>
+      </w:pPr>
+    </w:p>
+    <w:p>
+      <w:pPr>
+        <w:rPr>
+          <w:rFonts w:ascii="Arial" w:hAnsi="Arial" w:cs="Arial"/>
+          <w:sz w:val="28"/>
+          <w:szCs w:val="28"/>
+        </w:rPr>
+      </w:pPr>
+      <w:r>
+        <w:rPr>
+          <w:rFonts w:ascii="Arial" w:hAnsi="Arial" w:cs="Arial"/>
           <w:sz w:val="28"/>
           <w:szCs w:val="28"/>
         </w:rPr>
@@ -2291,6 +2412,7 @@
       </w:r>
       <w:r>
         <w:rPr>
+          <w:rFonts w:ascii="Arial" w:hAnsi="Arial" w:cs="Arial"/>
           <w:sz w:val="28"/>
           <w:szCs w:val="28"/>
         </w:rPr>

</xml_diff>

<commit_message>
Added monetization to proposal
</commit_message>
<xml_diff>
--- a/Documentation/Group 5 Project Proposal.docx
+++ b/Documentation/Group 5 Project Proposal.docx
@@ -11,8 +11,6 @@
           <w:szCs w:val="28"/>
         </w:rPr>
       </w:pPr>
-      <w:bookmarkStart w:id="0" w:name="_GoBack"/>
-      <w:bookmarkEnd w:id="0"/>
       <w:r>
         <w:rPr>
           <w:rFonts w:ascii="Arial" w:hAnsi="Arial" w:cs="Arial"/>
@@ -132,43 +130,7 @@
           <w:sz w:val="28"/>
           <w:szCs w:val="28"/>
         </w:rPr>
-        <w:t xml:space="preserve">Shaikh </w:t>
-      </w:r>
-      <w:proofErr w:type="spellStart"/>
-      <w:r>
-        <w:rPr>
-          <w:rFonts w:ascii="Arial" w:hAnsi="Arial" w:cs="Arial"/>
-          <w:sz w:val="28"/>
-          <w:szCs w:val="28"/>
-        </w:rPr>
-        <w:t>Shawon</w:t>
-      </w:r>
-      <w:proofErr w:type="spellEnd"/>
-      <w:r>
-        <w:rPr>
-          <w:rFonts w:ascii="Arial" w:hAnsi="Arial" w:cs="Arial"/>
-          <w:sz w:val="28"/>
-          <w:szCs w:val="28"/>
-        </w:rPr>
-        <w:t xml:space="preserve"> </w:t>
-      </w:r>
-      <w:proofErr w:type="spellStart"/>
-      <w:r>
-        <w:rPr>
-          <w:rFonts w:ascii="Arial" w:hAnsi="Arial" w:cs="Arial"/>
-          <w:sz w:val="28"/>
-          <w:szCs w:val="28"/>
-        </w:rPr>
-        <w:t>Arefin</w:t>
-      </w:r>
-      <w:proofErr w:type="spellEnd"/>
-      <w:r>
-        <w:rPr>
-          <w:rFonts w:ascii="Arial" w:hAnsi="Arial" w:cs="Arial"/>
-          <w:sz w:val="28"/>
-          <w:szCs w:val="28"/>
-        </w:rPr>
-        <w:t xml:space="preserve"> Shimon</w:t>
+        <w:t>Shaikh Shawon Arefin Shimon</w:t>
       </w:r>
     </w:p>
     <w:p>
@@ -285,34 +247,14 @@
           <w:szCs w:val="28"/>
         </w:rPr>
       </w:pPr>
-      <w:proofErr w:type="spellStart"/>
-      <w:r>
-        <w:rPr>
-          <w:rFonts w:ascii="Arial" w:hAnsi="Arial" w:cs="Arial"/>
-          <w:sz w:val="28"/>
-          <w:szCs w:val="28"/>
-        </w:rPr>
-        <w:t>Arshi</w:t>
-      </w:r>
-      <w:proofErr w:type="spellEnd"/>
-      <w:r>
-        <w:rPr>
-          <w:rFonts w:ascii="Arial" w:hAnsi="Arial" w:cs="Arial"/>
-          <w:sz w:val="28"/>
-          <w:szCs w:val="28"/>
-        </w:rPr>
-        <w:t xml:space="preserve"> Siddiqui </w:t>
-      </w:r>
-      <w:proofErr w:type="spellStart"/>
-      <w:r>
-        <w:rPr>
-          <w:rFonts w:ascii="Arial" w:hAnsi="Arial" w:cs="Arial"/>
-          <w:sz w:val="28"/>
-          <w:szCs w:val="28"/>
-        </w:rPr>
-        <w:t>Promiti</w:t>
-      </w:r>
-      <w:proofErr w:type="spellEnd"/>
+      <w:r>
+        <w:rPr>
+          <w:rFonts w:ascii="Arial" w:hAnsi="Arial" w:cs="Arial"/>
+          <w:sz w:val="28"/>
+          <w:szCs w:val="28"/>
+        </w:rPr>
+        <w:t>Arshi Siddiqui Promiti</w:t>
+      </w:r>
     </w:p>
     <w:p>
       <w:pPr>
@@ -377,23 +319,13 @@
           <w:szCs w:val="28"/>
         </w:rPr>
       </w:pPr>
-      <w:proofErr w:type="spellStart"/>
-      <w:r>
-        <w:rPr>
-          <w:rFonts w:ascii="Arial" w:hAnsi="Arial" w:cs="Arial"/>
-          <w:sz w:val="28"/>
-          <w:szCs w:val="28"/>
-        </w:rPr>
-        <w:t>Mousfiqul</w:t>
-      </w:r>
-      <w:proofErr w:type="spellEnd"/>
-      <w:r>
-        <w:rPr>
-          <w:rFonts w:ascii="Arial" w:hAnsi="Arial" w:cs="Arial"/>
-          <w:sz w:val="28"/>
-          <w:szCs w:val="28"/>
-        </w:rPr>
-        <w:t xml:space="preserve"> Islam Khan</w:t>
+      <w:r>
+        <w:rPr>
+          <w:rFonts w:ascii="Arial" w:hAnsi="Arial" w:cs="Arial"/>
+          <w:sz w:val="28"/>
+          <w:szCs w:val="28"/>
+        </w:rPr>
+        <w:t>Mousfiqul Islam Khan</w:t>
       </w:r>
     </w:p>
     <w:p>
@@ -1280,6 +1212,166 @@
           </w:p>
         </w:tc>
       </w:tr>
+      <w:tr>
+        <w:trPr>
+          <w:trHeight w:val="480"/>
+        </w:trPr>
+        <w:tc>
+          <w:tcPr>
+            <w:tcW w:w="0" w:type="auto"/>
+            <w:tcBorders>
+              <w:top w:val="single" w:sz="8" w:space="0" w:color="000000"/>
+              <w:left w:val="single" w:sz="8" w:space="0" w:color="000000"/>
+              <w:bottom w:val="single" w:sz="8" w:space="0" w:color="000000"/>
+              <w:right w:val="single" w:sz="8" w:space="0" w:color="000000"/>
+            </w:tcBorders>
+            <w:tcMar>
+              <w:top w:w="100" w:type="dxa"/>
+              <w:left w:w="100" w:type="dxa"/>
+              <w:bottom w:w="100" w:type="dxa"/>
+              <w:right w:w="100" w:type="dxa"/>
+            </w:tcMar>
+          </w:tcPr>
+          <w:p>
+            <w:pPr>
+              <w:spacing w:after="0" w:line="240" w:lineRule="auto"/>
+              <w:rPr>
+                <w:rFonts w:ascii="Arial" w:eastAsia="Times New Roman" w:hAnsi="Arial" w:cs="Arial"/>
+                <w:b/>
+                <w:bCs/>
+                <w:color w:val="000000"/>
+              </w:rPr>
+            </w:pPr>
+            <w:r>
+              <w:rPr>
+                <w:rFonts w:ascii="Arial" w:eastAsia="Times New Roman" w:hAnsi="Arial" w:cs="Arial"/>
+                <w:b/>
+                <w:bCs/>
+                <w:color w:val="000000"/>
+              </w:rPr>
+              <w:t>3</w:t>
+            </w:r>
+          </w:p>
+        </w:tc>
+        <w:tc>
+          <w:tcPr>
+            <w:tcW w:w="8754" w:type="dxa"/>
+            <w:tcBorders>
+              <w:top w:val="single" w:sz="8" w:space="0" w:color="000000"/>
+              <w:left w:val="single" w:sz="8" w:space="0" w:color="000000"/>
+              <w:bottom w:val="single" w:sz="8" w:space="0" w:color="000000"/>
+              <w:right w:val="single" w:sz="8" w:space="0" w:color="000000"/>
+            </w:tcBorders>
+            <w:tcMar>
+              <w:top w:w="100" w:type="dxa"/>
+              <w:left w:w="100" w:type="dxa"/>
+              <w:bottom w:w="100" w:type="dxa"/>
+              <w:right w:w="100" w:type="dxa"/>
+            </w:tcMar>
+          </w:tcPr>
+          <w:p>
+            <w:pPr>
+              <w:spacing w:after="0" w:line="240" w:lineRule="auto"/>
+              <w:rPr>
+                <w:rFonts w:ascii="Arial" w:eastAsia="Times New Roman" w:hAnsi="Arial" w:cs="Arial"/>
+                <w:b/>
+                <w:bCs/>
+                <w:color w:val="000000"/>
+              </w:rPr>
+            </w:pPr>
+            <w:r>
+              <w:rPr>
+                <w:rFonts w:ascii="Arial" w:eastAsia="Times New Roman" w:hAnsi="Arial" w:cs="Arial"/>
+                <w:b/>
+                <w:bCs/>
+                <w:color w:val="000000"/>
+              </w:rPr>
+              <w:t>Feature List/ Functional Requirements</w:t>
+            </w:r>
+          </w:p>
+        </w:tc>
+      </w:tr>
+      <w:tr>
+        <w:trPr>
+          <w:trHeight w:val="480"/>
+        </w:trPr>
+        <w:tc>
+          <w:tcPr>
+            <w:tcW w:w="0" w:type="auto"/>
+            <w:tcBorders>
+              <w:top w:val="single" w:sz="8" w:space="0" w:color="000000"/>
+              <w:left w:val="single" w:sz="8" w:space="0" w:color="000000"/>
+              <w:bottom w:val="single" w:sz="8" w:space="0" w:color="000000"/>
+              <w:right w:val="single" w:sz="8" w:space="0" w:color="000000"/>
+            </w:tcBorders>
+            <w:tcMar>
+              <w:top w:w="100" w:type="dxa"/>
+              <w:left w:w="100" w:type="dxa"/>
+              <w:bottom w:w="100" w:type="dxa"/>
+              <w:right w:w="100" w:type="dxa"/>
+            </w:tcMar>
+          </w:tcPr>
+          <w:p>
+            <w:pPr>
+              <w:spacing w:after="0" w:line="240" w:lineRule="auto"/>
+              <w:rPr>
+                <w:rFonts w:ascii="Arial" w:eastAsia="Times New Roman" w:hAnsi="Arial" w:cs="Arial"/>
+                <w:b/>
+                <w:bCs/>
+                <w:color w:val="000000"/>
+              </w:rPr>
+            </w:pPr>
+            <w:r>
+              <w:rPr>
+                <w:rFonts w:ascii="Arial" w:eastAsia="Times New Roman" w:hAnsi="Arial" w:cs="Arial"/>
+                <w:b/>
+                <w:bCs/>
+                <w:color w:val="000000"/>
+              </w:rPr>
+              <w:t>4</w:t>
+            </w:r>
+          </w:p>
+        </w:tc>
+        <w:tc>
+          <w:tcPr>
+            <w:tcW w:w="8754" w:type="dxa"/>
+            <w:tcBorders>
+              <w:top w:val="single" w:sz="8" w:space="0" w:color="000000"/>
+              <w:left w:val="single" w:sz="8" w:space="0" w:color="000000"/>
+              <w:bottom w:val="single" w:sz="8" w:space="0" w:color="000000"/>
+              <w:right w:val="single" w:sz="8" w:space="0" w:color="000000"/>
+            </w:tcBorders>
+            <w:tcMar>
+              <w:top w:w="100" w:type="dxa"/>
+              <w:left w:w="100" w:type="dxa"/>
+              <w:bottom w:w="100" w:type="dxa"/>
+              <w:right w:w="100" w:type="dxa"/>
+            </w:tcMar>
+          </w:tcPr>
+          <w:p>
+            <w:pPr>
+              <w:spacing w:after="0" w:line="240" w:lineRule="auto"/>
+              <w:rPr>
+                <w:rFonts w:ascii="Arial" w:eastAsia="Times New Roman" w:hAnsi="Arial" w:cs="Arial"/>
+                <w:b/>
+                <w:bCs/>
+                <w:color w:val="000000"/>
+              </w:rPr>
+            </w:pPr>
+            <w:r>
+              <w:rPr>
+                <w:rFonts w:ascii="Arial" w:eastAsia="Times New Roman" w:hAnsi="Arial" w:cs="Arial"/>
+                <w:b/>
+                <w:bCs/>
+                <w:color w:val="000000"/>
+              </w:rPr>
+              <w:t xml:space="preserve">Monetization Plan </w:t>
+            </w:r>
+            <w:bookmarkStart w:id="0" w:name="_GoBack"/>
+            <w:bookmarkEnd w:id="0"/>
+          </w:p>
+        </w:tc>
+      </w:tr>
     </w:tbl>
     <w:p>
       <w:pPr>
@@ -1382,60 +1474,66 @@
     </w:p>
     <w:p>
       <w:pPr>
-        <w:rPr>
-          <w:rFonts w:ascii="Arial" w:hAnsi="Arial" w:cs="Arial"/>
-          <w:sz w:val="28"/>
-          <w:szCs w:val="28"/>
-        </w:rPr>
-      </w:pPr>
-      <w:r>
-        <w:rPr>
-          <w:rFonts w:ascii="Arial" w:hAnsi="Arial" w:cs="Arial"/>
-          <w:sz w:val="28"/>
-          <w:szCs w:val="28"/>
-        </w:rPr>
-        <w:lastRenderedPageBreak/>
+        <w:pStyle w:val="ListParagraph"/>
+        <w:numPr>
+          <w:ilvl w:val="0"/>
+          <w:numId w:val="3"/>
+        </w:numPr>
+        <w:rPr>
+          <w:rFonts w:ascii="Times New Roman" w:hAnsi="Times New Roman" w:cs="Times New Roman"/>
+          <w:b/>
+          <w:sz w:val="24"/>
+          <w:szCs w:val="24"/>
+        </w:rPr>
+      </w:pPr>
+      <w:r>
+        <w:rPr>
+          <w:rFonts w:ascii="Times New Roman" w:hAnsi="Times New Roman" w:cs="Times New Roman"/>
+          <w:b/>
+          <w:sz w:val="24"/>
+          <w:szCs w:val="24"/>
+        </w:rPr>
         <w:t>Introduction:</w:t>
       </w:r>
     </w:p>
     <w:p>
       <w:pPr>
         <w:rPr>
-          <w:rFonts w:ascii="Arial" w:hAnsi="Arial" w:cs="Arial"/>
-          <w:sz w:val="28"/>
-          <w:szCs w:val="28"/>
-        </w:rPr>
-      </w:pPr>
-    </w:p>
-    <w:p>
-      <w:pPr>
-        <w:rPr>
-          <w:rFonts w:ascii="Arial" w:hAnsi="Arial" w:cs="Arial"/>
-          <w:sz w:val="28"/>
-          <w:szCs w:val="28"/>
-        </w:rPr>
-      </w:pPr>
-      <w:r>
-        <w:rPr>
-          <w:rFonts w:ascii="Arial" w:hAnsi="Arial" w:cs="Arial"/>
-          <w:sz w:val="28"/>
-          <w:szCs w:val="28"/>
+          <w:rFonts w:ascii="Times New Roman" w:hAnsi="Times New Roman" w:cs="Times New Roman"/>
+          <w:sz w:val="24"/>
+          <w:szCs w:val="24"/>
+        </w:rPr>
+      </w:pPr>
+    </w:p>
+    <w:p>
+      <w:pPr>
+        <w:rPr>
+          <w:rFonts w:ascii="Times New Roman" w:hAnsi="Times New Roman" w:cs="Times New Roman"/>
+          <w:sz w:val="24"/>
+          <w:szCs w:val="24"/>
+        </w:rPr>
+      </w:pPr>
+      <w:r>
+        <w:rPr>
+          <w:rFonts w:ascii="Times New Roman" w:hAnsi="Times New Roman" w:cs="Times New Roman"/>
+          <w:sz w:val="24"/>
+          <w:szCs w:val="24"/>
         </w:rPr>
         <w:t>“Find a Doc”</w:t>
       </w:r>
       <w:r>
         <w:rPr>
-          <w:rFonts w:ascii="Arial" w:hAnsi="Arial" w:cs="Arial"/>
-          <w:sz w:val="28"/>
-          <w:szCs w:val="28"/>
+          <w:rFonts w:ascii="Times New Roman" w:hAnsi="Times New Roman" w:cs="Times New Roman"/>
+          <w:sz w:val="24"/>
+          <w:szCs w:val="24"/>
         </w:rPr>
         <w:t>,</w:t>
       </w:r>
       <w:r>
         <w:rPr>
-          <w:rFonts w:ascii="Arial" w:hAnsi="Arial" w:cs="Arial"/>
-          <w:sz w:val="28"/>
-          <w:szCs w:val="28"/>
+          <w:rFonts w:ascii="Times New Roman" w:hAnsi="Times New Roman" w:cs="Times New Roman"/>
+          <w:sz w:val="24"/>
+          <w:szCs w:val="24"/>
         </w:rPr>
         <w:t xml:space="preserve"> is a web application which lets you find a doctor appropriate for your specific condition. There’s a big gaping hole in the current market where, when people get sick they don’t know what to do, many go to the doctors they have known for a while but they might not be the perfect person to visit and people end up paying their time and many, and many times the doctors would prescribe medicine instead of referring to an appropriate Doctor who specializes in that field. So this web application helps you cut the middle man and save you time, money and any risk associated with waiting long enough to visit the person who can make a better diagnosis. </w:t>
       </w:r>
@@ -1443,25 +1541,36 @@
     <w:p>
       <w:pPr>
         <w:rPr>
-          <w:rFonts w:ascii="Arial" w:hAnsi="Arial" w:cs="Arial"/>
-          <w:sz w:val="28"/>
-          <w:szCs w:val="28"/>
-        </w:rPr>
-      </w:pPr>
-    </w:p>
-    <w:p>
-      <w:pPr>
-        <w:rPr>
-          <w:rFonts w:ascii="Arial" w:hAnsi="Arial" w:cs="Arial"/>
-          <w:sz w:val="28"/>
-          <w:szCs w:val="28"/>
-        </w:rPr>
-      </w:pPr>
-      <w:r>
-        <w:rPr>
-          <w:rFonts w:ascii="Arial" w:hAnsi="Arial" w:cs="Arial"/>
-          <w:sz w:val="28"/>
-          <w:szCs w:val="28"/>
+          <w:rFonts w:ascii="Times New Roman" w:hAnsi="Times New Roman" w:cs="Times New Roman"/>
+          <w:sz w:val="24"/>
+          <w:szCs w:val="24"/>
+        </w:rPr>
+      </w:pPr>
+    </w:p>
+    <w:p>
+      <w:pPr>
+        <w:rPr>
+          <w:rFonts w:ascii="Times New Roman" w:hAnsi="Times New Roman" w:cs="Times New Roman"/>
+          <w:b/>
+          <w:sz w:val="24"/>
+          <w:szCs w:val="24"/>
+        </w:rPr>
+      </w:pPr>
+      <w:r>
+        <w:rPr>
+          <w:rFonts w:ascii="Times New Roman" w:hAnsi="Times New Roman" w:cs="Times New Roman"/>
+          <w:b/>
+          <w:sz w:val="24"/>
+          <w:szCs w:val="24"/>
+        </w:rPr>
+        <w:t xml:space="preserve">1.1 </w:t>
+      </w:r>
+      <w:r>
+        <w:rPr>
+          <w:rFonts w:ascii="Times New Roman" w:hAnsi="Times New Roman" w:cs="Times New Roman"/>
+          <w:b/>
+          <w:sz w:val="24"/>
+          <w:szCs w:val="24"/>
         </w:rPr>
         <w:t>Purpose:</w:t>
       </w:r>
@@ -1469,25 +1578,25 @@
     <w:p>
       <w:pPr>
         <w:rPr>
-          <w:rFonts w:ascii="Arial" w:hAnsi="Arial" w:cs="Arial"/>
-          <w:sz w:val="28"/>
-          <w:szCs w:val="28"/>
-        </w:rPr>
-      </w:pPr>
-    </w:p>
-    <w:p>
-      <w:pPr>
-        <w:rPr>
-          <w:rFonts w:ascii="Arial" w:hAnsi="Arial" w:cs="Arial"/>
-          <w:sz w:val="28"/>
-          <w:szCs w:val="28"/>
-        </w:rPr>
-      </w:pPr>
-      <w:r>
-        <w:rPr>
-          <w:rFonts w:ascii="Arial" w:hAnsi="Arial" w:cs="Arial"/>
-          <w:sz w:val="28"/>
-          <w:szCs w:val="28"/>
+          <w:rFonts w:ascii="Times New Roman" w:hAnsi="Times New Roman" w:cs="Times New Roman"/>
+          <w:sz w:val="24"/>
+          <w:szCs w:val="24"/>
+        </w:rPr>
+      </w:pPr>
+    </w:p>
+    <w:p>
+      <w:pPr>
+        <w:rPr>
+          <w:rFonts w:ascii="Times New Roman" w:hAnsi="Times New Roman" w:cs="Times New Roman"/>
+          <w:sz w:val="24"/>
+          <w:szCs w:val="24"/>
+        </w:rPr>
+      </w:pPr>
+      <w:r>
+        <w:rPr>
+          <w:rFonts w:ascii="Times New Roman" w:hAnsi="Times New Roman" w:cs="Times New Roman"/>
+          <w:sz w:val="24"/>
+          <w:szCs w:val="24"/>
         </w:rPr>
         <w:t xml:space="preserve">The purpose of this project is to reduce the amount of risk associated with not being able to visit an appropriate doctor at the right time. It also aims to reduce the expense of time and money. </w:t>
       </w:r>
@@ -1495,25 +1604,36 @@
     <w:p>
       <w:pPr>
         <w:rPr>
-          <w:rFonts w:ascii="Arial" w:hAnsi="Arial" w:cs="Arial"/>
-          <w:sz w:val="28"/>
-          <w:szCs w:val="28"/>
-        </w:rPr>
-      </w:pPr>
-    </w:p>
-    <w:p>
-      <w:pPr>
-        <w:rPr>
-          <w:rFonts w:ascii="Arial" w:hAnsi="Arial" w:cs="Arial"/>
-          <w:sz w:val="28"/>
-          <w:szCs w:val="28"/>
-        </w:rPr>
-      </w:pPr>
-      <w:r>
-        <w:rPr>
-          <w:rFonts w:ascii="Arial" w:hAnsi="Arial" w:cs="Arial"/>
-          <w:sz w:val="28"/>
-          <w:szCs w:val="28"/>
+          <w:rFonts w:ascii="Times New Roman" w:hAnsi="Times New Roman" w:cs="Times New Roman"/>
+          <w:sz w:val="24"/>
+          <w:szCs w:val="24"/>
+        </w:rPr>
+      </w:pPr>
+    </w:p>
+    <w:p>
+      <w:pPr>
+        <w:rPr>
+          <w:rFonts w:ascii="Times New Roman" w:hAnsi="Times New Roman" w:cs="Times New Roman"/>
+          <w:b/>
+          <w:sz w:val="24"/>
+          <w:szCs w:val="24"/>
+        </w:rPr>
+      </w:pPr>
+      <w:r>
+        <w:rPr>
+          <w:rFonts w:ascii="Times New Roman" w:hAnsi="Times New Roman" w:cs="Times New Roman"/>
+          <w:b/>
+          <w:sz w:val="24"/>
+          <w:szCs w:val="24"/>
+        </w:rPr>
+        <w:t xml:space="preserve">1.2 </w:t>
+      </w:r>
+      <w:r>
+        <w:rPr>
+          <w:rFonts w:ascii="Times New Roman" w:hAnsi="Times New Roman" w:cs="Times New Roman"/>
+          <w:b/>
+          <w:sz w:val="24"/>
+          <w:szCs w:val="24"/>
         </w:rPr>
         <w:t>Intended Audience:</w:t>
       </w:r>
@@ -1521,49 +1641,49 @@
     <w:p>
       <w:pPr>
         <w:rPr>
-          <w:rFonts w:ascii="Arial" w:hAnsi="Arial" w:cs="Arial"/>
-          <w:sz w:val="28"/>
-          <w:szCs w:val="28"/>
-        </w:rPr>
-      </w:pPr>
-    </w:p>
-    <w:p>
-      <w:pPr>
-        <w:rPr>
-          <w:rFonts w:ascii="Arial" w:hAnsi="Arial" w:cs="Arial"/>
-          <w:sz w:val="28"/>
-          <w:szCs w:val="28"/>
-        </w:rPr>
-      </w:pPr>
-      <w:r>
-        <w:rPr>
-          <w:rFonts w:ascii="Arial" w:hAnsi="Arial" w:cs="Arial"/>
-          <w:sz w:val="28"/>
-          <w:szCs w:val="28"/>
+          <w:rFonts w:ascii="Times New Roman" w:hAnsi="Times New Roman" w:cs="Times New Roman"/>
+          <w:sz w:val="24"/>
+          <w:szCs w:val="24"/>
+        </w:rPr>
+      </w:pPr>
+    </w:p>
+    <w:p>
+      <w:pPr>
+        <w:rPr>
+          <w:rFonts w:ascii="Times New Roman" w:hAnsi="Times New Roman" w:cs="Times New Roman"/>
+          <w:sz w:val="24"/>
+          <w:szCs w:val="24"/>
+        </w:rPr>
+      </w:pPr>
+      <w:r>
+        <w:rPr>
+          <w:rFonts w:ascii="Times New Roman" w:hAnsi="Times New Roman" w:cs="Times New Roman"/>
+          <w:sz w:val="24"/>
+          <w:szCs w:val="24"/>
         </w:rPr>
         <w:t>The in</w:t>
       </w:r>
       <w:r>
         <w:rPr>
-          <w:rFonts w:ascii="Arial" w:hAnsi="Arial" w:cs="Arial"/>
-          <w:sz w:val="28"/>
-          <w:szCs w:val="28"/>
+          <w:rFonts w:ascii="Times New Roman" w:hAnsi="Times New Roman" w:cs="Times New Roman"/>
+          <w:sz w:val="24"/>
+          <w:szCs w:val="24"/>
         </w:rPr>
         <w:t>tended audience is anyone who is looking for a doctor</w:t>
       </w:r>
       <w:r>
         <w:rPr>
-          <w:rFonts w:ascii="Arial" w:hAnsi="Arial" w:cs="Arial"/>
-          <w:sz w:val="28"/>
-          <w:szCs w:val="28"/>
+          <w:rFonts w:ascii="Times New Roman" w:hAnsi="Times New Roman" w:cs="Times New Roman"/>
+          <w:sz w:val="24"/>
+          <w:szCs w:val="24"/>
         </w:rPr>
         <w:t xml:space="preserve"> for themselves or a loved one. </w:t>
       </w:r>
       <w:r>
         <w:rPr>
-          <w:rFonts w:ascii="Arial" w:hAnsi="Arial" w:cs="Arial"/>
-          <w:sz w:val="28"/>
-          <w:szCs w:val="28"/>
+          <w:rFonts w:ascii="Times New Roman" w:hAnsi="Times New Roman" w:cs="Times New Roman"/>
+          <w:sz w:val="24"/>
+          <w:szCs w:val="24"/>
         </w:rPr>
         <w:t xml:space="preserve">But if it were to be narrowed down, then people who are good with tech and have to take responsibilities in their day to day life, so anyone from the age of 17 and above would be the ideal target audience. </w:t>
       </w:r>
@@ -1571,180 +1691,118 @@
     <w:p>
       <w:pPr>
         <w:rPr>
-          <w:rFonts w:ascii="Arial" w:hAnsi="Arial" w:cs="Arial"/>
-          <w:sz w:val="28"/>
-          <w:szCs w:val="28"/>
-        </w:rPr>
-      </w:pPr>
-    </w:p>
-    <w:p>
-      <w:pPr>
-        <w:rPr>
-          <w:rFonts w:ascii="Arial" w:hAnsi="Arial" w:cs="Arial"/>
-          <w:sz w:val="28"/>
-          <w:szCs w:val="28"/>
-        </w:rPr>
-      </w:pPr>
-    </w:p>
-    <w:p>
-      <w:pPr>
-        <w:rPr>
-          <w:rFonts w:ascii="Arial" w:hAnsi="Arial" w:cs="Arial"/>
-          <w:sz w:val="28"/>
-          <w:szCs w:val="28"/>
-        </w:rPr>
-      </w:pPr>
-    </w:p>
-    <w:p>
-      <w:pPr>
-        <w:rPr>
-          <w:rFonts w:ascii="Arial" w:hAnsi="Arial" w:cs="Arial"/>
-          <w:sz w:val="28"/>
-          <w:szCs w:val="28"/>
-        </w:rPr>
-      </w:pPr>
-    </w:p>
-    <w:p>
-      <w:pPr>
-        <w:rPr>
-          <w:rFonts w:ascii="Arial" w:hAnsi="Arial" w:cs="Arial"/>
-          <w:sz w:val="28"/>
-          <w:szCs w:val="28"/>
-        </w:rPr>
-      </w:pPr>
-    </w:p>
-    <w:p>
-      <w:pPr>
-        <w:rPr>
-          <w:rFonts w:ascii="Arial" w:hAnsi="Arial" w:cs="Arial"/>
-          <w:sz w:val="28"/>
-          <w:szCs w:val="28"/>
-        </w:rPr>
-      </w:pPr>
-      <w:r>
-        <w:rPr>
-          <w:rFonts w:ascii="Arial" w:hAnsi="Arial" w:cs="Arial"/>
-          <w:sz w:val="28"/>
-          <w:szCs w:val="28"/>
-        </w:rPr>
-        <w:lastRenderedPageBreak/>
+          <w:rFonts w:ascii="Times New Roman" w:hAnsi="Times New Roman" w:cs="Times New Roman"/>
+          <w:sz w:val="24"/>
+          <w:szCs w:val="24"/>
+        </w:rPr>
+      </w:pPr>
+    </w:p>
+    <w:p>
+      <w:pPr>
+        <w:rPr>
+          <w:rFonts w:ascii="Times New Roman" w:hAnsi="Times New Roman" w:cs="Times New Roman"/>
+          <w:b/>
+          <w:sz w:val="24"/>
+          <w:szCs w:val="24"/>
+        </w:rPr>
+      </w:pPr>
+      <w:r>
+        <w:rPr>
+          <w:rFonts w:ascii="Times New Roman" w:hAnsi="Times New Roman" w:cs="Times New Roman"/>
+          <w:b/>
+          <w:sz w:val="24"/>
+          <w:szCs w:val="24"/>
+        </w:rPr>
+        <w:t xml:space="preserve">1.3 </w:t>
+      </w:r>
+      <w:r>
+        <w:rPr>
+          <w:rFonts w:ascii="Times New Roman" w:hAnsi="Times New Roman" w:cs="Times New Roman"/>
+          <w:b/>
+          <w:sz w:val="24"/>
+          <w:szCs w:val="24"/>
+        </w:rPr>
         <w:t>Project Scope:</w:t>
       </w:r>
     </w:p>
     <w:p>
       <w:pPr>
         <w:rPr>
-          <w:rFonts w:ascii="Arial" w:hAnsi="Arial" w:cs="Arial"/>
-          <w:sz w:val="28"/>
-          <w:szCs w:val="28"/>
-        </w:rPr>
-      </w:pPr>
-    </w:p>
-    <w:p>
-      <w:pPr>
-        <w:rPr>
-          <w:rFonts w:ascii="Arial" w:hAnsi="Arial" w:cs="Arial"/>
-          <w:color w:val="000000"/>
-          <w:sz w:val="28"/>
-          <w:szCs w:val="28"/>
-        </w:rPr>
-      </w:pPr>
-      <w:r>
-        <w:rPr>
-          <w:rFonts w:ascii="Arial" w:hAnsi="Arial" w:cs="Arial"/>
-          <w:color w:val="000000"/>
-          <w:sz w:val="28"/>
-          <w:szCs w:val="28"/>
-        </w:rPr>
-        <w:t>This system provides a very well sorted out environment which abstracts a lot of unnecessary infor</w:t>
-      </w:r>
-      <w:r>
-        <w:rPr>
-          <w:rFonts w:ascii="Arial" w:hAnsi="Arial" w:cs="Arial"/>
-          <w:color w:val="000000"/>
-          <w:sz w:val="28"/>
-          <w:szCs w:val="28"/>
-        </w:rPr>
-        <w:t>mation and helps reduce time,</w:t>
-      </w:r>
-      <w:r>
-        <w:rPr>
-          <w:rFonts w:ascii="Arial" w:hAnsi="Arial" w:cs="Arial"/>
-          <w:color w:val="000000"/>
-          <w:sz w:val="28"/>
-          <w:szCs w:val="28"/>
-        </w:rPr>
-        <w:t xml:space="preserve"> efficiency</w:t>
-      </w:r>
-      <w:r>
-        <w:rPr>
-          <w:rFonts w:ascii="Arial" w:hAnsi="Arial" w:cs="Arial"/>
-          <w:color w:val="000000"/>
-          <w:sz w:val="28"/>
-          <w:szCs w:val="28"/>
-        </w:rPr>
-        <w:t xml:space="preserve"> and</w:t>
-      </w:r>
-      <w:r>
-        <w:rPr>
-          <w:rFonts w:ascii="Arial" w:hAnsi="Arial" w:cs="Arial"/>
-          <w:color w:val="000000"/>
-          <w:sz w:val="28"/>
-          <w:szCs w:val="28"/>
-        </w:rPr>
-        <w:t xml:space="preserve"> discrepancies.</w:t>
-      </w:r>
-      <w:r>
-        <w:rPr>
-          <w:rFonts w:ascii="Arial" w:hAnsi="Arial" w:cs="Arial"/>
-          <w:color w:val="000000"/>
-          <w:sz w:val="28"/>
-          <w:szCs w:val="28"/>
+          <w:rFonts w:ascii="Times New Roman" w:hAnsi="Times New Roman" w:cs="Times New Roman"/>
+          <w:sz w:val="24"/>
+          <w:szCs w:val="24"/>
+        </w:rPr>
+      </w:pPr>
+    </w:p>
+    <w:p>
+      <w:pPr>
+        <w:rPr>
+          <w:rFonts w:ascii="Times New Roman" w:hAnsi="Times New Roman" w:cs="Times New Roman"/>
+          <w:color w:val="000000"/>
+          <w:sz w:val="24"/>
+          <w:szCs w:val="24"/>
+        </w:rPr>
+      </w:pPr>
+      <w:r>
+        <w:rPr>
+          <w:rFonts w:ascii="Times New Roman" w:hAnsi="Times New Roman" w:cs="Times New Roman"/>
+          <w:color w:val="000000"/>
+          <w:sz w:val="24"/>
+          <w:szCs w:val="24"/>
+        </w:rPr>
+        <w:t>This system provides a very well sorted out environment which abstracts a lot of unnecessary information and helps reduce time, efficiency and discrepancies.</w:t>
+      </w:r>
+      <w:r>
+        <w:rPr>
+          <w:rFonts w:ascii="Times New Roman" w:hAnsi="Times New Roman" w:cs="Times New Roman"/>
+          <w:color w:val="000000"/>
+          <w:sz w:val="24"/>
+          <w:szCs w:val="24"/>
         </w:rPr>
         <w:t xml:space="preserve"> Once the people find</w:t>
       </w:r>
       <w:r>
         <w:rPr>
-          <w:rFonts w:ascii="Arial" w:hAnsi="Arial" w:cs="Arial"/>
-          <w:color w:val="000000"/>
-          <w:sz w:val="28"/>
-          <w:szCs w:val="28"/>
+          <w:rFonts w:ascii="Times New Roman" w:hAnsi="Times New Roman" w:cs="Times New Roman"/>
+          <w:color w:val="000000"/>
+          <w:sz w:val="24"/>
+          <w:szCs w:val="24"/>
         </w:rPr>
         <w:t xml:space="preserve"> this application it will help them in various aspects, considering that </w:t>
       </w:r>
       <w:r>
         <w:rPr>
-          <w:rFonts w:ascii="Arial" w:hAnsi="Arial" w:cs="Arial"/>
-          <w:color w:val="000000"/>
-          <w:sz w:val="28"/>
-          <w:szCs w:val="28"/>
+          <w:rFonts w:ascii="Times New Roman" w:hAnsi="Times New Roman" w:cs="Times New Roman"/>
+          <w:color w:val="000000"/>
+          <w:sz w:val="24"/>
+          <w:szCs w:val="24"/>
         </w:rPr>
         <w:t xml:space="preserve">millennials </w:t>
       </w:r>
       <w:r>
         <w:rPr>
-          <w:rFonts w:ascii="Arial" w:hAnsi="Arial" w:cs="Arial"/>
-          <w:color w:val="000000"/>
-          <w:sz w:val="28"/>
-          <w:szCs w:val="28"/>
+          <w:rFonts w:ascii="Times New Roman" w:hAnsi="Times New Roman" w:cs="Times New Roman"/>
+          <w:color w:val="000000"/>
+          <w:sz w:val="24"/>
+          <w:szCs w:val="24"/>
         </w:rPr>
         <w:t>tend to do a lot of research for themselves</w:t>
       </w:r>
       <w:r>
         <w:rPr>
-          <w:rFonts w:ascii="Arial" w:hAnsi="Arial" w:cs="Arial"/>
-          <w:color w:val="000000"/>
-          <w:sz w:val="28"/>
-          <w:szCs w:val="28"/>
+          <w:rFonts w:ascii="Times New Roman" w:hAnsi="Times New Roman" w:cs="Times New Roman"/>
+          <w:color w:val="000000"/>
+          <w:sz w:val="24"/>
+          <w:szCs w:val="24"/>
         </w:rPr>
         <w:t>, this platform will help</w:t>
       </w:r>
       <w:r>
         <w:rPr>
-          <w:rFonts w:ascii="Arial" w:hAnsi="Arial" w:cs="Arial"/>
-          <w:color w:val="000000"/>
-          <w:sz w:val="28"/>
-          <w:szCs w:val="28"/>
+          <w:rFonts w:ascii="Times New Roman" w:hAnsi="Times New Roman" w:cs="Times New Roman"/>
+          <w:color w:val="000000"/>
+          <w:sz w:val="24"/>
+          <w:szCs w:val="24"/>
         </w:rPr>
         <w:t xml:space="preserve"> them narrow down their search and find an appropriate doctor or solution.  </w:t>
       </w:r>
@@ -1752,28 +1810,65 @@
     <w:p>
       <w:pPr>
         <w:rPr>
-          <w:rFonts w:ascii="Arial" w:hAnsi="Arial" w:cs="Arial"/>
-          <w:color w:val="000000"/>
-          <w:sz w:val="28"/>
-          <w:szCs w:val="28"/>
-        </w:rPr>
-      </w:pPr>
-    </w:p>
-    <w:p>
-      <w:pPr>
-        <w:rPr>
-          <w:rFonts w:ascii="Arial" w:hAnsi="Arial" w:cs="Arial"/>
-          <w:color w:val="000000"/>
-          <w:sz w:val="28"/>
-          <w:szCs w:val="28"/>
-        </w:rPr>
-      </w:pPr>
-      <w:r>
-        <w:rPr>
-          <w:rFonts w:ascii="Arial" w:hAnsi="Arial" w:cs="Arial"/>
-          <w:color w:val="000000"/>
-          <w:sz w:val="28"/>
-          <w:szCs w:val="28"/>
+          <w:rFonts w:ascii="Times New Roman" w:hAnsi="Times New Roman" w:cs="Times New Roman"/>
+          <w:color w:val="000000"/>
+          <w:sz w:val="24"/>
+          <w:szCs w:val="24"/>
+        </w:rPr>
+      </w:pPr>
+    </w:p>
+    <w:p>
+      <w:pPr>
+        <w:rPr>
+          <w:rFonts w:ascii="Times New Roman" w:hAnsi="Times New Roman" w:cs="Times New Roman"/>
+          <w:color w:val="000000"/>
+          <w:sz w:val="24"/>
+          <w:szCs w:val="24"/>
+        </w:rPr>
+      </w:pPr>
+    </w:p>
+    <w:p>
+      <w:pPr>
+        <w:rPr>
+          <w:rFonts w:ascii="Times New Roman" w:hAnsi="Times New Roman" w:cs="Times New Roman"/>
+          <w:color w:val="000000"/>
+          <w:sz w:val="24"/>
+          <w:szCs w:val="24"/>
+        </w:rPr>
+      </w:pPr>
+    </w:p>
+    <w:p>
+      <w:pPr>
+        <w:rPr>
+          <w:rFonts w:ascii="Times New Roman" w:hAnsi="Times New Roman" w:cs="Times New Roman"/>
+          <w:color w:val="000000"/>
+          <w:sz w:val="24"/>
+          <w:szCs w:val="24"/>
+        </w:rPr>
+      </w:pPr>
+    </w:p>
+    <w:p>
+      <w:pPr>
+        <w:pStyle w:val="ListParagraph"/>
+        <w:numPr>
+          <w:ilvl w:val="0"/>
+          <w:numId w:val="3"/>
+        </w:numPr>
+        <w:rPr>
+          <w:rFonts w:ascii="Times New Roman" w:hAnsi="Times New Roman" w:cs="Times New Roman"/>
+          <w:b/>
+          <w:color w:val="000000"/>
+          <w:sz w:val="24"/>
+          <w:szCs w:val="24"/>
+        </w:rPr>
+      </w:pPr>
+      <w:r>
+        <w:rPr>
+          <w:rFonts w:ascii="Times New Roman" w:hAnsi="Times New Roman" w:cs="Times New Roman"/>
+          <w:b/>
+          <w:color w:val="000000"/>
+          <w:sz w:val="24"/>
+          <w:szCs w:val="24"/>
         </w:rPr>
         <w:t>Overall Description:</w:t>
       </w:r>
@@ -1781,46 +1876,36 @@
     <w:p>
       <w:pPr>
         <w:rPr>
-          <w:rFonts w:ascii="Arial" w:hAnsi="Arial" w:cs="Arial"/>
-          <w:color w:val="000000"/>
-          <w:sz w:val="28"/>
-          <w:szCs w:val="28"/>
-        </w:rPr>
-      </w:pPr>
-    </w:p>
-    <w:p>
-      <w:pPr>
-        <w:rPr>
-          <w:rFonts w:ascii="Arial" w:hAnsi="Arial" w:cs="Arial"/>
-          <w:color w:val="000000"/>
-          <w:sz w:val="28"/>
-          <w:szCs w:val="28"/>
-        </w:rPr>
-      </w:pPr>
-      <w:r>
-        <w:rPr>
-          <w:rFonts w:ascii="Arial" w:hAnsi="Arial" w:cs="Arial"/>
-          <w:color w:val="000000"/>
-          <w:sz w:val="28"/>
-          <w:szCs w:val="28"/>
+          <w:rFonts w:ascii="Times New Roman" w:hAnsi="Times New Roman" w:cs="Times New Roman"/>
+          <w:color w:val="000000"/>
+          <w:sz w:val="24"/>
+          <w:szCs w:val="24"/>
+        </w:rPr>
+      </w:pPr>
+      <w:r>
+        <w:rPr>
+          <w:rFonts w:ascii="Times New Roman" w:hAnsi="Times New Roman" w:cs="Times New Roman"/>
+          <w:color w:val="000000"/>
+          <w:sz w:val="24"/>
+          <w:szCs w:val="24"/>
         </w:rPr>
         <w:t xml:space="preserve">The web application will have a front page where there will be an option where a user can click in and it will provide a bunch of options to choose from to tell the system what type of disease they may have. If the user is unsure then there will also be a symptom checker which will help them narrow down to what disease they may have, then the system will spit out a bunch of </w:t>
       </w:r>
       <w:r>
         <w:rPr>
-          <w:rFonts w:ascii="Arial" w:hAnsi="Arial" w:cs="Arial"/>
-          <w:color w:val="000000"/>
-          <w:sz w:val="28"/>
-          <w:szCs w:val="28"/>
+          <w:rFonts w:ascii="Times New Roman" w:hAnsi="Times New Roman" w:cs="Times New Roman"/>
+          <w:color w:val="000000"/>
+          <w:sz w:val="24"/>
+          <w:szCs w:val="24"/>
         </w:rPr>
         <w:t>doctor’s</w:t>
       </w:r>
       <w:r>
         <w:rPr>
-          <w:rFonts w:ascii="Arial" w:hAnsi="Arial" w:cs="Arial"/>
-          <w:color w:val="000000"/>
-          <w:sz w:val="28"/>
-          <w:szCs w:val="28"/>
+          <w:rFonts w:ascii="Times New Roman" w:hAnsi="Times New Roman" w:cs="Times New Roman"/>
+          <w:color w:val="000000"/>
+          <w:sz w:val="24"/>
+          <w:szCs w:val="24"/>
         </w:rPr>
         <w:t xml:space="preserve"> profile closest to their location, and they can click on the profile and set up an appointment.</w:t>
       </w:r>
@@ -1828,28 +1913,40 @@
     <w:p>
       <w:pPr>
         <w:rPr>
-          <w:rFonts w:ascii="Arial" w:hAnsi="Arial" w:cs="Arial"/>
-          <w:color w:val="000000"/>
-          <w:sz w:val="28"/>
-          <w:szCs w:val="28"/>
-        </w:rPr>
-      </w:pPr>
-    </w:p>
-    <w:p>
-      <w:pPr>
-        <w:rPr>
-          <w:rFonts w:ascii="Arial" w:hAnsi="Arial" w:cs="Arial"/>
-          <w:color w:val="000000"/>
-          <w:sz w:val="28"/>
-          <w:szCs w:val="28"/>
-        </w:rPr>
-      </w:pPr>
-      <w:r>
-        <w:rPr>
-          <w:rFonts w:ascii="Arial" w:hAnsi="Arial" w:cs="Arial"/>
-          <w:color w:val="000000"/>
-          <w:sz w:val="28"/>
-          <w:szCs w:val="28"/>
+          <w:rFonts w:ascii="Times New Roman" w:hAnsi="Times New Roman" w:cs="Times New Roman"/>
+          <w:color w:val="000000"/>
+          <w:sz w:val="24"/>
+          <w:szCs w:val="24"/>
+        </w:rPr>
+      </w:pPr>
+    </w:p>
+    <w:p>
+      <w:pPr>
+        <w:rPr>
+          <w:rFonts w:ascii="Times New Roman" w:hAnsi="Times New Roman" w:cs="Times New Roman"/>
+          <w:b/>
+          <w:color w:val="000000"/>
+          <w:sz w:val="24"/>
+          <w:szCs w:val="24"/>
+        </w:rPr>
+      </w:pPr>
+      <w:r>
+        <w:rPr>
+          <w:rFonts w:ascii="Times New Roman" w:hAnsi="Times New Roman" w:cs="Times New Roman"/>
+          <w:b/>
+          <w:color w:val="000000"/>
+          <w:sz w:val="24"/>
+          <w:szCs w:val="24"/>
+        </w:rPr>
+        <w:t xml:space="preserve">2.1 </w:t>
+      </w:r>
+      <w:r>
+        <w:rPr>
+          <w:rFonts w:ascii="Times New Roman" w:hAnsi="Times New Roman" w:cs="Times New Roman"/>
+          <w:b/>
+          <w:color w:val="000000"/>
+          <w:sz w:val="24"/>
+          <w:szCs w:val="24"/>
         </w:rPr>
         <w:t>User Classes and Characteristics:</w:t>
       </w:r>
@@ -1857,28 +1954,29 @@
     <w:p>
       <w:pPr>
         <w:rPr>
-          <w:rFonts w:ascii="Arial" w:hAnsi="Arial" w:cs="Arial"/>
-          <w:color w:val="000000"/>
-          <w:sz w:val="28"/>
-          <w:szCs w:val="28"/>
-        </w:rPr>
-      </w:pPr>
-    </w:p>
-    <w:p>
-      <w:pPr>
-        <w:rPr>
-          <w:rFonts w:ascii="Arial" w:hAnsi="Arial" w:cs="Arial"/>
-          <w:color w:val="000000"/>
-          <w:sz w:val="28"/>
-          <w:szCs w:val="28"/>
-        </w:rPr>
-      </w:pPr>
-      <w:r>
-        <w:rPr>
-          <w:rFonts w:ascii="Arial" w:hAnsi="Arial" w:cs="Arial"/>
-          <w:color w:val="000000"/>
-          <w:sz w:val="28"/>
-          <w:szCs w:val="28"/>
+          <w:rFonts w:ascii="Times New Roman" w:hAnsi="Times New Roman" w:cs="Times New Roman"/>
+          <w:b/>
+          <w:color w:val="000000"/>
+          <w:sz w:val="24"/>
+          <w:szCs w:val="24"/>
+        </w:rPr>
+      </w:pPr>
+    </w:p>
+    <w:p>
+      <w:pPr>
+        <w:rPr>
+          <w:rFonts w:ascii="Times New Roman" w:hAnsi="Times New Roman" w:cs="Times New Roman"/>
+          <w:color w:val="000000"/>
+          <w:sz w:val="24"/>
+          <w:szCs w:val="24"/>
+        </w:rPr>
+      </w:pPr>
+      <w:r>
+        <w:rPr>
+          <w:rFonts w:ascii="Times New Roman" w:hAnsi="Times New Roman" w:cs="Times New Roman"/>
+          <w:color w:val="000000"/>
+          <w:sz w:val="24"/>
+          <w:szCs w:val="24"/>
         </w:rPr>
         <w:t>Physical actors:</w:t>
       </w:r>
@@ -1886,18 +1984,18 @@
     <w:p>
       <w:pPr>
         <w:rPr>
-          <w:rFonts w:ascii="Arial" w:hAnsi="Arial" w:cs="Arial"/>
-          <w:color w:val="000000"/>
-          <w:sz w:val="28"/>
-          <w:szCs w:val="28"/>
-        </w:rPr>
-      </w:pPr>
-      <w:r>
-        <w:rPr>
-          <w:rFonts w:ascii="Arial" w:hAnsi="Arial" w:cs="Arial"/>
-          <w:color w:val="000000"/>
-          <w:sz w:val="28"/>
-          <w:szCs w:val="28"/>
+          <w:rFonts w:ascii="Times New Roman" w:hAnsi="Times New Roman" w:cs="Times New Roman"/>
+          <w:color w:val="000000"/>
+          <w:sz w:val="24"/>
+          <w:szCs w:val="24"/>
+        </w:rPr>
+      </w:pPr>
+      <w:r>
+        <w:rPr>
+          <w:rFonts w:ascii="Times New Roman" w:hAnsi="Times New Roman" w:cs="Times New Roman"/>
+          <w:color w:val="000000"/>
+          <w:sz w:val="24"/>
+          <w:szCs w:val="24"/>
         </w:rPr>
         <w:t>User: Users will be able to login in and look for a doctor.</w:t>
       </w:r>
@@ -1905,18 +2003,18 @@
     <w:p>
       <w:pPr>
         <w:rPr>
-          <w:rFonts w:ascii="Arial" w:hAnsi="Arial" w:cs="Arial"/>
-          <w:color w:val="000000"/>
-          <w:sz w:val="28"/>
-          <w:szCs w:val="28"/>
-        </w:rPr>
-      </w:pPr>
-      <w:r>
-        <w:rPr>
-          <w:rFonts w:ascii="Arial" w:hAnsi="Arial" w:cs="Arial"/>
-          <w:color w:val="000000"/>
-          <w:sz w:val="28"/>
-          <w:szCs w:val="28"/>
+          <w:rFonts w:ascii="Times New Roman" w:hAnsi="Times New Roman" w:cs="Times New Roman"/>
+          <w:color w:val="000000"/>
+          <w:sz w:val="24"/>
+          <w:szCs w:val="24"/>
+        </w:rPr>
+      </w:pPr>
+      <w:r>
+        <w:rPr>
+          <w:rFonts w:ascii="Times New Roman" w:hAnsi="Times New Roman" w:cs="Times New Roman"/>
+          <w:color w:val="000000"/>
+          <w:sz w:val="24"/>
+          <w:szCs w:val="24"/>
         </w:rPr>
         <w:t>Doctor: A doctor can log in and check their appointments and patient’s history if there are any.</w:t>
       </w:r>
@@ -1924,10 +2022,10 @@
     <w:p>
       <w:pPr>
         <w:rPr>
-          <w:rFonts w:ascii="Arial" w:hAnsi="Arial" w:cs="Arial"/>
-          <w:color w:val="000000"/>
-          <w:sz w:val="28"/>
-          <w:szCs w:val="28"/>
+          <w:rFonts w:ascii="Times New Roman" w:hAnsi="Times New Roman" w:cs="Times New Roman"/>
+          <w:color w:val="000000"/>
+          <w:sz w:val="24"/>
+          <w:szCs w:val="24"/>
         </w:rPr>
       </w:pPr>
     </w:p>
@@ -1935,17 +2033,10 @@
       <w:pPr>
         <w:pStyle w:val="NormalWeb"/>
         <w:spacing w:before="0" w:beforeAutospacing="0" w:after="0" w:afterAutospacing="0"/>
-        <w:rPr>
-          <w:sz w:val="28"/>
-          <w:szCs w:val="28"/>
-        </w:rPr>
-      </w:pPr>
-      <w:r>
-        <w:rPr>
-          <w:rFonts w:ascii="Arial" w:hAnsi="Arial" w:cs="Arial"/>
-          <w:color w:val="000000"/>
-          <w:sz w:val="28"/>
-          <w:szCs w:val="28"/>
+      </w:pPr>
+      <w:r>
+        <w:rPr>
+          <w:color w:val="000000"/>
         </w:rPr>
         <w:t>System actors:</w:t>
       </w:r>
@@ -1955,18 +2046,12 @@
         <w:pStyle w:val="NormalWeb"/>
         <w:spacing w:before="0" w:beforeAutospacing="0" w:after="0" w:afterAutospacing="0"/>
         <w:rPr>
-          <w:rFonts w:ascii="Arial" w:hAnsi="Arial" w:cs="Arial"/>
-          <w:color w:val="000000"/>
-          <w:sz w:val="28"/>
-          <w:szCs w:val="28"/>
-        </w:rPr>
-      </w:pPr>
-      <w:r>
-        <w:rPr>
-          <w:rFonts w:ascii="Arial" w:hAnsi="Arial" w:cs="Arial"/>
-          <w:color w:val="000000"/>
-          <w:sz w:val="28"/>
-          <w:szCs w:val="28"/>
+          <w:color w:val="000000"/>
+        </w:rPr>
+      </w:pPr>
+      <w:r>
+        <w:rPr>
+          <w:color w:val="000000"/>
         </w:rPr>
         <w:t>Client – The client actor will connect with the server and fetch data and make appropriate changes.</w:t>
       </w:r>
@@ -1975,103 +2060,94 @@
       <w:pPr>
         <w:pStyle w:val="NormalWeb"/>
         <w:spacing w:before="0" w:beforeAutospacing="0" w:after="0" w:afterAutospacing="0"/>
-        <w:rPr>
-          <w:sz w:val="28"/>
-          <w:szCs w:val="28"/>
-        </w:rPr>
       </w:pPr>
     </w:p>
     <w:p>
       <w:pPr>
         <w:pStyle w:val="NormalWeb"/>
         <w:spacing w:before="0" w:beforeAutospacing="0" w:after="0" w:afterAutospacing="0"/>
-        <w:rPr>
-          <w:sz w:val="28"/>
-          <w:szCs w:val="28"/>
-        </w:rPr>
-      </w:pPr>
-      <w:r>
-        <w:rPr>
-          <w:rFonts w:ascii="Arial" w:hAnsi="Arial" w:cs="Arial"/>
-          <w:color w:val="000000"/>
-          <w:sz w:val="28"/>
-          <w:szCs w:val="28"/>
-        </w:rPr>
-        <w:lastRenderedPageBreak/>
+      </w:pPr>
+      <w:r>
+        <w:rPr>
+          <w:color w:val="000000"/>
+        </w:rPr>
         <w:t>Server and Database – The Server will help connect with the database and the database will store data.</w:t>
       </w:r>
     </w:p>
     <w:p>
       <w:pPr>
         <w:rPr>
-          <w:rFonts w:ascii="Arial" w:hAnsi="Arial" w:cs="Arial"/>
-          <w:sz w:val="28"/>
-          <w:szCs w:val="28"/>
-        </w:rPr>
-      </w:pPr>
-    </w:p>
-    <w:p>
-      <w:pPr>
-        <w:rPr>
-          <w:rFonts w:ascii="Arial" w:hAnsi="Arial" w:cs="Arial"/>
-          <w:sz w:val="28"/>
-          <w:szCs w:val="28"/>
-        </w:rPr>
-      </w:pPr>
-      <w:r>
-        <w:rPr>
-          <w:rFonts w:ascii="Arial" w:eastAsia="Times New Roman" w:hAnsi="Arial" w:cs="Arial"/>
+          <w:rFonts w:ascii="Times New Roman" w:hAnsi="Times New Roman" w:cs="Times New Roman"/>
+          <w:sz w:val="24"/>
+          <w:szCs w:val="24"/>
+        </w:rPr>
+      </w:pPr>
+    </w:p>
+    <w:p>
+      <w:pPr>
+        <w:rPr>
+          <w:rFonts w:ascii="Times New Roman" w:hAnsi="Times New Roman" w:cs="Times New Roman"/>
+          <w:b/>
+          <w:sz w:val="24"/>
+          <w:szCs w:val="24"/>
+        </w:rPr>
+      </w:pPr>
+      <w:r>
+        <w:rPr>
+          <w:rFonts w:ascii="Times New Roman" w:eastAsia="Times New Roman" w:hAnsi="Times New Roman" w:cs="Times New Roman"/>
+          <w:b/>
           <w:bCs/>
           <w:color w:val="000000"/>
-          <w:sz w:val="28"/>
-          <w:szCs w:val="28"/>
-        </w:rPr>
-        <w:t>Operating Environment (Web Application)</w:t>
-      </w:r>
-      <w:r>
-        <w:rPr>
-          <w:rFonts w:ascii="Arial" w:eastAsia="Times New Roman" w:hAnsi="Arial" w:cs="Arial"/>
+          <w:sz w:val="24"/>
+          <w:szCs w:val="24"/>
+        </w:rPr>
+        <w:t xml:space="preserve">2.2 </w:t>
+      </w:r>
+      <w:r>
+        <w:rPr>
+          <w:rFonts w:ascii="Times New Roman" w:eastAsia="Times New Roman" w:hAnsi="Times New Roman" w:cs="Times New Roman"/>
+          <w:b/>
           <w:bCs/>
           <w:color w:val="000000"/>
-          <w:sz w:val="28"/>
-          <w:szCs w:val="28"/>
-        </w:rPr>
-        <w:t>:</w:t>
-      </w:r>
-    </w:p>
-    <w:p>
-      <w:pPr>
-        <w:rPr>
-          <w:rFonts w:ascii="Arial" w:hAnsi="Arial" w:cs="Arial"/>
-          <w:sz w:val="28"/>
-          <w:szCs w:val="28"/>
-        </w:rPr>
-      </w:pPr>
-    </w:p>
-    <w:p>
-      <w:pPr>
-        <w:rPr>
-          <w:rFonts w:ascii="Arial" w:hAnsi="Arial" w:cs="Arial"/>
-          <w:color w:val="000000"/>
-          <w:sz w:val="28"/>
-          <w:szCs w:val="28"/>
-        </w:rPr>
-      </w:pPr>
-      <w:r>
-        <w:rPr>
-          <w:rFonts w:ascii="Arial" w:hAnsi="Arial" w:cs="Arial"/>
-          <w:color w:val="000000"/>
-          <w:sz w:val="28"/>
-          <w:szCs w:val="28"/>
+          <w:sz w:val="24"/>
+          <w:szCs w:val="24"/>
+        </w:rPr>
+        <w:t>Operating Environment (Web Application):</w:t>
+      </w:r>
+    </w:p>
+    <w:p>
+      <w:pPr>
+        <w:rPr>
+          <w:rFonts w:ascii="Times New Roman" w:hAnsi="Times New Roman" w:cs="Times New Roman"/>
+          <w:sz w:val="24"/>
+          <w:szCs w:val="24"/>
+        </w:rPr>
+      </w:pPr>
+    </w:p>
+    <w:p>
+      <w:pPr>
+        <w:rPr>
+          <w:rFonts w:ascii="Times New Roman" w:hAnsi="Times New Roman" w:cs="Times New Roman"/>
+          <w:color w:val="000000"/>
+          <w:sz w:val="24"/>
+          <w:szCs w:val="24"/>
+        </w:rPr>
+      </w:pPr>
+      <w:r>
+        <w:rPr>
+          <w:rFonts w:ascii="Times New Roman" w:hAnsi="Times New Roman" w:cs="Times New Roman"/>
+          <w:color w:val="000000"/>
+          <w:sz w:val="24"/>
+          <w:szCs w:val="24"/>
         </w:rPr>
         <w:t>It can run on any modern OS with an internet connection because it’s a web appl</w:t>
       </w:r>
       <w:r>
         <w:rPr>
-          <w:rFonts w:ascii="Arial" w:hAnsi="Arial" w:cs="Arial"/>
-          <w:color w:val="000000"/>
-          <w:sz w:val="28"/>
-          <w:szCs w:val="28"/>
+          <w:rFonts w:ascii="Times New Roman" w:hAnsi="Times New Roman" w:cs="Times New Roman"/>
+          <w:color w:val="000000"/>
+          <w:sz w:val="24"/>
+          <w:szCs w:val="24"/>
         </w:rPr>
         <w:t>ication.</w:t>
       </w:r>
@@ -2079,28 +2155,40 @@
     <w:p>
       <w:pPr>
         <w:rPr>
-          <w:rFonts w:ascii="Arial" w:hAnsi="Arial" w:cs="Arial"/>
-          <w:color w:val="000000"/>
-          <w:sz w:val="28"/>
-          <w:szCs w:val="28"/>
-        </w:rPr>
-      </w:pPr>
-    </w:p>
-    <w:p>
-      <w:pPr>
-        <w:rPr>
-          <w:rFonts w:ascii="Arial" w:hAnsi="Arial" w:cs="Arial"/>
-          <w:color w:val="000000"/>
-          <w:sz w:val="28"/>
-          <w:szCs w:val="28"/>
-        </w:rPr>
-      </w:pPr>
-      <w:r>
-        <w:rPr>
-          <w:rFonts w:ascii="Arial" w:hAnsi="Arial" w:cs="Arial"/>
-          <w:color w:val="000000"/>
-          <w:sz w:val="28"/>
-          <w:szCs w:val="28"/>
+          <w:rFonts w:ascii="Times New Roman" w:hAnsi="Times New Roman" w:cs="Times New Roman"/>
+          <w:color w:val="000000"/>
+          <w:sz w:val="24"/>
+          <w:szCs w:val="24"/>
+        </w:rPr>
+      </w:pPr>
+    </w:p>
+    <w:p>
+      <w:pPr>
+        <w:rPr>
+          <w:rFonts w:ascii="Times New Roman" w:hAnsi="Times New Roman" w:cs="Times New Roman"/>
+          <w:b/>
+          <w:color w:val="000000"/>
+          <w:sz w:val="24"/>
+          <w:szCs w:val="24"/>
+        </w:rPr>
+      </w:pPr>
+      <w:r>
+        <w:rPr>
+          <w:rFonts w:ascii="Times New Roman" w:hAnsi="Times New Roman" w:cs="Times New Roman"/>
+          <w:b/>
+          <w:color w:val="000000"/>
+          <w:sz w:val="24"/>
+          <w:szCs w:val="24"/>
+        </w:rPr>
+        <w:t xml:space="preserve">2.3 </w:t>
+      </w:r>
+      <w:r>
+        <w:rPr>
+          <w:rFonts w:ascii="Times New Roman" w:hAnsi="Times New Roman" w:cs="Times New Roman"/>
+          <w:b/>
+          <w:color w:val="000000"/>
+          <w:sz w:val="24"/>
+          <w:szCs w:val="24"/>
         </w:rPr>
         <w:t>Design and Implementation constraints:</w:t>
       </w:r>
@@ -2108,64 +2196,64 @@
     <w:p>
       <w:pPr>
         <w:rPr>
-          <w:rFonts w:ascii="Arial" w:hAnsi="Arial" w:cs="Arial"/>
-          <w:color w:val="000000"/>
-          <w:sz w:val="28"/>
-          <w:szCs w:val="28"/>
-        </w:rPr>
-      </w:pPr>
-    </w:p>
-    <w:p>
-      <w:pPr>
-        <w:rPr>
-          <w:rFonts w:ascii="Arial" w:hAnsi="Arial" w:cs="Arial"/>
-          <w:color w:val="000000"/>
-          <w:sz w:val="28"/>
-          <w:szCs w:val="28"/>
-        </w:rPr>
-      </w:pPr>
-      <w:r>
-        <w:rPr>
-          <w:rFonts w:ascii="Arial" w:hAnsi="Arial" w:cs="Arial"/>
-          <w:color w:val="000000"/>
-          <w:sz w:val="28"/>
-          <w:szCs w:val="28"/>
+          <w:rFonts w:ascii="Times New Roman" w:hAnsi="Times New Roman" w:cs="Times New Roman"/>
+          <w:color w:val="000000"/>
+          <w:sz w:val="24"/>
+          <w:szCs w:val="24"/>
+        </w:rPr>
+      </w:pPr>
+    </w:p>
+    <w:p>
+      <w:pPr>
+        <w:rPr>
+          <w:rFonts w:ascii="Times New Roman" w:hAnsi="Times New Roman" w:cs="Times New Roman"/>
+          <w:color w:val="000000"/>
+          <w:sz w:val="24"/>
+          <w:szCs w:val="24"/>
+        </w:rPr>
+      </w:pPr>
+      <w:r>
+        <w:rPr>
+          <w:rFonts w:ascii="Times New Roman" w:hAnsi="Times New Roman" w:cs="Times New Roman"/>
+          <w:color w:val="000000"/>
+          <w:sz w:val="24"/>
+          <w:szCs w:val="24"/>
         </w:rPr>
         <w:t>The constraint with the implementation is that when the customers create an appointment</w:t>
       </w:r>
       <w:r>
         <w:rPr>
-          <w:rFonts w:ascii="Arial" w:hAnsi="Arial" w:cs="Arial"/>
-          <w:color w:val="000000"/>
-          <w:sz w:val="28"/>
-          <w:szCs w:val="28"/>
+          <w:rFonts w:ascii="Times New Roman" w:hAnsi="Times New Roman" w:cs="Times New Roman"/>
+          <w:color w:val="000000"/>
+          <w:sz w:val="24"/>
+          <w:szCs w:val="24"/>
         </w:rPr>
         <w:t>,</w:t>
       </w:r>
       <w:r>
         <w:rPr>
-          <w:rFonts w:ascii="Arial" w:hAnsi="Arial" w:cs="Arial"/>
-          <w:color w:val="000000"/>
-          <w:sz w:val="28"/>
-          <w:szCs w:val="28"/>
+          <w:rFonts w:ascii="Times New Roman" w:hAnsi="Times New Roman" w:cs="Times New Roman"/>
+          <w:color w:val="000000"/>
+          <w:sz w:val="24"/>
+          <w:szCs w:val="24"/>
         </w:rPr>
         <w:t xml:space="preserve"> how will the system manage these appointments for the doctors because they may have prior appointments from other </w:t>
       </w:r>
       <w:r>
         <w:rPr>
-          <w:rFonts w:ascii="Arial" w:hAnsi="Arial" w:cs="Arial"/>
-          <w:color w:val="000000"/>
-          <w:sz w:val="28"/>
-          <w:szCs w:val="28"/>
+          <w:rFonts w:ascii="Times New Roman" w:hAnsi="Times New Roman" w:cs="Times New Roman"/>
+          <w:color w:val="000000"/>
+          <w:sz w:val="24"/>
+          <w:szCs w:val="24"/>
         </w:rPr>
         <w:t>sources</w:t>
       </w:r>
       <w:r>
         <w:rPr>
-          <w:rFonts w:ascii="Arial" w:hAnsi="Arial" w:cs="Arial"/>
-          <w:color w:val="000000"/>
-          <w:sz w:val="28"/>
-          <w:szCs w:val="28"/>
+          <w:rFonts w:ascii="Times New Roman" w:hAnsi="Times New Roman" w:cs="Times New Roman"/>
+          <w:color w:val="000000"/>
+          <w:sz w:val="24"/>
+          <w:szCs w:val="24"/>
         </w:rPr>
         <w:t xml:space="preserve">, one solution is to create a system for the doctors to manage all their appointments from all sources, or just leave the management portion to them.   </w:t>
       </w:r>
@@ -2173,252 +2261,325 @@
     <w:p>
       <w:pPr>
         <w:rPr>
-          <w:rFonts w:ascii="Arial" w:hAnsi="Arial" w:cs="Arial"/>
-          <w:color w:val="000000"/>
-          <w:sz w:val="28"/>
-          <w:szCs w:val="28"/>
-        </w:rPr>
-      </w:pPr>
-    </w:p>
-    <w:p>
-      <w:pPr>
-        <w:rPr>
-          <w:rFonts w:ascii="Arial" w:hAnsi="Arial" w:cs="Arial"/>
-          <w:color w:val="000000"/>
-          <w:sz w:val="28"/>
-          <w:szCs w:val="28"/>
-        </w:rPr>
-      </w:pPr>
-      <w:r>
-        <w:rPr>
-          <w:rFonts w:ascii="Arial" w:hAnsi="Arial" w:cs="Arial"/>
-          <w:color w:val="000000"/>
-          <w:sz w:val="28"/>
-          <w:szCs w:val="28"/>
-        </w:rPr>
-        <w:t xml:space="preserve">Feature List: </w:t>
-      </w:r>
-    </w:p>
-    <w:p>
-      <w:pPr>
-        <w:rPr>
-          <w:rFonts w:ascii="Arial" w:hAnsi="Arial" w:cs="Arial"/>
-          <w:color w:val="000000"/>
-          <w:sz w:val="28"/>
-          <w:szCs w:val="28"/>
-        </w:rPr>
-      </w:pPr>
-    </w:p>
-    <w:p>
-      <w:pPr>
-        <w:rPr>
-          <w:rFonts w:ascii="Arial" w:hAnsi="Arial" w:cs="Arial"/>
-          <w:sz w:val="28"/>
-          <w:szCs w:val="28"/>
-        </w:rPr>
-      </w:pPr>
-      <w:r>
-        <w:rPr>
-          <w:rFonts w:ascii="Arial" w:hAnsi="Arial" w:cs="Arial"/>
-          <w:sz w:val="28"/>
-          <w:szCs w:val="28"/>
-        </w:rPr>
-        <w:t>1.</w:t>
-      </w:r>
-      <w:r>
-        <w:rPr>
-          <w:rFonts w:ascii="Arial" w:hAnsi="Arial" w:cs="Arial"/>
-          <w:sz w:val="28"/>
-          <w:szCs w:val="28"/>
-        </w:rPr>
-        <w:tab/>
-        <w:t xml:space="preserve">Login/Logout: Users will be able to register with their details (name, phone number) and look for doctors. Doctors will be able to register and provide their necessary information, for instance, name, their respective medical degrees, their practicing chamber address or the hospital name and address. Once they verify </w:t>
-      </w:r>
-      <w:proofErr w:type="gramStart"/>
-      <w:r>
-        <w:rPr>
-          <w:rFonts w:ascii="Arial" w:hAnsi="Arial" w:cs="Arial"/>
-          <w:sz w:val="28"/>
-          <w:szCs w:val="28"/>
-        </w:rPr>
-        <w:t>about</w:t>
-      </w:r>
-      <w:proofErr w:type="gramEnd"/>
-      <w:r>
-        <w:rPr>
-          <w:rFonts w:ascii="Arial" w:hAnsi="Arial" w:cs="Arial"/>
-          <w:sz w:val="28"/>
-          <w:szCs w:val="28"/>
-        </w:rPr>
-        <w:t xml:space="preserve"> their degree, there will be a sign (a half moon) beside their name in their profile. </w:t>
-      </w:r>
-    </w:p>
-    <w:p>
-      <w:pPr>
-        <w:rPr>
-          <w:rFonts w:ascii="Arial" w:hAnsi="Arial" w:cs="Arial"/>
-          <w:sz w:val="28"/>
-          <w:szCs w:val="28"/>
-        </w:rPr>
-      </w:pPr>
-    </w:p>
-    <w:p>
-      <w:pPr>
-        <w:rPr>
-          <w:rFonts w:ascii="Arial" w:hAnsi="Arial" w:cs="Arial"/>
-          <w:sz w:val="28"/>
-          <w:szCs w:val="28"/>
-        </w:rPr>
-      </w:pPr>
-      <w:r>
-        <w:rPr>
-          <w:rFonts w:ascii="Arial" w:hAnsi="Arial" w:cs="Arial"/>
-          <w:sz w:val="28"/>
-          <w:szCs w:val="28"/>
-        </w:rPr>
-        <w:t>2.</w:t>
-      </w:r>
-      <w:r>
-        <w:rPr>
-          <w:rFonts w:ascii="Arial" w:hAnsi="Arial" w:cs="Arial"/>
-          <w:sz w:val="28"/>
-          <w:szCs w:val="28"/>
-        </w:rPr>
-        <w:tab/>
-        <w:t xml:space="preserve">Symptom checker: Registered users can log in, and input their symptoms. The user can tick on the box next to each symptom on the list of symptoms and if a symptom is not listed, then the user can tick on “others” and specify the symptom they are experiencing. The symptom will then be matched with a disease and the user will be referred to doctors of the </w:t>
-      </w:r>
-      <w:r>
-        <w:rPr>
-          <w:rFonts w:ascii="Arial" w:hAnsi="Arial" w:cs="Arial"/>
-          <w:sz w:val="28"/>
-          <w:szCs w:val="28"/>
-        </w:rPr>
-        <w:lastRenderedPageBreak/>
-        <w:t xml:space="preserve">specialization according to the symptoms. For example, if someone experiences chest pain, high blood pressure, severe headache, irregular heartbeat </w:t>
-      </w:r>
-      <w:proofErr w:type="spellStart"/>
-      <w:r>
-        <w:rPr>
-          <w:rFonts w:ascii="Arial" w:hAnsi="Arial" w:cs="Arial"/>
-          <w:sz w:val="28"/>
-          <w:szCs w:val="28"/>
-        </w:rPr>
-        <w:t>etc</w:t>
-      </w:r>
-      <w:proofErr w:type="spellEnd"/>
-      <w:r>
-        <w:rPr>
-          <w:rFonts w:ascii="Arial" w:hAnsi="Arial" w:cs="Arial"/>
-          <w:sz w:val="28"/>
-          <w:szCs w:val="28"/>
-        </w:rPr>
-        <w:t xml:space="preserve">, he/she will be referred to a list of cardiologists with their ratings. </w:t>
-      </w:r>
-    </w:p>
-    <w:p>
-      <w:pPr>
-        <w:rPr>
-          <w:rFonts w:ascii="Arial" w:hAnsi="Arial" w:cs="Arial"/>
-          <w:sz w:val="28"/>
-          <w:szCs w:val="28"/>
-        </w:rPr>
-      </w:pPr>
-    </w:p>
-    <w:p>
-      <w:pPr>
-        <w:rPr>
-          <w:rFonts w:ascii="Arial" w:hAnsi="Arial" w:cs="Arial"/>
-          <w:sz w:val="28"/>
-          <w:szCs w:val="28"/>
-        </w:rPr>
-      </w:pPr>
-      <w:r>
-        <w:rPr>
-          <w:rFonts w:ascii="Arial" w:hAnsi="Arial" w:cs="Arial"/>
-          <w:sz w:val="28"/>
-          <w:szCs w:val="28"/>
-        </w:rPr>
-        <w:t>3.</w:t>
-      </w:r>
-      <w:r>
-        <w:rPr>
-          <w:rFonts w:ascii="Arial" w:hAnsi="Arial" w:cs="Arial"/>
-          <w:sz w:val="28"/>
-          <w:szCs w:val="28"/>
-        </w:rPr>
-        <w:tab/>
+          <w:rFonts w:ascii="Times New Roman" w:hAnsi="Times New Roman" w:cs="Times New Roman"/>
+          <w:color w:val="000000"/>
+          <w:sz w:val="24"/>
+          <w:szCs w:val="24"/>
+        </w:rPr>
+      </w:pPr>
+    </w:p>
+    <w:p>
+      <w:pPr>
+        <w:rPr>
+          <w:rFonts w:ascii="Times New Roman" w:hAnsi="Times New Roman" w:cs="Times New Roman"/>
+          <w:color w:val="000000"/>
+          <w:sz w:val="24"/>
+          <w:szCs w:val="24"/>
+        </w:rPr>
+      </w:pPr>
+    </w:p>
+    <w:p>
+      <w:pPr>
+        <w:pStyle w:val="ListParagraph"/>
+        <w:numPr>
+          <w:ilvl w:val="0"/>
+          <w:numId w:val="3"/>
+        </w:numPr>
+        <w:rPr>
+          <w:rFonts w:ascii="Times New Roman" w:hAnsi="Times New Roman" w:cs="Times New Roman"/>
+          <w:b/>
+          <w:color w:val="000000"/>
+          <w:sz w:val="24"/>
+          <w:szCs w:val="24"/>
+        </w:rPr>
+      </w:pPr>
+      <w:r>
+        <w:rPr>
+          <w:rFonts w:ascii="Times New Roman" w:hAnsi="Times New Roman" w:cs="Times New Roman"/>
+          <w:b/>
+          <w:color w:val="000000"/>
+          <w:sz w:val="24"/>
+          <w:szCs w:val="24"/>
+        </w:rPr>
+        <w:t>Feature List</w:t>
+      </w:r>
+      <w:r>
+        <w:rPr>
+          <w:rFonts w:ascii="Times New Roman" w:hAnsi="Times New Roman" w:cs="Times New Roman"/>
+          <w:b/>
+          <w:color w:val="000000"/>
+          <w:sz w:val="24"/>
+          <w:szCs w:val="24"/>
+        </w:rPr>
+        <w:t>/ Functional Requirements</w:t>
+      </w:r>
+      <w:r>
+        <w:rPr>
+          <w:rFonts w:ascii="Times New Roman" w:hAnsi="Times New Roman" w:cs="Times New Roman"/>
+          <w:b/>
+          <w:color w:val="000000"/>
+          <w:sz w:val="24"/>
+          <w:szCs w:val="24"/>
+        </w:rPr>
+        <w:t xml:space="preserve">: </w:t>
+      </w:r>
+    </w:p>
+    <w:p>
+      <w:pPr>
+        <w:rPr>
+          <w:rFonts w:ascii="Times New Roman" w:hAnsi="Times New Roman" w:cs="Times New Roman"/>
+          <w:color w:val="000000"/>
+          <w:sz w:val="24"/>
+          <w:szCs w:val="24"/>
+        </w:rPr>
+      </w:pPr>
+    </w:p>
+    <w:p>
+      <w:pPr>
+        <w:pStyle w:val="ListParagraph"/>
+        <w:numPr>
+          <w:ilvl w:val="0"/>
+          <w:numId w:val="5"/>
+        </w:numPr>
+        <w:rPr>
+          <w:rFonts w:ascii="Times New Roman" w:hAnsi="Times New Roman" w:cs="Times New Roman"/>
+          <w:sz w:val="24"/>
+          <w:szCs w:val="24"/>
+        </w:rPr>
+      </w:pPr>
+      <w:r>
+        <w:rPr>
+          <w:rFonts w:ascii="Times New Roman" w:hAnsi="Times New Roman" w:cs="Times New Roman"/>
+          <w:sz w:val="24"/>
+          <w:szCs w:val="24"/>
+        </w:rPr>
+        <w:t xml:space="preserve">Login/Logout: Users will be able to register with their details (name, phone number) and look for doctors. Doctors will be able to register and provide their necessary information, for instance, name, their respective medical degrees, their practicing chamber address or the hospital name and address. Once they verify about their degree, there will be a sign (a half moon) beside their name in their profile. </w:t>
+      </w:r>
+    </w:p>
+    <w:p>
+      <w:pPr>
+        <w:rPr>
+          <w:rFonts w:ascii="Times New Roman" w:hAnsi="Times New Roman" w:cs="Times New Roman"/>
+          <w:sz w:val="24"/>
+          <w:szCs w:val="24"/>
+        </w:rPr>
+      </w:pPr>
+    </w:p>
+    <w:p>
+      <w:pPr>
+        <w:pStyle w:val="ListParagraph"/>
+        <w:numPr>
+          <w:ilvl w:val="0"/>
+          <w:numId w:val="5"/>
+        </w:numPr>
+        <w:rPr>
+          <w:rFonts w:ascii="Times New Roman" w:hAnsi="Times New Roman" w:cs="Times New Roman"/>
+          <w:sz w:val="24"/>
+          <w:szCs w:val="24"/>
+        </w:rPr>
+      </w:pPr>
+      <w:r>
+        <w:rPr>
+          <w:rFonts w:ascii="Times New Roman" w:hAnsi="Times New Roman" w:cs="Times New Roman"/>
+          <w:sz w:val="24"/>
+          <w:szCs w:val="24"/>
+        </w:rPr>
+        <w:t xml:space="preserve">Symptom checker: Registered users can log in, and input their symptoms. The user can tick on the box next to each symptom on the list of symptoms and if a symptom is not listed, then the user can tick on “others” and specify the symptom they are experiencing. The symptom will then be matched with a disease and the user will be referred to doctors of the specialization according to the symptoms. For example, if someone experiences chest pain, high blood pressure, severe headache, irregular heartbeat etc, he/she will be referred to a list of cardiologists with their ratings. </w:t>
+      </w:r>
+    </w:p>
+    <w:p>
+      <w:pPr>
+        <w:rPr>
+          <w:rFonts w:ascii="Times New Roman" w:hAnsi="Times New Roman" w:cs="Times New Roman"/>
+          <w:sz w:val="24"/>
+          <w:szCs w:val="24"/>
+        </w:rPr>
+      </w:pPr>
+    </w:p>
+    <w:p>
+      <w:pPr>
+        <w:pStyle w:val="ListParagraph"/>
+        <w:numPr>
+          <w:ilvl w:val="0"/>
+          <w:numId w:val="5"/>
+        </w:numPr>
+        <w:rPr>
+          <w:rFonts w:ascii="Times New Roman" w:hAnsi="Times New Roman" w:cs="Times New Roman"/>
+          <w:sz w:val="24"/>
+          <w:szCs w:val="24"/>
+        </w:rPr>
+      </w:pPr>
+      <w:r>
+        <w:rPr>
+          <w:rFonts w:ascii="Times New Roman" w:hAnsi="Times New Roman" w:cs="Times New Roman"/>
+          <w:sz w:val="24"/>
+          <w:szCs w:val="24"/>
+        </w:rPr>
         <w:t>Set Appointments with doctors:  Once logged in, the user can set an appointment with their preferred doctor, or with a suggested doctor. User can search for a doctor by the doctor’s name or they can search for a specialized field, for example, medicine or cardiology, and then choose from the list of doctors that appears as the search result. The user can then set an appointment on their preferred time with the doctor.</w:t>
       </w:r>
     </w:p>
     <w:p>
       <w:pPr>
         <w:rPr>
-          <w:rFonts w:ascii="Arial" w:hAnsi="Arial" w:cs="Arial"/>
-          <w:sz w:val="28"/>
-          <w:szCs w:val="28"/>
-        </w:rPr>
-      </w:pPr>
-    </w:p>
-    <w:p>
-      <w:pPr>
-        <w:rPr>
-          <w:rFonts w:ascii="Arial" w:hAnsi="Arial" w:cs="Arial"/>
-          <w:sz w:val="28"/>
-          <w:szCs w:val="28"/>
-        </w:rPr>
-      </w:pPr>
-      <w:r>
-        <w:rPr>
-          <w:rFonts w:ascii="Arial" w:hAnsi="Arial" w:cs="Arial"/>
-          <w:sz w:val="28"/>
-          <w:szCs w:val="28"/>
-        </w:rPr>
-        <w:t>4.</w:t>
-      </w:r>
-      <w:r>
-        <w:rPr>
-          <w:rFonts w:ascii="Arial" w:hAnsi="Arial" w:cs="Arial"/>
-          <w:sz w:val="28"/>
-          <w:szCs w:val="28"/>
-        </w:rPr>
-        <w:tab/>
+          <w:rFonts w:ascii="Times New Roman" w:hAnsi="Times New Roman" w:cs="Times New Roman"/>
+          <w:sz w:val="24"/>
+          <w:szCs w:val="24"/>
+        </w:rPr>
+      </w:pPr>
+    </w:p>
+    <w:p>
+      <w:pPr>
+        <w:pStyle w:val="ListParagraph"/>
+        <w:numPr>
+          <w:ilvl w:val="0"/>
+          <w:numId w:val="5"/>
+        </w:numPr>
+        <w:rPr>
+          <w:rFonts w:ascii="Times New Roman" w:hAnsi="Times New Roman" w:cs="Times New Roman"/>
+          <w:sz w:val="24"/>
+          <w:szCs w:val="24"/>
+        </w:rPr>
+      </w:pPr>
+      <w:r>
+        <w:rPr>
+          <w:rFonts w:ascii="Times New Roman" w:hAnsi="Times New Roman" w:cs="Times New Roman"/>
+          <w:sz w:val="24"/>
+          <w:szCs w:val="24"/>
+        </w:rPr>
         <w:t xml:space="preserve">Rate/Review Doctors: Users can login and give reviews about doctors after consultation. The users will be able to rate and also write a short review on the doctor they consulted. Users can rate a doctor with 1 to 5 stars and write a short review explaining their choice, for instance, if a patient had to experience long waiting hours and wrong treatment from a doctor, then the patient can rate and write a review on how he/she received a wrong treatment. Others can see the reviews and the ratings will be used to create a doctor ranking for each specialization. </w:t>
       </w:r>
     </w:p>
     <w:p>
       <w:pPr>
         <w:rPr>
-          <w:rFonts w:ascii="Arial" w:hAnsi="Arial" w:cs="Arial"/>
-          <w:sz w:val="28"/>
-          <w:szCs w:val="28"/>
-        </w:rPr>
-      </w:pPr>
-    </w:p>
-    <w:p>
-      <w:pPr>
-        <w:rPr>
-          <w:rFonts w:ascii="Arial" w:hAnsi="Arial" w:cs="Arial"/>
-          <w:sz w:val="28"/>
-          <w:szCs w:val="28"/>
-        </w:rPr>
-      </w:pPr>
-      <w:r>
-        <w:rPr>
-          <w:rFonts w:ascii="Arial" w:hAnsi="Arial" w:cs="Arial"/>
-          <w:sz w:val="28"/>
-          <w:szCs w:val="28"/>
-        </w:rPr>
-        <w:t>5.</w:t>
-      </w:r>
-      <w:r>
-        <w:rPr>
-          <w:rFonts w:ascii="Arial" w:hAnsi="Arial" w:cs="Arial"/>
-          <w:sz w:val="28"/>
-          <w:szCs w:val="28"/>
-        </w:rPr>
-        <w:tab/>
-        <w:t>Manage appointments: Doctors can provide a list of timings during which they are willing to take appointments of patients. Users can see the timings available for a particular doctor and pick their suitable timings accordingly.</w:t>
-      </w:r>
+          <w:rFonts w:ascii="Times New Roman" w:hAnsi="Times New Roman" w:cs="Times New Roman"/>
+          <w:sz w:val="24"/>
+          <w:szCs w:val="24"/>
+        </w:rPr>
+      </w:pPr>
+    </w:p>
+    <w:p>
+      <w:pPr>
+        <w:pStyle w:val="ListParagraph"/>
+        <w:numPr>
+          <w:ilvl w:val="0"/>
+          <w:numId w:val="5"/>
+        </w:numPr>
+        <w:rPr>
+          <w:rFonts w:ascii="Times New Roman" w:hAnsi="Times New Roman" w:cs="Times New Roman"/>
+          <w:sz w:val="24"/>
+          <w:szCs w:val="24"/>
+        </w:rPr>
+      </w:pPr>
+      <w:r>
+        <w:rPr>
+          <w:rFonts w:ascii="Times New Roman" w:hAnsi="Times New Roman" w:cs="Times New Roman"/>
+          <w:sz w:val="24"/>
+          <w:szCs w:val="24"/>
+        </w:rPr>
+        <w:t>Manage</w:t>
+      </w:r>
+      <w:r>
+        <w:rPr>
+          <w:rFonts w:ascii="Times New Roman" w:hAnsi="Times New Roman" w:cs="Times New Roman"/>
+          <w:sz w:val="24"/>
+          <w:szCs w:val="24"/>
+        </w:rPr>
+        <w:t xml:space="preserve"> appointments: Doctors can provide a list of timings during which they are willing to take appointments of patients. Users can see the timings available for a particular doctor and pick their suitable timings accordingly.</w:t>
+      </w:r>
+    </w:p>
+    <w:p>
+      <w:pPr>
+        <w:rPr>
+          <w:rFonts w:ascii="Times New Roman" w:hAnsi="Times New Roman" w:cs="Times New Roman"/>
+          <w:sz w:val="24"/>
+          <w:szCs w:val="24"/>
+        </w:rPr>
+      </w:pPr>
+    </w:p>
+    <w:p>
+      <w:pPr>
+        <w:rPr>
+          <w:rFonts w:ascii="Times New Roman" w:hAnsi="Times New Roman" w:cs="Times New Roman"/>
+          <w:sz w:val="24"/>
+          <w:szCs w:val="24"/>
+        </w:rPr>
+      </w:pPr>
+    </w:p>
+    <w:p>
+      <w:pPr>
+        <w:pStyle w:val="ListParagraph"/>
+        <w:numPr>
+          <w:ilvl w:val="0"/>
+          <w:numId w:val="3"/>
+        </w:numPr>
+        <w:rPr>
+          <w:rFonts w:ascii="Times New Roman" w:hAnsi="Times New Roman" w:cs="Times New Roman"/>
+          <w:b/>
+          <w:sz w:val="24"/>
+          <w:szCs w:val="24"/>
+        </w:rPr>
+      </w:pPr>
+      <w:r>
+        <w:rPr>
+          <w:rFonts w:ascii="Times New Roman" w:hAnsi="Times New Roman" w:cs="Times New Roman"/>
+          <w:b/>
+          <w:sz w:val="24"/>
+          <w:szCs w:val="24"/>
+        </w:rPr>
+        <w:t xml:space="preserve">Monetization Plan: </w:t>
+      </w:r>
+    </w:p>
+    <w:p>
+      <w:pPr>
+        <w:rPr>
+          <w:rFonts w:ascii="Times New Roman" w:hAnsi="Times New Roman" w:cs="Times New Roman"/>
+          <w:sz w:val="24"/>
+          <w:szCs w:val="24"/>
+        </w:rPr>
+      </w:pPr>
+      <w:r>
+        <w:rPr>
+          <w:rFonts w:ascii="Times New Roman" w:hAnsi="Times New Roman" w:cs="Times New Roman"/>
+          <w:sz w:val="24"/>
+          <w:szCs w:val="24"/>
+        </w:rPr>
+        <w:t>The initial monetization plan is adverti</w:t>
+      </w:r>
+      <w:r>
+        <w:rPr>
+          <w:rFonts w:ascii="Times New Roman" w:hAnsi="Times New Roman" w:cs="Times New Roman"/>
+          <w:sz w:val="24"/>
+          <w:szCs w:val="24"/>
+        </w:rPr>
+        <w:t>se</w:t>
+      </w:r>
+      <w:r>
+        <w:rPr>
+          <w:rFonts w:ascii="Times New Roman" w:hAnsi="Times New Roman" w:cs="Times New Roman"/>
+          <w:sz w:val="24"/>
+          <w:szCs w:val="24"/>
+        </w:rPr>
+        <w:t xml:space="preserve">ment. Using advertising networks and also products like Google AdSense could be used by the application. In addition, the doctors can advertise to put their names on top of the list of search results, but that will be marked as an advertisement. Furthermore, 5% of the doctor’s fee will be retracted when a patient visits a doctor by setting an appointment through Find a Doc. </w:t>
+      </w:r>
+    </w:p>
+    <w:p>
+      <w:pPr>
+        <w:rPr>
+          <w:rFonts w:ascii="Times New Roman" w:hAnsi="Times New Roman" w:cs="Times New Roman"/>
+          <w:sz w:val="24"/>
+          <w:szCs w:val="24"/>
+        </w:rPr>
+      </w:pPr>
+    </w:p>
+    <w:p>
+      <w:pPr>
+        <w:rPr>
+          <w:rFonts w:ascii="Times New Roman" w:hAnsi="Times New Roman" w:cs="Times New Roman"/>
+          <w:sz w:val="24"/>
+          <w:szCs w:val="24"/>
+        </w:rPr>
+      </w:pPr>
     </w:p>
     <w:sectPr>
       <w:pgSz w:w="12240" w:h="15840"/>
@@ -2433,6 +2594,95 @@
 <file path=word/numbering.xml><?xml version="1.0" encoding="utf-8"?>
 <w:numbering xmlns:wpc="http://schemas.microsoft.com/office/word/2010/wordprocessingCanvas" xmlns:mc="http://schemas.openxmlformats.org/markup-compatibility/2006" xmlns:o="urn:schemas-microsoft-com:office:office" xmlns:r="http://schemas.openxmlformats.org/officeDocument/2006/relationships" xmlns:m="http://schemas.openxmlformats.org/officeDocument/2006/math" xmlns:v="urn:schemas-microsoft-com:vml" xmlns:wp14="http://schemas.microsoft.com/office/word/2010/wordprocessingDrawing" xmlns:wp="http://schemas.openxmlformats.org/drawingml/2006/wordprocessingDrawing" xmlns:w10="urn:schemas-microsoft-com:office:word" xmlns:w="http://schemas.openxmlformats.org/wordprocessingml/2006/main" xmlns:w14="http://schemas.microsoft.com/office/word/2010/wordml" xmlns:w15="http://schemas.microsoft.com/office/word/2012/wordml" xmlns:wpg="http://schemas.microsoft.com/office/word/2010/wordprocessingGroup" xmlns:wpi="http://schemas.microsoft.com/office/word/2010/wordprocessingInk" xmlns:wne="http://schemas.microsoft.com/office/word/2006/wordml" xmlns:wps="http://schemas.microsoft.com/office/word/2010/wordprocessingShape" mc:Ignorable="w14 w15 wp14">
   <w:abstractNum w:abstractNumId="0" w15:restartNumberingAfterBreak="0">
+    <w:nsid w:val="098732C5"/>
+    <w:multiLevelType w:val="hybridMultilevel"/>
+    <w:tmpl w:val="90AA3180"/>
+    <w:lvl w:ilvl="0" w:tplc="0409000F">
+      <w:start w:val="5"/>
+      <w:numFmt w:val="decimal"/>
+      <w:lvlText w:val="%1."/>
+      <w:lvlJc w:val="left"/>
+      <w:pPr>
+        <w:ind w:left="720" w:hanging="360"/>
+      </w:pPr>
+      <w:rPr>
+        <w:rFonts w:hint="default"/>
+      </w:rPr>
+    </w:lvl>
+    <w:lvl w:ilvl="1" w:tplc="04090019" w:tentative="1">
+      <w:start w:val="1"/>
+      <w:numFmt w:val="lowerLetter"/>
+      <w:lvlText w:val="%2."/>
+      <w:lvlJc w:val="left"/>
+      <w:pPr>
+        <w:ind w:left="1440" w:hanging="360"/>
+      </w:pPr>
+    </w:lvl>
+    <w:lvl w:ilvl="2" w:tplc="0409001B" w:tentative="1">
+      <w:start w:val="1"/>
+      <w:numFmt w:val="lowerRoman"/>
+      <w:lvlText w:val="%3."/>
+      <w:lvlJc w:val="right"/>
+      <w:pPr>
+        <w:ind w:left="2160" w:hanging="180"/>
+      </w:pPr>
+    </w:lvl>
+    <w:lvl w:ilvl="3" w:tplc="0409000F" w:tentative="1">
+      <w:start w:val="1"/>
+      <w:numFmt w:val="decimal"/>
+      <w:lvlText w:val="%4."/>
+      <w:lvlJc w:val="left"/>
+      <w:pPr>
+        <w:ind w:left="2880" w:hanging="360"/>
+      </w:pPr>
+    </w:lvl>
+    <w:lvl w:ilvl="4" w:tplc="04090019" w:tentative="1">
+      <w:start w:val="1"/>
+      <w:numFmt w:val="lowerLetter"/>
+      <w:lvlText w:val="%5."/>
+      <w:lvlJc w:val="left"/>
+      <w:pPr>
+        <w:ind w:left="3600" w:hanging="360"/>
+      </w:pPr>
+    </w:lvl>
+    <w:lvl w:ilvl="5" w:tplc="0409001B" w:tentative="1">
+      <w:start w:val="1"/>
+      <w:numFmt w:val="lowerRoman"/>
+      <w:lvlText w:val="%6."/>
+      <w:lvlJc w:val="right"/>
+      <w:pPr>
+        <w:ind w:left="4320" w:hanging="180"/>
+      </w:pPr>
+    </w:lvl>
+    <w:lvl w:ilvl="6" w:tplc="0409000F" w:tentative="1">
+      <w:start w:val="1"/>
+      <w:numFmt w:val="decimal"/>
+      <w:lvlText w:val="%7."/>
+      <w:lvlJc w:val="left"/>
+      <w:pPr>
+        <w:ind w:left="5040" w:hanging="360"/>
+      </w:pPr>
+    </w:lvl>
+    <w:lvl w:ilvl="7" w:tplc="04090019" w:tentative="1">
+      <w:start w:val="1"/>
+      <w:numFmt w:val="lowerLetter"/>
+      <w:lvlText w:val="%8."/>
+      <w:lvlJc w:val="left"/>
+      <w:pPr>
+        <w:ind w:left="5760" w:hanging="360"/>
+      </w:pPr>
+    </w:lvl>
+    <w:lvl w:ilvl="8" w:tplc="0409001B" w:tentative="1">
+      <w:start w:val="1"/>
+      <w:numFmt w:val="lowerRoman"/>
+      <w:lvlText w:val="%9."/>
+      <w:lvlJc w:val="right"/>
+      <w:pPr>
+        <w:ind w:left="6480" w:hanging="180"/>
+      </w:pPr>
+    </w:lvl>
+  </w:abstractNum>
+  <w:abstractNum w:abstractNumId="1" w15:restartNumberingAfterBreak="0">
     <w:nsid w:val="328A14FE"/>
     <w:multiLevelType w:val="hybridMultilevel"/>
     <w:tmpl w:val="684A48A4"/>
@@ -2521,8 +2771,311 @@
       </w:pPr>
     </w:lvl>
   </w:abstractNum>
+  <w:abstractNum w:abstractNumId="2" w15:restartNumberingAfterBreak="0">
+    <w:nsid w:val="46864614"/>
+    <w:multiLevelType w:val="hybridMultilevel"/>
+    <w:tmpl w:val="68562158"/>
+    <w:lvl w:ilvl="0" w:tplc="04090001">
+      <w:start w:val="1"/>
+      <w:numFmt w:val="bullet"/>
+      <w:lvlText w:val=""/>
+      <w:lvlJc w:val="left"/>
+      <w:pPr>
+        <w:ind w:left="720" w:hanging="360"/>
+      </w:pPr>
+      <w:rPr>
+        <w:rFonts w:ascii="Symbol" w:hAnsi="Symbol" w:hint="default"/>
+      </w:rPr>
+    </w:lvl>
+    <w:lvl w:ilvl="1" w:tplc="04090003" w:tentative="1">
+      <w:start w:val="1"/>
+      <w:numFmt w:val="bullet"/>
+      <w:lvlText w:val="o"/>
+      <w:lvlJc w:val="left"/>
+      <w:pPr>
+        <w:ind w:left="1440" w:hanging="360"/>
+      </w:pPr>
+      <w:rPr>
+        <w:rFonts w:ascii="Courier New" w:hAnsi="Courier New" w:cs="Courier New" w:hint="default"/>
+      </w:rPr>
+    </w:lvl>
+    <w:lvl w:ilvl="2" w:tplc="04090005" w:tentative="1">
+      <w:start w:val="1"/>
+      <w:numFmt w:val="bullet"/>
+      <w:lvlText w:val=""/>
+      <w:lvlJc w:val="left"/>
+      <w:pPr>
+        <w:ind w:left="2160" w:hanging="360"/>
+      </w:pPr>
+      <w:rPr>
+        <w:rFonts w:ascii="Wingdings" w:hAnsi="Wingdings" w:hint="default"/>
+      </w:rPr>
+    </w:lvl>
+    <w:lvl w:ilvl="3" w:tplc="04090001" w:tentative="1">
+      <w:start w:val="1"/>
+      <w:numFmt w:val="bullet"/>
+      <w:lvlText w:val=""/>
+      <w:lvlJc w:val="left"/>
+      <w:pPr>
+        <w:ind w:left="2880" w:hanging="360"/>
+      </w:pPr>
+      <w:rPr>
+        <w:rFonts w:ascii="Symbol" w:hAnsi="Symbol" w:hint="default"/>
+      </w:rPr>
+    </w:lvl>
+    <w:lvl w:ilvl="4" w:tplc="04090003" w:tentative="1">
+      <w:start w:val="1"/>
+      <w:numFmt w:val="bullet"/>
+      <w:lvlText w:val="o"/>
+      <w:lvlJc w:val="left"/>
+      <w:pPr>
+        <w:ind w:left="3600" w:hanging="360"/>
+      </w:pPr>
+      <w:rPr>
+        <w:rFonts w:ascii="Courier New" w:hAnsi="Courier New" w:cs="Courier New" w:hint="default"/>
+      </w:rPr>
+    </w:lvl>
+    <w:lvl w:ilvl="5" w:tplc="04090005" w:tentative="1">
+      <w:start w:val="1"/>
+      <w:numFmt w:val="bullet"/>
+      <w:lvlText w:val=""/>
+      <w:lvlJc w:val="left"/>
+      <w:pPr>
+        <w:ind w:left="4320" w:hanging="360"/>
+      </w:pPr>
+      <w:rPr>
+        <w:rFonts w:ascii="Wingdings" w:hAnsi="Wingdings" w:hint="default"/>
+      </w:rPr>
+    </w:lvl>
+    <w:lvl w:ilvl="6" w:tplc="04090001" w:tentative="1">
+      <w:start w:val="1"/>
+      <w:numFmt w:val="bullet"/>
+      <w:lvlText w:val=""/>
+      <w:lvlJc w:val="left"/>
+      <w:pPr>
+        <w:ind w:left="5040" w:hanging="360"/>
+      </w:pPr>
+      <w:rPr>
+        <w:rFonts w:ascii="Symbol" w:hAnsi="Symbol" w:hint="default"/>
+      </w:rPr>
+    </w:lvl>
+    <w:lvl w:ilvl="7" w:tplc="04090003" w:tentative="1">
+      <w:start w:val="1"/>
+      <w:numFmt w:val="bullet"/>
+      <w:lvlText w:val="o"/>
+      <w:lvlJc w:val="left"/>
+      <w:pPr>
+        <w:ind w:left="5760" w:hanging="360"/>
+      </w:pPr>
+      <w:rPr>
+        <w:rFonts w:ascii="Courier New" w:hAnsi="Courier New" w:cs="Courier New" w:hint="default"/>
+      </w:rPr>
+    </w:lvl>
+    <w:lvl w:ilvl="8" w:tplc="04090005" w:tentative="1">
+      <w:start w:val="1"/>
+      <w:numFmt w:val="bullet"/>
+      <w:lvlText w:val=""/>
+      <w:lvlJc w:val="left"/>
+      <w:pPr>
+        <w:ind w:left="6480" w:hanging="360"/>
+      </w:pPr>
+      <w:rPr>
+        <w:rFonts w:ascii="Wingdings" w:hAnsi="Wingdings" w:hint="default"/>
+      </w:rPr>
+    </w:lvl>
+  </w:abstractNum>
+  <w:abstractNum w:abstractNumId="3" w15:restartNumberingAfterBreak="0">
+    <w:nsid w:val="5C9F7896"/>
+    <w:multiLevelType w:val="hybridMultilevel"/>
+    <w:tmpl w:val="D12E9034"/>
+    <w:lvl w:ilvl="0" w:tplc="0409000F">
+      <w:start w:val="1"/>
+      <w:numFmt w:val="decimal"/>
+      <w:lvlText w:val="%1."/>
+      <w:lvlJc w:val="left"/>
+      <w:pPr>
+        <w:ind w:left="810" w:hanging="360"/>
+      </w:pPr>
+      <w:rPr>
+        <w:rFonts w:hint="default"/>
+      </w:rPr>
+    </w:lvl>
+    <w:lvl w:ilvl="1" w:tplc="04090019" w:tentative="1">
+      <w:start w:val="1"/>
+      <w:numFmt w:val="lowerLetter"/>
+      <w:lvlText w:val="%2."/>
+      <w:lvlJc w:val="left"/>
+      <w:pPr>
+        <w:ind w:left="1440" w:hanging="360"/>
+      </w:pPr>
+    </w:lvl>
+    <w:lvl w:ilvl="2" w:tplc="0409001B" w:tentative="1">
+      <w:start w:val="1"/>
+      <w:numFmt w:val="lowerRoman"/>
+      <w:lvlText w:val="%3."/>
+      <w:lvlJc w:val="right"/>
+      <w:pPr>
+        <w:ind w:left="2160" w:hanging="180"/>
+      </w:pPr>
+    </w:lvl>
+    <w:lvl w:ilvl="3" w:tplc="0409000F" w:tentative="1">
+      <w:start w:val="1"/>
+      <w:numFmt w:val="decimal"/>
+      <w:lvlText w:val="%4."/>
+      <w:lvlJc w:val="left"/>
+      <w:pPr>
+        <w:ind w:left="2880" w:hanging="360"/>
+      </w:pPr>
+    </w:lvl>
+    <w:lvl w:ilvl="4" w:tplc="04090019" w:tentative="1">
+      <w:start w:val="1"/>
+      <w:numFmt w:val="lowerLetter"/>
+      <w:lvlText w:val="%5."/>
+      <w:lvlJc w:val="left"/>
+      <w:pPr>
+        <w:ind w:left="3600" w:hanging="360"/>
+      </w:pPr>
+    </w:lvl>
+    <w:lvl w:ilvl="5" w:tplc="0409001B" w:tentative="1">
+      <w:start w:val="1"/>
+      <w:numFmt w:val="lowerRoman"/>
+      <w:lvlText w:val="%6."/>
+      <w:lvlJc w:val="right"/>
+      <w:pPr>
+        <w:ind w:left="4320" w:hanging="180"/>
+      </w:pPr>
+    </w:lvl>
+    <w:lvl w:ilvl="6" w:tplc="0409000F" w:tentative="1">
+      <w:start w:val="1"/>
+      <w:numFmt w:val="decimal"/>
+      <w:lvlText w:val="%7."/>
+      <w:lvlJc w:val="left"/>
+      <w:pPr>
+        <w:ind w:left="5040" w:hanging="360"/>
+      </w:pPr>
+    </w:lvl>
+    <w:lvl w:ilvl="7" w:tplc="04090019" w:tentative="1">
+      <w:start w:val="1"/>
+      <w:numFmt w:val="lowerLetter"/>
+      <w:lvlText w:val="%8."/>
+      <w:lvlJc w:val="left"/>
+      <w:pPr>
+        <w:ind w:left="5760" w:hanging="360"/>
+      </w:pPr>
+    </w:lvl>
+    <w:lvl w:ilvl="8" w:tplc="0409001B" w:tentative="1">
+      <w:start w:val="1"/>
+      <w:numFmt w:val="lowerRoman"/>
+      <w:lvlText w:val="%9."/>
+      <w:lvlJc w:val="right"/>
+      <w:pPr>
+        <w:ind w:left="6480" w:hanging="180"/>
+      </w:pPr>
+    </w:lvl>
+  </w:abstractNum>
+  <w:abstractNum w:abstractNumId="4" w15:restartNumberingAfterBreak="0">
+    <w:nsid w:val="618D3766"/>
+    <w:multiLevelType w:val="hybridMultilevel"/>
+    <w:tmpl w:val="CB54DFC2"/>
+    <w:lvl w:ilvl="0" w:tplc="45DEAD38">
+      <w:start w:val="1"/>
+      <w:numFmt w:val="decimal"/>
+      <w:lvlText w:val="%1."/>
+      <w:lvlJc w:val="left"/>
+      <w:pPr>
+        <w:ind w:left="1080" w:hanging="720"/>
+      </w:pPr>
+      <w:rPr>
+        <w:rFonts w:hint="default"/>
+      </w:rPr>
+    </w:lvl>
+    <w:lvl w:ilvl="1" w:tplc="04090019" w:tentative="1">
+      <w:start w:val="1"/>
+      <w:numFmt w:val="lowerLetter"/>
+      <w:lvlText w:val="%2."/>
+      <w:lvlJc w:val="left"/>
+      <w:pPr>
+        <w:ind w:left="1440" w:hanging="360"/>
+      </w:pPr>
+    </w:lvl>
+    <w:lvl w:ilvl="2" w:tplc="0409001B" w:tentative="1">
+      <w:start w:val="1"/>
+      <w:numFmt w:val="lowerRoman"/>
+      <w:lvlText w:val="%3."/>
+      <w:lvlJc w:val="right"/>
+      <w:pPr>
+        <w:ind w:left="2160" w:hanging="180"/>
+      </w:pPr>
+    </w:lvl>
+    <w:lvl w:ilvl="3" w:tplc="0409000F" w:tentative="1">
+      <w:start w:val="1"/>
+      <w:numFmt w:val="decimal"/>
+      <w:lvlText w:val="%4."/>
+      <w:lvlJc w:val="left"/>
+      <w:pPr>
+        <w:ind w:left="2880" w:hanging="360"/>
+      </w:pPr>
+    </w:lvl>
+    <w:lvl w:ilvl="4" w:tplc="04090019" w:tentative="1">
+      <w:start w:val="1"/>
+      <w:numFmt w:val="lowerLetter"/>
+      <w:lvlText w:val="%5."/>
+      <w:lvlJc w:val="left"/>
+      <w:pPr>
+        <w:ind w:left="3600" w:hanging="360"/>
+      </w:pPr>
+    </w:lvl>
+    <w:lvl w:ilvl="5" w:tplc="0409001B" w:tentative="1">
+      <w:start w:val="1"/>
+      <w:numFmt w:val="lowerRoman"/>
+      <w:lvlText w:val="%6."/>
+      <w:lvlJc w:val="right"/>
+      <w:pPr>
+        <w:ind w:left="4320" w:hanging="180"/>
+      </w:pPr>
+    </w:lvl>
+    <w:lvl w:ilvl="6" w:tplc="0409000F" w:tentative="1">
+      <w:start w:val="1"/>
+      <w:numFmt w:val="decimal"/>
+      <w:lvlText w:val="%7."/>
+      <w:lvlJc w:val="left"/>
+      <w:pPr>
+        <w:ind w:left="5040" w:hanging="360"/>
+      </w:pPr>
+    </w:lvl>
+    <w:lvl w:ilvl="7" w:tplc="04090019" w:tentative="1">
+      <w:start w:val="1"/>
+      <w:numFmt w:val="lowerLetter"/>
+      <w:lvlText w:val="%8."/>
+      <w:lvlJc w:val="left"/>
+      <w:pPr>
+        <w:ind w:left="5760" w:hanging="360"/>
+      </w:pPr>
+    </w:lvl>
+    <w:lvl w:ilvl="8" w:tplc="0409001B" w:tentative="1">
+      <w:start w:val="1"/>
+      <w:numFmt w:val="lowerRoman"/>
+      <w:lvlText w:val="%9."/>
+      <w:lvlJc w:val="right"/>
+      <w:pPr>
+        <w:ind w:left="6480" w:hanging="180"/>
+      </w:pPr>
+    </w:lvl>
+  </w:abstractNum>
   <w:num w:numId="1">
+    <w:abstractNumId w:val="1"/>
+  </w:num>
+  <w:num w:numId="2">
     <w:abstractNumId w:val="0"/>
+  </w:num>
+  <w:num w:numId="3">
+    <w:abstractNumId w:val="3"/>
+  </w:num>
+  <w:num w:numId="4">
+    <w:abstractNumId w:val="4"/>
+  </w:num>
+  <w:num w:numId="5">
+    <w:abstractNumId w:val="2"/>
   </w:num>
 </w:numbering>
 </file>

</xml_diff>

<commit_message>
Added Semester to proposal
</commit_message>
<xml_diff>
--- a/Documentation/Group 5 Project Proposal.docx
+++ b/Documentation/Group 5 Project Proposal.docx
@@ -166,6 +166,26 @@
           <w:sz w:val="28"/>
           <w:szCs w:val="28"/>
         </w:rPr>
+        <w:t>Semester: Spring 2019</w:t>
+      </w:r>
+      <w:bookmarkStart w:id="0" w:name="_GoBack"/>
+      <w:bookmarkEnd w:id="0"/>
+    </w:p>
+    <w:p>
+      <w:pPr>
+        <w:jc w:val="center"/>
+        <w:rPr>
+          <w:rFonts w:ascii="Arial" w:hAnsi="Arial" w:cs="Arial"/>
+          <w:sz w:val="28"/>
+          <w:szCs w:val="28"/>
+        </w:rPr>
+      </w:pPr>
+      <w:r>
+        <w:rPr>
+          <w:rFonts w:ascii="Arial" w:hAnsi="Arial" w:cs="Arial"/>
+          <w:sz w:val="28"/>
+          <w:szCs w:val="28"/>
+        </w:rPr>
         <w:t>Section: 4</w:t>
       </w:r>
     </w:p>
@@ -503,6 +523,7 @@
           <w:sz w:val="28"/>
           <w:szCs w:val="28"/>
         </w:rPr>
+        <w:lastRenderedPageBreak/>
         <w:br w:type="page"/>
       </w:r>
     </w:p>
@@ -1367,8 +1388,6 @@
               </w:rPr>
               <w:t xml:space="preserve">Monetization Plan </w:t>
             </w:r>
-            <w:bookmarkStart w:id="0" w:name="_GoBack"/>
-            <w:bookmarkEnd w:id="0"/>
           </w:p>
         </w:tc>
       </w:tr>

</xml_diff>

<commit_message>
Update Group 5 Project Proposal.docx
Added road block to project proposal
</commit_message>
<xml_diff>
--- a/Documentation/Group 5 Project Proposal.docx
+++ b/Documentation/Group 5 Project Proposal.docx
@@ -130,7 +130,43 @@
           <w:sz w:val="28"/>
           <w:szCs w:val="28"/>
         </w:rPr>
-        <w:t>Shaikh Shawon Arefin Shimon</w:t>
+        <w:t xml:space="preserve">Shaikh </w:t>
+      </w:r>
+      <w:proofErr w:type="spellStart"/>
+      <w:r>
+        <w:rPr>
+          <w:rFonts w:ascii="Arial" w:hAnsi="Arial" w:cs="Arial"/>
+          <w:sz w:val="28"/>
+          <w:szCs w:val="28"/>
+        </w:rPr>
+        <w:t>Shawon</w:t>
+      </w:r>
+      <w:proofErr w:type="spellEnd"/>
+      <w:r>
+        <w:rPr>
+          <w:rFonts w:ascii="Arial" w:hAnsi="Arial" w:cs="Arial"/>
+          <w:sz w:val="28"/>
+          <w:szCs w:val="28"/>
+        </w:rPr>
+        <w:t xml:space="preserve"> </w:t>
+      </w:r>
+      <w:proofErr w:type="spellStart"/>
+      <w:r>
+        <w:rPr>
+          <w:rFonts w:ascii="Arial" w:hAnsi="Arial" w:cs="Arial"/>
+          <w:sz w:val="28"/>
+          <w:szCs w:val="28"/>
+        </w:rPr>
+        <w:t>Arefin</w:t>
+      </w:r>
+      <w:proofErr w:type="spellEnd"/>
+      <w:r>
+        <w:rPr>
+          <w:rFonts w:ascii="Arial" w:hAnsi="Arial" w:cs="Arial"/>
+          <w:sz w:val="28"/>
+          <w:szCs w:val="28"/>
+        </w:rPr>
+        <w:t xml:space="preserve"> Shimon</w:t>
       </w:r>
     </w:p>
     <w:p>
@@ -168,8 +204,6 @@
         </w:rPr>
         <w:t>Semester: Spring 2019</w:t>
       </w:r>
-      <w:bookmarkStart w:id="0" w:name="_GoBack"/>
-      <w:bookmarkEnd w:id="0"/>
     </w:p>
     <w:p>
       <w:pPr>
@@ -267,14 +301,34 @@
           <w:szCs w:val="28"/>
         </w:rPr>
       </w:pPr>
-      <w:r>
-        <w:rPr>
-          <w:rFonts w:ascii="Arial" w:hAnsi="Arial" w:cs="Arial"/>
-          <w:sz w:val="28"/>
-          <w:szCs w:val="28"/>
-        </w:rPr>
-        <w:t>Arshi Siddiqui Promiti</w:t>
-      </w:r>
+      <w:proofErr w:type="spellStart"/>
+      <w:r>
+        <w:rPr>
+          <w:rFonts w:ascii="Arial" w:hAnsi="Arial" w:cs="Arial"/>
+          <w:sz w:val="28"/>
+          <w:szCs w:val="28"/>
+        </w:rPr>
+        <w:t>Arshi</w:t>
+      </w:r>
+      <w:proofErr w:type="spellEnd"/>
+      <w:r>
+        <w:rPr>
+          <w:rFonts w:ascii="Arial" w:hAnsi="Arial" w:cs="Arial"/>
+          <w:sz w:val="28"/>
+          <w:szCs w:val="28"/>
+        </w:rPr>
+        <w:t xml:space="preserve"> Siddiqui </w:t>
+      </w:r>
+      <w:proofErr w:type="spellStart"/>
+      <w:r>
+        <w:rPr>
+          <w:rFonts w:ascii="Arial" w:hAnsi="Arial" w:cs="Arial"/>
+          <w:sz w:val="28"/>
+          <w:szCs w:val="28"/>
+        </w:rPr>
+        <w:t>Promiti</w:t>
+      </w:r>
+      <w:proofErr w:type="spellEnd"/>
     </w:p>
     <w:p>
       <w:pPr>
@@ -339,13 +393,23 @@
           <w:szCs w:val="28"/>
         </w:rPr>
       </w:pPr>
-      <w:r>
-        <w:rPr>
-          <w:rFonts w:ascii="Arial" w:hAnsi="Arial" w:cs="Arial"/>
-          <w:sz w:val="28"/>
-          <w:szCs w:val="28"/>
-        </w:rPr>
-        <w:t>Mousfiqul Islam Khan</w:t>
+      <w:proofErr w:type="spellStart"/>
+      <w:r>
+        <w:rPr>
+          <w:rFonts w:ascii="Arial" w:hAnsi="Arial" w:cs="Arial"/>
+          <w:sz w:val="28"/>
+          <w:szCs w:val="28"/>
+        </w:rPr>
+        <w:t>Mousfiqul</w:t>
+      </w:r>
+      <w:proofErr w:type="spellEnd"/>
+      <w:r>
+        <w:rPr>
+          <w:rFonts w:ascii="Arial" w:hAnsi="Arial" w:cs="Arial"/>
+          <w:sz w:val="28"/>
+          <w:szCs w:val="28"/>
+        </w:rPr>
+        <w:t xml:space="preserve"> Islam Khan</w:t>
       </w:r>
     </w:p>
     <w:p>
@@ -516,6 +580,18 @@
           <w:szCs w:val="28"/>
         </w:rPr>
       </w:pPr>
+      <w:bookmarkStart w:id="0" w:name="_GoBack"/>
+      <w:bookmarkEnd w:id="0"/>
+    </w:p>
+    <w:p>
+      <w:pPr>
+        <w:jc w:val="center"/>
+        <w:rPr>
+          <w:rFonts w:ascii="Arial" w:hAnsi="Arial" w:cs="Arial"/>
+          <w:sz w:val="28"/>
+          <w:szCs w:val="28"/>
+        </w:rPr>
+      </w:pPr>
       <w:r>
         <w:rPr>
           <w:rFonts w:ascii="Arial" w:hAnsi="Arial" w:cs="Arial"/>
@@ -523,27 +599,6 @@
           <w:sz w:val="28"/>
           <w:szCs w:val="28"/>
         </w:rPr>
-        <w:lastRenderedPageBreak/>
-        <w:br w:type="page"/>
-      </w:r>
-    </w:p>
-    <w:p>
-      <w:pPr>
-        <w:jc w:val="center"/>
-        <w:rPr>
-          <w:rFonts w:ascii="Arial" w:hAnsi="Arial" w:cs="Arial"/>
-          <w:sz w:val="28"/>
-          <w:szCs w:val="28"/>
-        </w:rPr>
-      </w:pPr>
-      <w:r>
-        <w:rPr>
-          <w:rFonts w:ascii="Arial" w:hAnsi="Arial" w:cs="Arial"/>
-          <w:b/>
-          <w:sz w:val="28"/>
-          <w:szCs w:val="28"/>
-        </w:rPr>
-        <w:lastRenderedPageBreak/>
         <w:t>Find a Doc</w:t>
       </w:r>
     </w:p>
@@ -1391,34 +1446,86 @@
           </w:p>
         </w:tc>
       </w:tr>
+      <w:tr>
+        <w:trPr>
+          <w:trHeight w:val="480"/>
+        </w:trPr>
+        <w:tc>
+          <w:tcPr>
+            <w:tcW w:w="0" w:type="auto"/>
+            <w:tcBorders>
+              <w:top w:val="single" w:sz="8" w:space="0" w:color="000000"/>
+              <w:left w:val="single" w:sz="8" w:space="0" w:color="000000"/>
+              <w:bottom w:val="single" w:sz="8" w:space="0" w:color="000000"/>
+              <w:right w:val="single" w:sz="8" w:space="0" w:color="000000"/>
+            </w:tcBorders>
+            <w:tcMar>
+              <w:top w:w="100" w:type="dxa"/>
+              <w:left w:w="100" w:type="dxa"/>
+              <w:bottom w:w="100" w:type="dxa"/>
+              <w:right w:w="100" w:type="dxa"/>
+            </w:tcMar>
+          </w:tcPr>
+          <w:p>
+            <w:pPr>
+              <w:spacing w:after="0" w:line="240" w:lineRule="auto"/>
+              <w:rPr>
+                <w:rFonts w:ascii="Arial" w:eastAsia="Times New Roman" w:hAnsi="Arial" w:cs="Arial"/>
+                <w:b/>
+                <w:bCs/>
+                <w:color w:val="000000"/>
+              </w:rPr>
+            </w:pPr>
+            <w:r>
+              <w:rPr>
+                <w:rFonts w:ascii="Arial" w:eastAsia="Times New Roman" w:hAnsi="Arial" w:cs="Arial"/>
+                <w:b/>
+                <w:bCs/>
+                <w:color w:val="000000"/>
+              </w:rPr>
+              <w:t>5</w:t>
+            </w:r>
+          </w:p>
+        </w:tc>
+        <w:tc>
+          <w:tcPr>
+            <w:tcW w:w="8754" w:type="dxa"/>
+            <w:tcBorders>
+              <w:top w:val="single" w:sz="8" w:space="0" w:color="000000"/>
+              <w:left w:val="single" w:sz="8" w:space="0" w:color="000000"/>
+              <w:bottom w:val="single" w:sz="8" w:space="0" w:color="000000"/>
+              <w:right w:val="single" w:sz="8" w:space="0" w:color="000000"/>
+            </w:tcBorders>
+            <w:tcMar>
+              <w:top w:w="100" w:type="dxa"/>
+              <w:left w:w="100" w:type="dxa"/>
+              <w:bottom w:w="100" w:type="dxa"/>
+              <w:right w:w="100" w:type="dxa"/>
+            </w:tcMar>
+          </w:tcPr>
+          <w:p>
+            <w:pPr>
+              <w:spacing w:after="0" w:line="240" w:lineRule="auto"/>
+              <w:rPr>
+                <w:rFonts w:ascii="Arial" w:eastAsia="Times New Roman" w:hAnsi="Arial" w:cs="Arial"/>
+                <w:b/>
+                <w:bCs/>
+                <w:color w:val="000000"/>
+              </w:rPr>
+            </w:pPr>
+            <w:r>
+              <w:rPr>
+                <w:rFonts w:ascii="Arial" w:eastAsia="Times New Roman" w:hAnsi="Arial" w:cs="Arial"/>
+                <w:b/>
+                <w:bCs/>
+                <w:color w:val="000000"/>
+              </w:rPr>
+              <w:t>Road Blocks</w:t>
+            </w:r>
+          </w:p>
+        </w:tc>
+      </w:tr>
     </w:tbl>
-    <w:p>
-      <w:pPr>
-        <w:rPr>
-          <w:rFonts w:ascii="Arial" w:hAnsi="Arial" w:cs="Arial"/>
-          <w:sz w:val="28"/>
-          <w:szCs w:val="28"/>
-        </w:rPr>
-      </w:pPr>
-    </w:p>
-    <w:p>
-      <w:pPr>
-        <w:rPr>
-          <w:rFonts w:ascii="Arial" w:hAnsi="Arial" w:cs="Arial"/>
-          <w:sz w:val="28"/>
-          <w:szCs w:val="28"/>
-        </w:rPr>
-      </w:pPr>
-    </w:p>
-    <w:p>
-      <w:pPr>
-        <w:rPr>
-          <w:rFonts w:ascii="Arial" w:hAnsi="Arial" w:cs="Arial"/>
-          <w:sz w:val="28"/>
-          <w:szCs w:val="28"/>
-        </w:rPr>
-      </w:pPr>
-    </w:p>
     <w:p>
       <w:pPr>
         <w:rPr>
@@ -2403,7 +2510,25 @@
           <w:sz w:val="24"/>
           <w:szCs w:val="24"/>
         </w:rPr>
-        <w:t xml:space="preserve">Symptom checker: Registered users can log in, and input their symptoms. The user can tick on the box next to each symptom on the list of symptoms and if a symptom is not listed, then the user can tick on “others” and specify the symptom they are experiencing. The symptom will then be matched with a disease and the user will be referred to doctors of the specialization according to the symptoms. For example, if someone experiences chest pain, high blood pressure, severe headache, irregular heartbeat etc, he/she will be referred to a list of cardiologists with their ratings. </w:t>
+        <w:t xml:space="preserve">Symptom checker: Registered users can log in, and input their symptoms. The user can tick on the box next to each symptom on the list of symptoms and if a symptom is not listed, then the user can tick on “others” and specify the symptom they are experiencing. The symptom will then be matched with a disease and the user will be referred to doctors of the specialization according to the symptoms. For example, if someone experiences chest pain, high blood pressure, severe headache, irregular heartbeat </w:t>
+      </w:r>
+      <w:proofErr w:type="spellStart"/>
+      <w:r>
+        <w:rPr>
+          <w:rFonts w:ascii="Times New Roman" w:hAnsi="Times New Roman" w:cs="Times New Roman"/>
+          <w:sz w:val="24"/>
+          <w:szCs w:val="24"/>
+        </w:rPr>
+        <w:t>etc</w:t>
+      </w:r>
+      <w:proofErr w:type="spellEnd"/>
+      <w:r>
+        <w:rPr>
+          <w:rFonts w:ascii="Times New Roman" w:hAnsi="Times New Roman" w:cs="Times New Roman"/>
+          <w:sz w:val="24"/>
+          <w:szCs w:val="24"/>
+        </w:rPr>
+        <w:t xml:space="preserve">, he/she will be referred to a list of cardiologists with their ratings. </w:t>
       </w:r>
     </w:p>
     <w:p>
@@ -2590,6 +2715,81 @@
           <w:szCs w:val="24"/>
         </w:rPr>
       </w:pPr>
+    </w:p>
+    <w:p>
+      <w:pPr>
+        <w:pStyle w:val="ListParagraph"/>
+        <w:numPr>
+          <w:ilvl w:val="0"/>
+          <w:numId w:val="3"/>
+        </w:numPr>
+        <w:rPr>
+          <w:rFonts w:ascii="Times New Roman" w:hAnsi="Times New Roman" w:cs="Times New Roman"/>
+          <w:b/>
+          <w:sz w:val="24"/>
+          <w:szCs w:val="24"/>
+        </w:rPr>
+      </w:pPr>
+      <w:r>
+        <w:rPr>
+          <w:rFonts w:ascii="Times New Roman" w:hAnsi="Times New Roman" w:cs="Times New Roman"/>
+          <w:b/>
+          <w:sz w:val="24"/>
+          <w:szCs w:val="24"/>
+        </w:rPr>
+        <w:t xml:space="preserve">Road Blocks: </w:t>
+      </w:r>
+    </w:p>
+    <w:p>
+      <w:pPr>
+        <w:rPr>
+          <w:rFonts w:ascii="Times New Roman" w:hAnsi="Times New Roman" w:cs="Times New Roman"/>
+          <w:sz w:val="24"/>
+          <w:szCs w:val="24"/>
+        </w:rPr>
+      </w:pPr>
+      <w:r>
+        <w:rPr>
+          <w:rFonts w:ascii="Times New Roman" w:hAnsi="Times New Roman" w:cs="Times New Roman"/>
+          <w:sz w:val="24"/>
+          <w:szCs w:val="24"/>
+        </w:rPr>
+        <w:t>The first road block we faced was during the week of 26</w:t>
+      </w:r>
+      <w:r>
+        <w:rPr>
+          <w:rFonts w:ascii="Times New Roman" w:hAnsi="Times New Roman" w:cs="Times New Roman"/>
+          <w:sz w:val="24"/>
+          <w:szCs w:val="24"/>
+          <w:vertAlign w:val="superscript"/>
+        </w:rPr>
+        <w:t>th</w:t>
+      </w:r>
+      <w:r>
+        <w:rPr>
+          <w:rFonts w:ascii="Times New Roman" w:hAnsi="Times New Roman" w:cs="Times New Roman"/>
+          <w:sz w:val="24"/>
+          <w:szCs w:val="24"/>
+        </w:rPr>
+        <w:t xml:space="preserve"> February to 4</w:t>
+      </w:r>
+      <w:r>
+        <w:rPr>
+          <w:rFonts w:ascii="Times New Roman" w:hAnsi="Times New Roman" w:cs="Times New Roman"/>
+          <w:sz w:val="24"/>
+          <w:szCs w:val="24"/>
+          <w:vertAlign w:val="superscript"/>
+        </w:rPr>
+        <w:t>th</w:t>
+      </w:r>
+      <w:r>
+        <w:rPr>
+          <w:rFonts w:ascii="Times New Roman" w:hAnsi="Times New Roman" w:cs="Times New Roman"/>
+          <w:sz w:val="24"/>
+          <w:szCs w:val="24"/>
+        </w:rPr>
+        <w:t xml:space="preserve"> March, when we faced PostgreSQL compatibility issues with hosting. Hence, we were unable to launch it in live server and after trying and failing several times, we decided to shift to SQL Lite.</w:t>
+      </w:r>
     </w:p>
     <w:p>
       <w:pPr>
@@ -2913,7 +3113,7 @@
       <w:lvlText w:val="%1."/>
       <w:lvlJc w:val="left"/>
       <w:pPr>
-        <w:ind w:left="810" w:hanging="360"/>
+        <w:ind w:left="990" w:hanging="360"/>
       </w:pPr>
       <w:rPr>
         <w:rFonts w:hint="default"/>

</xml_diff>

<commit_message>
Added Database Schema in documentation
Added Database Schema in project proposal
</commit_message>
<xml_diff>
--- a/Documentation/Group 5 Project Proposal.docx
+++ b/Documentation/Group 5 Project Proposal.docx
@@ -580,8 +580,6 @@
           <w:szCs w:val="28"/>
         </w:rPr>
       </w:pPr>
-      <w:bookmarkStart w:id="0" w:name="_GoBack"/>
-      <w:bookmarkEnd w:id="0"/>
     </w:p>
     <w:p>
       <w:pPr>
@@ -2795,10 +2793,109 @@
       <w:pPr>
         <w:rPr>
           <w:rFonts w:ascii="Times New Roman" w:hAnsi="Times New Roman" w:cs="Times New Roman"/>
-          <w:sz w:val="24"/>
-          <w:szCs w:val="24"/>
-        </w:rPr>
-      </w:pPr>
+          <w:b/>
+          <w:sz w:val="24"/>
+          <w:szCs w:val="24"/>
+        </w:rPr>
+      </w:pPr>
+    </w:p>
+    <w:p>
+      <w:pPr>
+        <w:pStyle w:val="ListParagraph"/>
+        <w:numPr>
+          <w:ilvl w:val="0"/>
+          <w:numId w:val="3"/>
+        </w:numPr>
+        <w:rPr>
+          <w:rFonts w:ascii="Times New Roman" w:hAnsi="Times New Roman" w:cs="Times New Roman"/>
+          <w:b/>
+          <w:sz w:val="24"/>
+          <w:szCs w:val="24"/>
+        </w:rPr>
+      </w:pPr>
+      <w:r>
+        <w:rPr>
+          <w:rFonts w:ascii="Times New Roman" w:hAnsi="Times New Roman" w:cs="Times New Roman"/>
+          <w:b/>
+          <w:sz w:val="24"/>
+          <w:szCs w:val="24"/>
+        </w:rPr>
+        <w:t xml:space="preserve">ER Diagram/ Database Schema: </w:t>
+      </w:r>
+      <w:bookmarkStart w:id="0" w:name="_GoBack"/>
+      <w:bookmarkEnd w:id="0"/>
+    </w:p>
+    <w:p>
+      <w:pPr>
+        <w:pStyle w:val="ListParagraph"/>
+        <w:ind w:left="990"/>
+        <w:rPr>
+          <w:rFonts w:ascii="Times New Roman" w:hAnsi="Times New Roman" w:cs="Times New Roman"/>
+          <w:b/>
+          <w:sz w:val="24"/>
+          <w:szCs w:val="24"/>
+        </w:rPr>
+      </w:pPr>
+    </w:p>
+    <w:p>
+      <w:pPr>
+        <w:rPr>
+          <w:rFonts w:ascii="Times New Roman" w:hAnsi="Times New Roman" w:cs="Times New Roman"/>
+          <w:b/>
+          <w:sz w:val="24"/>
+          <w:szCs w:val="24"/>
+        </w:rPr>
+      </w:pPr>
+      <w:r>
+        <w:rPr>
+          <w:rFonts w:ascii="Times New Roman" w:hAnsi="Times New Roman" w:cs="Times New Roman"/>
+          <w:b/>
+          <w:noProof/>
+          <w:sz w:val="24"/>
+          <w:szCs w:val="24"/>
+        </w:rPr>
+        <w:drawing>
+          <wp:inline distT="0" distB="0" distL="0" distR="0">
+            <wp:extent cx="5943600" cy="4422140"/>
+            <wp:effectExtent l="0" t="0" r="0" b="0"/>
+            <wp:docPr id="3" name="Picture 3"/>
+            <wp:cNvGraphicFramePr>
+              <a:graphicFrameLocks xmlns:a="http://schemas.openxmlformats.org/drawingml/2006/main" noChangeAspect="1"/>
+            </wp:cNvGraphicFramePr>
+            <a:graphic xmlns:a="http://schemas.openxmlformats.org/drawingml/2006/main">
+              <a:graphicData uri="http://schemas.openxmlformats.org/drawingml/2006/picture">
+                <pic:pic xmlns:pic="http://schemas.openxmlformats.org/drawingml/2006/picture">
+                  <pic:nvPicPr>
+                    <pic:cNvPr id="3" name="Database Schema.png"/>
+                    <pic:cNvPicPr/>
+                  </pic:nvPicPr>
+                  <pic:blipFill>
+                    <a:blip r:embed="rId9">
+                      <a:extLst>
+                        <a:ext uri="{28A0092B-C50C-407E-A947-70E740481C1C}">
+                          <a14:useLocalDpi xmlns:a14="http://schemas.microsoft.com/office/drawing/2010/main" val="0"/>
+                        </a:ext>
+                      </a:extLst>
+                    </a:blip>
+                    <a:stretch>
+                      <a:fillRect/>
+                    </a:stretch>
+                  </pic:blipFill>
+                  <pic:spPr>
+                    <a:xfrm>
+                      <a:off x="0" y="0"/>
+                      <a:ext cx="5943600" cy="4422140"/>
+                    </a:xfrm>
+                    <a:prstGeom prst="rect">
+                      <a:avLst/>
+                    </a:prstGeom>
+                  </pic:spPr>
+                </pic:pic>
+              </a:graphicData>
+            </a:graphic>
+          </wp:inline>
+        </w:drawing>
+      </w:r>
     </w:p>
     <w:sectPr>
       <w:pgSz w:w="12240" w:h="15840"/>

</xml_diff>

<commit_message>
Added Monetization method- advertisement in project proposal
</commit_message>
<xml_diff>
--- a/Documentation/Group 5 Project Proposal.docx
+++ b/Documentation/Group 5 Project Proposal.docx
@@ -130,7 +130,43 @@
           <w:sz w:val="28"/>
           <w:szCs w:val="28"/>
         </w:rPr>
-        <w:t>Shaikh Shawon Arefin Shimon</w:t>
+        <w:t xml:space="preserve">Shaikh </w:t>
+      </w:r>
+      <w:proofErr w:type="spellStart"/>
+      <w:r>
+        <w:rPr>
+          <w:rFonts w:ascii="Arial" w:hAnsi="Arial" w:cs="Arial"/>
+          <w:sz w:val="28"/>
+          <w:szCs w:val="28"/>
+        </w:rPr>
+        <w:t>Shawon</w:t>
+      </w:r>
+      <w:proofErr w:type="spellEnd"/>
+      <w:r>
+        <w:rPr>
+          <w:rFonts w:ascii="Arial" w:hAnsi="Arial" w:cs="Arial"/>
+          <w:sz w:val="28"/>
+          <w:szCs w:val="28"/>
+        </w:rPr>
+        <w:t xml:space="preserve"> </w:t>
+      </w:r>
+      <w:proofErr w:type="spellStart"/>
+      <w:r>
+        <w:rPr>
+          <w:rFonts w:ascii="Arial" w:hAnsi="Arial" w:cs="Arial"/>
+          <w:sz w:val="28"/>
+          <w:szCs w:val="28"/>
+        </w:rPr>
+        <w:t>Arefin</w:t>
+      </w:r>
+      <w:proofErr w:type="spellEnd"/>
+      <w:r>
+        <w:rPr>
+          <w:rFonts w:ascii="Arial" w:hAnsi="Arial" w:cs="Arial"/>
+          <w:sz w:val="28"/>
+          <w:szCs w:val="28"/>
+        </w:rPr>
+        <w:t xml:space="preserve"> Shimon</w:t>
       </w:r>
     </w:p>
     <w:p>
@@ -265,14 +301,34 @@
           <w:szCs w:val="28"/>
         </w:rPr>
       </w:pPr>
-      <w:r>
-        <w:rPr>
-          <w:rFonts w:ascii="Arial" w:hAnsi="Arial" w:cs="Arial"/>
-          <w:sz w:val="28"/>
-          <w:szCs w:val="28"/>
-        </w:rPr>
-        <w:t>Arshi Siddiqui Promiti</w:t>
-      </w:r>
+      <w:proofErr w:type="spellStart"/>
+      <w:r>
+        <w:rPr>
+          <w:rFonts w:ascii="Arial" w:hAnsi="Arial" w:cs="Arial"/>
+          <w:sz w:val="28"/>
+          <w:szCs w:val="28"/>
+        </w:rPr>
+        <w:t>Arshi</w:t>
+      </w:r>
+      <w:proofErr w:type="spellEnd"/>
+      <w:r>
+        <w:rPr>
+          <w:rFonts w:ascii="Arial" w:hAnsi="Arial" w:cs="Arial"/>
+          <w:sz w:val="28"/>
+          <w:szCs w:val="28"/>
+        </w:rPr>
+        <w:t xml:space="preserve"> Siddiqui </w:t>
+      </w:r>
+      <w:proofErr w:type="spellStart"/>
+      <w:r>
+        <w:rPr>
+          <w:rFonts w:ascii="Arial" w:hAnsi="Arial" w:cs="Arial"/>
+          <w:sz w:val="28"/>
+          <w:szCs w:val="28"/>
+        </w:rPr>
+        <w:t>Promiti</w:t>
+      </w:r>
+      <w:proofErr w:type="spellEnd"/>
     </w:p>
     <w:p>
       <w:pPr>
@@ -337,13 +393,23 @@
           <w:szCs w:val="28"/>
         </w:rPr>
       </w:pPr>
-      <w:r>
-        <w:rPr>
-          <w:rFonts w:ascii="Arial" w:hAnsi="Arial" w:cs="Arial"/>
-          <w:sz w:val="28"/>
-          <w:szCs w:val="28"/>
-        </w:rPr>
-        <w:t>Mousfiqul Islam Khan</w:t>
+      <w:proofErr w:type="spellStart"/>
+      <w:r>
+        <w:rPr>
+          <w:rFonts w:ascii="Arial" w:hAnsi="Arial" w:cs="Arial"/>
+          <w:sz w:val="28"/>
+          <w:szCs w:val="28"/>
+        </w:rPr>
+        <w:t>Mousfiqul</w:t>
+      </w:r>
+      <w:proofErr w:type="spellEnd"/>
+      <w:r>
+        <w:rPr>
+          <w:rFonts w:ascii="Arial" w:hAnsi="Arial" w:cs="Arial"/>
+          <w:sz w:val="28"/>
+          <w:szCs w:val="28"/>
+        </w:rPr>
+        <w:t xml:space="preserve"> Islam Khan</w:t>
       </w:r>
     </w:p>
     <w:p>
@@ -2505,7 +2571,25 @@
           <w:sz w:val="24"/>
           <w:szCs w:val="24"/>
         </w:rPr>
-        <w:t xml:space="preserve">Symptom checker: Registered users can log in, and input their symptoms. The user can tick on the box next to each symptom on the list of symptoms and if a symptom is not listed, then the user can tick on “others” and specify the symptom they are experiencing. The symptom will then be matched with a disease and the user will be referred to doctors of the specialization according to the symptoms. For example, if someone experiences chest pain, high blood pressure, severe headache, irregular heartbeat etc, he/she will be referred to a list of cardiologists with their ratings. </w:t>
+        <w:t xml:space="preserve">Symptom checker: Registered users can log in, and input their symptoms. The user can tick on the box next to each symptom on the list of symptoms and if a symptom is not listed, then the user can tick on “others” and specify the symptom they are experiencing. The symptom will then be matched with a disease and the user will be referred to doctors of the specialization according to the symptoms. For example, if someone experiences chest pain, high blood pressure, severe headache, irregular heartbeat </w:t>
+      </w:r>
+      <w:proofErr w:type="spellStart"/>
+      <w:r>
+        <w:rPr>
+          <w:rFonts w:ascii="Times New Roman" w:hAnsi="Times New Roman" w:cs="Times New Roman"/>
+          <w:sz w:val="24"/>
+          <w:szCs w:val="24"/>
+        </w:rPr>
+        <w:t>etc</w:t>
+      </w:r>
+      <w:proofErr w:type="spellEnd"/>
+      <w:r>
+        <w:rPr>
+          <w:rFonts w:ascii="Times New Roman" w:hAnsi="Times New Roman" w:cs="Times New Roman"/>
+          <w:sz w:val="24"/>
+          <w:szCs w:val="24"/>
+        </w:rPr>
+        <w:t xml:space="preserve">, he/she will be referred to a list of cardiologists with their ratings. </w:t>
       </w:r>
     </w:p>
     <w:p>
@@ -2695,34 +2779,280 @@
           <w:sz w:val="24"/>
           <w:szCs w:val="24"/>
         </w:rPr>
-        <w:t>The initial monetization plan is adverti</w:t>
-      </w:r>
-      <w:r>
-        <w:rPr>
-          <w:rFonts w:ascii="Times New Roman" w:hAnsi="Times New Roman" w:cs="Times New Roman"/>
-          <w:sz w:val="24"/>
-          <w:szCs w:val="24"/>
-        </w:rPr>
-        <w:t>se</w:t>
-      </w:r>
-      <w:r>
-        <w:rPr>
-          <w:rFonts w:ascii="Times New Roman" w:hAnsi="Times New Roman" w:cs="Times New Roman"/>
-          <w:sz w:val="24"/>
-          <w:szCs w:val="24"/>
-        </w:rPr>
-        <w:t xml:space="preserve">ment. Using advertising networks and also products like Google AdSense could be used by the application. In addition, the doctors can advertise to put their names on top of the list of search results, but that will be marked as an advertisement. Furthermore, 5% of the doctor’s fee will be retracted when a patient visits a doctor by setting an appointment through Find a Doc. </w:t>
-      </w:r>
-    </w:p>
-    <w:p>
-      <w:pPr>
-        <w:jc w:val="both"/>
-        <w:rPr>
-          <w:rFonts w:ascii="Times New Roman" w:hAnsi="Times New Roman" w:cs="Times New Roman"/>
-          <w:sz w:val="24"/>
-          <w:szCs w:val="24"/>
-        </w:rPr>
-      </w:pPr>
+        <w:t xml:space="preserve">“Find a </w:t>
+      </w:r>
+      <w:r>
+        <w:rPr>
+          <w:rFonts w:ascii="Times New Roman" w:hAnsi="Times New Roman" w:cs="Times New Roman"/>
+          <w:sz w:val="24"/>
+          <w:szCs w:val="24"/>
+        </w:rPr>
+        <w:t>Doc</w:t>
+      </w:r>
+      <w:r>
+        <w:rPr>
+          <w:rFonts w:ascii="Times New Roman" w:hAnsi="Times New Roman" w:cs="Times New Roman"/>
+          <w:sz w:val="24"/>
+          <w:szCs w:val="24"/>
+        </w:rPr>
+        <w:t>”</w:t>
+      </w:r>
+      <w:r>
+        <w:rPr>
+          <w:rFonts w:ascii="Times New Roman" w:hAnsi="Times New Roman" w:cs="Times New Roman"/>
+          <w:sz w:val="24"/>
+          <w:szCs w:val="24"/>
+        </w:rPr>
+        <w:t xml:space="preserve"> is going to be a free web application where patients can set appointments, but they will not have to pay an extra charge for setting the appointment. The application will appear as a free method for setting appointments, and checking symptoms, where the clients will only pay the fee of the doctor.</w:t>
+      </w:r>
+    </w:p>
+    <w:p>
+      <w:pPr>
+        <w:pStyle w:val="ListParagraph"/>
+        <w:numPr>
+          <w:ilvl w:val="0"/>
+          <w:numId w:val="6"/>
+        </w:numPr>
+        <w:jc w:val="both"/>
+        <w:rPr>
+          <w:rFonts w:ascii="Times New Roman" w:hAnsi="Times New Roman" w:cs="Times New Roman"/>
+          <w:sz w:val="24"/>
+          <w:szCs w:val="24"/>
+        </w:rPr>
+      </w:pPr>
+      <w:r>
+        <w:rPr>
+          <w:rFonts w:ascii="Times New Roman" w:hAnsi="Times New Roman" w:cs="Times New Roman"/>
+          <w:sz w:val="24"/>
+          <w:szCs w:val="24"/>
+        </w:rPr>
+        <w:t xml:space="preserve">Advertising: The primary source of monetization for the website will be advertisement, so that clients can use the website for free. In order to sell the inventory for advertisement, we are planning on using the following approaches: </w:t>
+      </w:r>
+    </w:p>
+    <w:p>
+      <w:pPr>
+        <w:pStyle w:val="ListParagraph"/>
+        <w:numPr>
+          <w:ilvl w:val="1"/>
+          <w:numId w:val="6"/>
+        </w:numPr>
+        <w:jc w:val="both"/>
+        <w:rPr>
+          <w:rFonts w:ascii="Times New Roman" w:hAnsi="Times New Roman" w:cs="Times New Roman"/>
+          <w:sz w:val="24"/>
+          <w:szCs w:val="24"/>
+        </w:rPr>
+      </w:pPr>
+      <w:r>
+        <w:rPr>
+          <w:rFonts w:ascii="Times New Roman" w:hAnsi="Times New Roman" w:cs="Times New Roman"/>
+          <w:sz w:val="24"/>
+          <w:szCs w:val="24"/>
+        </w:rPr>
+        <w:t xml:space="preserve">Banner Advertisements: Banner advertisements will help to generate money through advertisements. Banner ads are rectangular graphic displays which can be placed in different areas of the website. We are planning to place banner advertisements in the left and right sides of the website, and also at the bottom. Different pharmaceutical companies, or hospitals can pay to put up the banner ad of the Find a Doc website as the patients will be able to know about pharmaceutical companies or hospital names when they visit the website. Cost per impression, cost per click and cost per action- we can choose from these ways as suitable. </w:t>
+      </w:r>
+    </w:p>
+    <w:p>
+      <w:pPr>
+        <w:pStyle w:val="ListParagraph"/>
+        <w:numPr>
+          <w:ilvl w:val="1"/>
+          <w:numId w:val="6"/>
+        </w:numPr>
+        <w:jc w:val="both"/>
+        <w:rPr>
+          <w:rFonts w:ascii="Times New Roman" w:hAnsi="Times New Roman" w:cs="Times New Roman"/>
+          <w:sz w:val="24"/>
+          <w:szCs w:val="24"/>
+        </w:rPr>
+      </w:pPr>
+      <w:r>
+        <w:rPr>
+          <w:rFonts w:ascii="Times New Roman" w:hAnsi="Times New Roman" w:cs="Times New Roman"/>
+          <w:sz w:val="24"/>
+          <w:szCs w:val="24"/>
+        </w:rPr>
+        <w:t xml:space="preserve">Native Advertisements: Native advertisements are another type of paid advertisements where the advertisement does not look like an ad but rather it just looks like another related content. The native ads will match the function, look and content of the website and will provide further related contents, but, these will in fact be paid advertisements. Advantage will be that these ads don’t disrupt the flow of work of the client, as the content is related to the content of the website and these don’t explicitly look like ads. </w:t>
+      </w:r>
+    </w:p>
+    <w:p>
+      <w:pPr>
+        <w:pStyle w:val="ListParagraph"/>
+        <w:numPr>
+          <w:ilvl w:val="1"/>
+          <w:numId w:val="6"/>
+        </w:numPr>
+        <w:jc w:val="both"/>
+        <w:rPr>
+          <w:rFonts w:ascii="Times New Roman" w:hAnsi="Times New Roman" w:cs="Times New Roman"/>
+          <w:sz w:val="24"/>
+          <w:szCs w:val="24"/>
+        </w:rPr>
+      </w:pPr>
+      <w:r>
+        <w:rPr>
+          <w:rFonts w:ascii="Times New Roman" w:hAnsi="Times New Roman" w:cs="Times New Roman"/>
+          <w:sz w:val="24"/>
+          <w:szCs w:val="24"/>
+        </w:rPr>
+        <w:t xml:space="preserve">Video advertisements: Video advertisements are the most popular form of advertisement nowadays. Video ads can be placed at one corner of the website, and they can generate income through pay per view and cost per click method. Video ads related to healthcare or medicine will be put up in the website. </w:t>
+      </w:r>
+    </w:p>
+    <w:p>
+      <w:pPr>
+        <w:pStyle w:val="ListParagraph"/>
+        <w:numPr>
+          <w:ilvl w:val="1"/>
+          <w:numId w:val="6"/>
+        </w:numPr>
+        <w:jc w:val="both"/>
+        <w:rPr>
+          <w:rFonts w:ascii="Times New Roman" w:hAnsi="Times New Roman" w:cs="Times New Roman"/>
+          <w:sz w:val="24"/>
+          <w:szCs w:val="24"/>
+        </w:rPr>
+      </w:pPr>
+      <w:r>
+        <w:rPr>
+          <w:rFonts w:ascii="Times New Roman" w:hAnsi="Times New Roman" w:cs="Times New Roman"/>
+          <w:sz w:val="24"/>
+          <w:szCs w:val="24"/>
+        </w:rPr>
+        <w:t xml:space="preserve">Advertising networks: Third party advertising networks will be used to put up ads in the application. </w:t>
+      </w:r>
+    </w:p>
+    <w:p>
+      <w:pPr>
+        <w:pStyle w:val="ListParagraph"/>
+        <w:numPr>
+          <w:ilvl w:val="1"/>
+          <w:numId w:val="6"/>
+        </w:numPr>
+        <w:jc w:val="both"/>
+        <w:rPr>
+          <w:rFonts w:ascii="Times New Roman" w:hAnsi="Times New Roman" w:cs="Times New Roman"/>
+          <w:sz w:val="24"/>
+          <w:szCs w:val="24"/>
+        </w:rPr>
+      </w:pPr>
+      <w:r>
+        <w:rPr>
+          <w:rFonts w:ascii="Times New Roman" w:hAnsi="Times New Roman" w:cs="Times New Roman"/>
+          <w:sz w:val="24"/>
+          <w:szCs w:val="24"/>
+        </w:rPr>
+        <w:t>Using services like Google AdSense</w:t>
+      </w:r>
+    </w:p>
+    <w:p>
+      <w:pPr>
+        <w:pStyle w:val="ListParagraph"/>
+        <w:ind w:left="1800"/>
+        <w:jc w:val="both"/>
+        <w:rPr>
+          <w:rFonts w:ascii="Times New Roman" w:hAnsi="Times New Roman" w:cs="Times New Roman"/>
+          <w:sz w:val="24"/>
+          <w:szCs w:val="24"/>
+        </w:rPr>
+      </w:pPr>
+    </w:p>
+    <w:p>
+      <w:pPr>
+        <w:pStyle w:val="ListParagraph"/>
+        <w:ind w:left="1800"/>
+        <w:jc w:val="both"/>
+        <w:rPr>
+          <w:rFonts w:ascii="Times New Roman" w:hAnsi="Times New Roman" w:cs="Times New Roman"/>
+          <w:sz w:val="24"/>
+          <w:szCs w:val="24"/>
+        </w:rPr>
+      </w:pPr>
+    </w:p>
+    <w:p>
+      <w:pPr>
+        <w:pStyle w:val="ListParagraph"/>
+        <w:ind w:left="1800"/>
+        <w:jc w:val="both"/>
+        <w:rPr>
+          <w:rFonts w:ascii="Times New Roman" w:hAnsi="Times New Roman" w:cs="Times New Roman"/>
+          <w:sz w:val="24"/>
+          <w:szCs w:val="24"/>
+        </w:rPr>
+      </w:pPr>
+    </w:p>
+    <w:p>
+      <w:pPr>
+        <w:pStyle w:val="ListParagraph"/>
+        <w:ind w:left="1800"/>
+        <w:jc w:val="both"/>
+        <w:rPr>
+          <w:rFonts w:ascii="Times New Roman" w:hAnsi="Times New Roman" w:cs="Times New Roman"/>
+          <w:sz w:val="24"/>
+          <w:szCs w:val="24"/>
+        </w:rPr>
+      </w:pPr>
+    </w:p>
+    <w:p>
+      <w:pPr>
+        <w:pStyle w:val="ListParagraph"/>
+        <w:ind w:left="1800"/>
+        <w:jc w:val="both"/>
+        <w:rPr>
+          <w:rFonts w:ascii="Times New Roman" w:hAnsi="Times New Roman" w:cs="Times New Roman"/>
+          <w:sz w:val="24"/>
+          <w:szCs w:val="24"/>
+        </w:rPr>
+      </w:pPr>
+    </w:p>
+    <w:p>
+      <w:pPr>
+        <w:pStyle w:val="ListParagraph"/>
+        <w:ind w:left="1800"/>
+        <w:jc w:val="both"/>
+        <w:rPr>
+          <w:rFonts w:ascii="Times New Roman" w:hAnsi="Times New Roman" w:cs="Times New Roman"/>
+          <w:sz w:val="24"/>
+          <w:szCs w:val="24"/>
+        </w:rPr>
+      </w:pPr>
+    </w:p>
+    <w:p>
+      <w:pPr>
+        <w:pStyle w:val="ListParagraph"/>
+        <w:ind w:left="1800"/>
+        <w:jc w:val="both"/>
+        <w:rPr>
+          <w:rFonts w:ascii="Times New Roman" w:hAnsi="Times New Roman" w:cs="Times New Roman"/>
+          <w:sz w:val="24"/>
+          <w:szCs w:val="24"/>
+        </w:rPr>
+      </w:pPr>
+    </w:p>
+    <w:p>
+      <w:pPr>
+        <w:pStyle w:val="ListParagraph"/>
+        <w:ind w:left="1800"/>
+        <w:jc w:val="both"/>
+        <w:rPr>
+          <w:rFonts w:ascii="Times New Roman" w:hAnsi="Times New Roman" w:cs="Times New Roman"/>
+          <w:sz w:val="24"/>
+          <w:szCs w:val="24"/>
+        </w:rPr>
+      </w:pPr>
+    </w:p>
+    <w:p>
+      <w:pPr>
+        <w:pStyle w:val="ListParagraph"/>
+        <w:ind w:left="1800"/>
+        <w:jc w:val="both"/>
+        <w:rPr>
+          <w:rFonts w:ascii="Times New Roman" w:hAnsi="Times New Roman" w:cs="Times New Roman"/>
+          <w:sz w:val="24"/>
+          <w:szCs w:val="24"/>
+        </w:rPr>
+      </w:pPr>
+      <w:bookmarkStart w:id="0" w:name="_GoBack"/>
+      <w:bookmarkEnd w:id="0"/>
     </w:p>
     <w:p>
       <w:pPr>
@@ -2746,6 +3076,7 @@
           <w:sz w:val="24"/>
           <w:szCs w:val="24"/>
         </w:rPr>
+        <w:lastRenderedPageBreak/>
         <w:t xml:space="preserve">Road Blocks: </w:t>
       </w:r>
     </w:p>
@@ -2834,8 +3165,6 @@
         </w:rPr>
         <w:t xml:space="preserve">This also hindered our work and we were not able to proceed as the member couldn’t commit her share of work for the week even after completing it. </w:t>
       </w:r>
-      <w:bookmarkStart w:id="0" w:name="_GoBack"/>
-      <w:bookmarkEnd w:id="0"/>
       <w:r>
         <w:rPr>
           <w:rFonts w:ascii="Times New Roman" w:hAnsi="Times New Roman" w:cs="Times New Roman"/>
@@ -2908,7 +3237,6 @@
           <w:sz w:val="24"/>
           <w:szCs w:val="24"/>
         </w:rPr>
-        <w:lastRenderedPageBreak/>
         <w:drawing>
           <wp:inline distT="0" distB="0" distL="0" distR="0">
             <wp:extent cx="5943600" cy="4422140"/>
@@ -2965,6 +3293,97 @@
 <file path=word/numbering.xml><?xml version="1.0" encoding="utf-8"?>
 <w:numbering xmlns:wpc="http://schemas.microsoft.com/office/word/2010/wordprocessingCanvas" xmlns:mc="http://schemas.openxmlformats.org/markup-compatibility/2006" xmlns:o="urn:schemas-microsoft-com:office:office" xmlns:r="http://schemas.openxmlformats.org/officeDocument/2006/relationships" xmlns:m="http://schemas.openxmlformats.org/officeDocument/2006/math" xmlns:v="urn:schemas-microsoft-com:vml" xmlns:wp14="http://schemas.microsoft.com/office/word/2010/wordprocessingDrawing" xmlns:wp="http://schemas.openxmlformats.org/drawingml/2006/wordprocessingDrawing" xmlns:w10="urn:schemas-microsoft-com:office:word" xmlns:w="http://schemas.openxmlformats.org/wordprocessingml/2006/main" xmlns:w14="http://schemas.microsoft.com/office/word/2010/wordml" xmlns:w15="http://schemas.microsoft.com/office/word/2012/wordml" xmlns:wpg="http://schemas.microsoft.com/office/word/2010/wordprocessingGroup" xmlns:wpi="http://schemas.microsoft.com/office/word/2010/wordprocessingInk" xmlns:wne="http://schemas.microsoft.com/office/word/2006/wordml" xmlns:wps="http://schemas.microsoft.com/office/word/2010/wordprocessingShape" mc:Ignorable="w14 w15 wp14">
   <w:abstractNum w:abstractNumId="0" w15:restartNumberingAfterBreak="0">
+    <w:nsid w:val="033829FA"/>
+    <w:multiLevelType w:val="hybridMultilevel"/>
+    <w:tmpl w:val="BC0A5288"/>
+    <w:lvl w:ilvl="0" w:tplc="0409000F">
+      <w:start w:val="1"/>
+      <w:numFmt w:val="decimal"/>
+      <w:lvlText w:val="%1."/>
+      <w:lvlJc w:val="left"/>
+      <w:pPr>
+        <w:ind w:left="720" w:hanging="360"/>
+      </w:pPr>
+      <w:rPr>
+        <w:rFonts w:hint="default"/>
+      </w:rPr>
+    </w:lvl>
+    <w:lvl w:ilvl="1" w:tplc="82ACAA20">
+      <w:numFmt w:val="bullet"/>
+      <w:lvlText w:val="•"/>
+      <w:lvlJc w:val="left"/>
+      <w:pPr>
+        <w:ind w:left="1800" w:hanging="720"/>
+      </w:pPr>
+      <w:rPr>
+        <w:rFonts w:ascii="Times New Roman" w:eastAsiaTheme="minorHAnsi" w:hAnsi="Times New Roman" w:cs="Times New Roman" w:hint="default"/>
+      </w:rPr>
+    </w:lvl>
+    <w:lvl w:ilvl="2" w:tplc="0409001B" w:tentative="1">
+      <w:start w:val="1"/>
+      <w:numFmt w:val="lowerRoman"/>
+      <w:lvlText w:val="%3."/>
+      <w:lvlJc w:val="right"/>
+      <w:pPr>
+        <w:ind w:left="2160" w:hanging="180"/>
+      </w:pPr>
+    </w:lvl>
+    <w:lvl w:ilvl="3" w:tplc="0409000F" w:tentative="1">
+      <w:start w:val="1"/>
+      <w:numFmt w:val="decimal"/>
+      <w:lvlText w:val="%4."/>
+      <w:lvlJc w:val="left"/>
+      <w:pPr>
+        <w:ind w:left="2880" w:hanging="360"/>
+      </w:pPr>
+    </w:lvl>
+    <w:lvl w:ilvl="4" w:tplc="04090019" w:tentative="1">
+      <w:start w:val="1"/>
+      <w:numFmt w:val="lowerLetter"/>
+      <w:lvlText w:val="%5."/>
+      <w:lvlJc w:val="left"/>
+      <w:pPr>
+        <w:ind w:left="3600" w:hanging="360"/>
+      </w:pPr>
+    </w:lvl>
+    <w:lvl w:ilvl="5" w:tplc="0409001B" w:tentative="1">
+      <w:start w:val="1"/>
+      <w:numFmt w:val="lowerRoman"/>
+      <w:lvlText w:val="%6."/>
+      <w:lvlJc w:val="right"/>
+      <w:pPr>
+        <w:ind w:left="4320" w:hanging="180"/>
+      </w:pPr>
+    </w:lvl>
+    <w:lvl w:ilvl="6" w:tplc="0409000F" w:tentative="1">
+      <w:start w:val="1"/>
+      <w:numFmt w:val="decimal"/>
+      <w:lvlText w:val="%7."/>
+      <w:lvlJc w:val="left"/>
+      <w:pPr>
+        <w:ind w:left="5040" w:hanging="360"/>
+      </w:pPr>
+    </w:lvl>
+    <w:lvl w:ilvl="7" w:tplc="04090019" w:tentative="1">
+      <w:start w:val="1"/>
+      <w:numFmt w:val="lowerLetter"/>
+      <w:lvlText w:val="%8."/>
+      <w:lvlJc w:val="left"/>
+      <w:pPr>
+        <w:ind w:left="5760" w:hanging="360"/>
+      </w:pPr>
+    </w:lvl>
+    <w:lvl w:ilvl="8" w:tplc="0409001B" w:tentative="1">
+      <w:start w:val="1"/>
+      <w:numFmt w:val="lowerRoman"/>
+      <w:lvlText w:val="%9."/>
+      <w:lvlJc w:val="right"/>
+      <w:pPr>
+        <w:ind w:left="6480" w:hanging="180"/>
+      </w:pPr>
+    </w:lvl>
+  </w:abstractNum>
+  <w:abstractNum w:abstractNumId="1" w15:restartNumberingAfterBreak="0">
     <w:nsid w:val="098732C5"/>
     <w:multiLevelType w:val="hybridMultilevel"/>
     <w:tmpl w:val="90AA3180"/>
@@ -3053,7 +3472,7 @@
       </w:pPr>
     </w:lvl>
   </w:abstractNum>
-  <w:abstractNum w:abstractNumId="1" w15:restartNumberingAfterBreak="0">
+  <w:abstractNum w:abstractNumId="2" w15:restartNumberingAfterBreak="0">
     <w:nsid w:val="328A14FE"/>
     <w:multiLevelType w:val="hybridMultilevel"/>
     <w:tmpl w:val="684A48A4"/>
@@ -3142,7 +3561,7 @@
       </w:pPr>
     </w:lvl>
   </w:abstractNum>
-  <w:abstractNum w:abstractNumId="2" w15:restartNumberingAfterBreak="0">
+  <w:abstractNum w:abstractNumId="3" w15:restartNumberingAfterBreak="0">
     <w:nsid w:val="46864614"/>
     <w:multiLevelType w:val="hybridMultilevel"/>
     <w:tmpl w:val="68562158"/>
@@ -3255,7 +3674,120 @@
       </w:rPr>
     </w:lvl>
   </w:abstractNum>
-  <w:abstractNum w:abstractNumId="3" w15:restartNumberingAfterBreak="0">
+  <w:abstractNum w:abstractNumId="4" w15:restartNumberingAfterBreak="0">
+    <w:nsid w:val="4C35613F"/>
+    <w:multiLevelType w:val="hybridMultilevel"/>
+    <w:tmpl w:val="00EE094A"/>
+    <w:lvl w:ilvl="0" w:tplc="04090001">
+      <w:start w:val="1"/>
+      <w:numFmt w:val="bullet"/>
+      <w:lvlText w:val=""/>
+      <w:lvlJc w:val="left"/>
+      <w:pPr>
+        <w:ind w:left="720" w:hanging="360"/>
+      </w:pPr>
+      <w:rPr>
+        <w:rFonts w:ascii="Symbol" w:hAnsi="Symbol" w:hint="default"/>
+      </w:rPr>
+    </w:lvl>
+    <w:lvl w:ilvl="1" w:tplc="04090003" w:tentative="1">
+      <w:start w:val="1"/>
+      <w:numFmt w:val="bullet"/>
+      <w:lvlText w:val="o"/>
+      <w:lvlJc w:val="left"/>
+      <w:pPr>
+        <w:ind w:left="1440" w:hanging="360"/>
+      </w:pPr>
+      <w:rPr>
+        <w:rFonts w:ascii="Courier New" w:hAnsi="Courier New" w:cs="Courier New" w:hint="default"/>
+      </w:rPr>
+    </w:lvl>
+    <w:lvl w:ilvl="2" w:tplc="04090005" w:tentative="1">
+      <w:start w:val="1"/>
+      <w:numFmt w:val="bullet"/>
+      <w:lvlText w:val=""/>
+      <w:lvlJc w:val="left"/>
+      <w:pPr>
+        <w:ind w:left="2160" w:hanging="360"/>
+      </w:pPr>
+      <w:rPr>
+        <w:rFonts w:ascii="Wingdings" w:hAnsi="Wingdings" w:hint="default"/>
+      </w:rPr>
+    </w:lvl>
+    <w:lvl w:ilvl="3" w:tplc="04090001" w:tentative="1">
+      <w:start w:val="1"/>
+      <w:numFmt w:val="bullet"/>
+      <w:lvlText w:val=""/>
+      <w:lvlJc w:val="left"/>
+      <w:pPr>
+        <w:ind w:left="2880" w:hanging="360"/>
+      </w:pPr>
+      <w:rPr>
+        <w:rFonts w:ascii="Symbol" w:hAnsi="Symbol" w:hint="default"/>
+      </w:rPr>
+    </w:lvl>
+    <w:lvl w:ilvl="4" w:tplc="04090003" w:tentative="1">
+      <w:start w:val="1"/>
+      <w:numFmt w:val="bullet"/>
+      <w:lvlText w:val="o"/>
+      <w:lvlJc w:val="left"/>
+      <w:pPr>
+        <w:ind w:left="3600" w:hanging="360"/>
+      </w:pPr>
+      <w:rPr>
+        <w:rFonts w:ascii="Courier New" w:hAnsi="Courier New" w:cs="Courier New" w:hint="default"/>
+      </w:rPr>
+    </w:lvl>
+    <w:lvl w:ilvl="5" w:tplc="04090005" w:tentative="1">
+      <w:start w:val="1"/>
+      <w:numFmt w:val="bullet"/>
+      <w:lvlText w:val=""/>
+      <w:lvlJc w:val="left"/>
+      <w:pPr>
+        <w:ind w:left="4320" w:hanging="360"/>
+      </w:pPr>
+      <w:rPr>
+        <w:rFonts w:ascii="Wingdings" w:hAnsi="Wingdings" w:hint="default"/>
+      </w:rPr>
+    </w:lvl>
+    <w:lvl w:ilvl="6" w:tplc="04090001" w:tentative="1">
+      <w:start w:val="1"/>
+      <w:numFmt w:val="bullet"/>
+      <w:lvlText w:val=""/>
+      <w:lvlJc w:val="left"/>
+      <w:pPr>
+        <w:ind w:left="5040" w:hanging="360"/>
+      </w:pPr>
+      <w:rPr>
+        <w:rFonts w:ascii="Symbol" w:hAnsi="Symbol" w:hint="default"/>
+      </w:rPr>
+    </w:lvl>
+    <w:lvl w:ilvl="7" w:tplc="04090003" w:tentative="1">
+      <w:start w:val="1"/>
+      <w:numFmt w:val="bullet"/>
+      <w:lvlText w:val="o"/>
+      <w:lvlJc w:val="left"/>
+      <w:pPr>
+        <w:ind w:left="5760" w:hanging="360"/>
+      </w:pPr>
+      <w:rPr>
+        <w:rFonts w:ascii="Courier New" w:hAnsi="Courier New" w:cs="Courier New" w:hint="default"/>
+      </w:rPr>
+    </w:lvl>
+    <w:lvl w:ilvl="8" w:tplc="04090005" w:tentative="1">
+      <w:start w:val="1"/>
+      <w:numFmt w:val="bullet"/>
+      <w:lvlText w:val=""/>
+      <w:lvlJc w:val="left"/>
+      <w:pPr>
+        <w:ind w:left="6480" w:hanging="360"/>
+      </w:pPr>
+      <w:rPr>
+        <w:rFonts w:ascii="Wingdings" w:hAnsi="Wingdings" w:hint="default"/>
+      </w:rPr>
+    </w:lvl>
+  </w:abstractNum>
+  <w:abstractNum w:abstractNumId="5" w15:restartNumberingAfterBreak="0">
     <w:nsid w:val="5C9F7896"/>
     <w:multiLevelType w:val="hybridMultilevel"/>
     <w:tmpl w:val="D12E9034"/>
@@ -3344,7 +3876,7 @@
       </w:pPr>
     </w:lvl>
   </w:abstractNum>
-  <w:abstractNum w:abstractNumId="4" w15:restartNumberingAfterBreak="0">
+  <w:abstractNum w:abstractNumId="6" w15:restartNumberingAfterBreak="0">
     <w:nsid w:val="618D3766"/>
     <w:multiLevelType w:val="hybridMultilevel"/>
     <w:tmpl w:val="CB54DFC2"/>
@@ -3434,19 +3966,25 @@
     </w:lvl>
   </w:abstractNum>
   <w:num w:numId="1">
+    <w:abstractNumId w:val="2"/>
+  </w:num>
+  <w:num w:numId="2">
     <w:abstractNumId w:val="1"/>
   </w:num>
-  <w:num w:numId="2">
+  <w:num w:numId="3">
+    <w:abstractNumId w:val="5"/>
+  </w:num>
+  <w:num w:numId="4">
+    <w:abstractNumId w:val="6"/>
+  </w:num>
+  <w:num w:numId="5">
+    <w:abstractNumId w:val="3"/>
+  </w:num>
+  <w:num w:numId="6">
     <w:abstractNumId w:val="0"/>
   </w:num>
-  <w:num w:numId="3">
-    <w:abstractNumId w:val="3"/>
-  </w:num>
-  <w:num w:numId="4">
+  <w:num w:numId="7">
     <w:abstractNumId w:val="4"/>
-  </w:num>
-  <w:num w:numId="5">
-    <w:abstractNumId w:val="2"/>
   </w:num>
 </w:numbering>
 </file>

</xml_diff>

<commit_message>
Updated road blocks of current week
</commit_message>
<xml_diff>
--- a/Documentation/Group 5 Project Proposal.docx
+++ b/Documentation/Group 5 Project Proposal.docx
@@ -3260,8 +3260,6 @@
           <w:szCs w:val="24"/>
         </w:rPr>
       </w:pPr>
-      <w:bookmarkStart w:id="0" w:name="_GoBack"/>
-      <w:bookmarkEnd w:id="0"/>
     </w:p>
     <w:p>
       <w:pPr>
@@ -3408,13 +3406,257 @@
     </w:p>
     <w:p>
       <w:pPr>
-        <w:rPr>
-          <w:rFonts w:ascii="Times New Roman" w:hAnsi="Times New Roman" w:cs="Times New Roman"/>
-          <w:b/>
-          <w:sz w:val="24"/>
-          <w:szCs w:val="24"/>
-        </w:rPr>
-      </w:pPr>
+        <w:jc w:val="both"/>
+        <w:rPr>
+          <w:rFonts w:ascii="Times New Roman" w:hAnsi="Times New Roman" w:cs="Times New Roman"/>
+          <w:sz w:val="24"/>
+          <w:szCs w:val="24"/>
+        </w:rPr>
+      </w:pPr>
+      <w:r>
+        <w:rPr>
+          <w:rFonts w:ascii="Times New Roman" w:hAnsi="Times New Roman" w:cs="Times New Roman"/>
+          <w:sz w:val="24"/>
+          <w:szCs w:val="24"/>
+        </w:rPr>
+        <w:t>The</w:t>
+      </w:r>
+      <w:r>
+        <w:rPr>
+          <w:rFonts w:ascii="Times New Roman" w:hAnsi="Times New Roman" w:cs="Times New Roman"/>
+          <w:sz w:val="24"/>
+          <w:szCs w:val="24"/>
+        </w:rPr>
+        <w:t xml:space="preserve"> major</w:t>
+      </w:r>
+      <w:r>
+        <w:rPr>
+          <w:rFonts w:ascii="Times New Roman" w:hAnsi="Times New Roman" w:cs="Times New Roman"/>
+          <w:sz w:val="24"/>
+          <w:szCs w:val="24"/>
+        </w:rPr>
+        <w:t xml:space="preserve"> road block </w:t>
+      </w:r>
+      <w:r>
+        <w:rPr>
+          <w:rFonts w:ascii="Times New Roman" w:hAnsi="Times New Roman" w:cs="Times New Roman"/>
+          <w:sz w:val="24"/>
+          <w:szCs w:val="24"/>
+        </w:rPr>
+        <w:t xml:space="preserve">that we </w:t>
+      </w:r>
+      <w:r>
+        <w:rPr>
+          <w:rFonts w:ascii="Times New Roman" w:hAnsi="Times New Roman" w:cs="Times New Roman"/>
+          <w:sz w:val="24"/>
+          <w:szCs w:val="24"/>
+        </w:rPr>
+        <w:t>faced in the week of 2</w:t>
+      </w:r>
+      <w:r>
+        <w:rPr>
+          <w:rFonts w:ascii="Times New Roman" w:hAnsi="Times New Roman" w:cs="Times New Roman"/>
+          <w:sz w:val="24"/>
+          <w:szCs w:val="24"/>
+          <w:vertAlign w:val="superscript"/>
+        </w:rPr>
+        <w:t>nd</w:t>
+      </w:r>
+      <w:r>
+        <w:rPr>
+          <w:rFonts w:ascii="Times New Roman" w:hAnsi="Times New Roman" w:cs="Times New Roman"/>
+          <w:sz w:val="24"/>
+          <w:szCs w:val="24"/>
+        </w:rPr>
+        <w:t xml:space="preserve"> April 2019 to 9</w:t>
+      </w:r>
+      <w:r>
+        <w:rPr>
+          <w:rFonts w:ascii="Times New Roman" w:hAnsi="Times New Roman" w:cs="Times New Roman"/>
+          <w:sz w:val="24"/>
+          <w:szCs w:val="24"/>
+          <w:vertAlign w:val="superscript"/>
+        </w:rPr>
+        <w:t>th</w:t>
+      </w:r>
+      <w:r>
+        <w:rPr>
+          <w:rFonts w:ascii="Times New Roman" w:hAnsi="Times New Roman" w:cs="Times New Roman"/>
+          <w:sz w:val="24"/>
+          <w:szCs w:val="24"/>
+        </w:rPr>
+        <w:t xml:space="preserve"> April </w:t>
+      </w:r>
+      <w:r>
+        <w:rPr>
+          <w:rFonts w:ascii="Times New Roman" w:hAnsi="Times New Roman" w:cs="Times New Roman"/>
+          <w:sz w:val="24"/>
+          <w:szCs w:val="24"/>
+        </w:rPr>
+        <w:t xml:space="preserve">2019 was that we were unable to bring out of doctor’s names. The code seemed to be fine but yet it’s not working. The other problem was that we added the data but the data was mistakenly deleted. It was added again but the same problem happened again due to a merge conflict. The data will be added again. </w:t>
+      </w:r>
+    </w:p>
+    <w:p>
+      <w:pPr>
+        <w:rPr>
+          <w:rFonts w:ascii="Times New Roman" w:hAnsi="Times New Roman" w:cs="Times New Roman"/>
+          <w:b/>
+          <w:sz w:val="24"/>
+          <w:szCs w:val="24"/>
+        </w:rPr>
+      </w:pPr>
+    </w:p>
+    <w:p>
+      <w:pPr>
+        <w:rPr>
+          <w:rFonts w:ascii="Times New Roman" w:hAnsi="Times New Roman" w:cs="Times New Roman"/>
+          <w:b/>
+          <w:sz w:val="24"/>
+          <w:szCs w:val="24"/>
+        </w:rPr>
+      </w:pPr>
+    </w:p>
+    <w:p>
+      <w:pPr>
+        <w:rPr>
+          <w:rFonts w:ascii="Times New Roman" w:hAnsi="Times New Roman" w:cs="Times New Roman"/>
+          <w:b/>
+          <w:sz w:val="24"/>
+          <w:szCs w:val="24"/>
+        </w:rPr>
+      </w:pPr>
+    </w:p>
+    <w:p>
+      <w:pPr>
+        <w:rPr>
+          <w:rFonts w:ascii="Times New Roman" w:hAnsi="Times New Roman" w:cs="Times New Roman"/>
+          <w:b/>
+          <w:sz w:val="24"/>
+          <w:szCs w:val="24"/>
+        </w:rPr>
+      </w:pPr>
+    </w:p>
+    <w:p>
+      <w:pPr>
+        <w:rPr>
+          <w:rFonts w:ascii="Times New Roman" w:hAnsi="Times New Roman" w:cs="Times New Roman"/>
+          <w:b/>
+          <w:sz w:val="24"/>
+          <w:szCs w:val="24"/>
+        </w:rPr>
+      </w:pPr>
+    </w:p>
+    <w:p>
+      <w:pPr>
+        <w:rPr>
+          <w:rFonts w:ascii="Times New Roman" w:hAnsi="Times New Roman" w:cs="Times New Roman"/>
+          <w:b/>
+          <w:sz w:val="24"/>
+          <w:szCs w:val="24"/>
+        </w:rPr>
+      </w:pPr>
+    </w:p>
+    <w:p>
+      <w:pPr>
+        <w:rPr>
+          <w:rFonts w:ascii="Times New Roman" w:hAnsi="Times New Roman" w:cs="Times New Roman"/>
+          <w:b/>
+          <w:sz w:val="24"/>
+          <w:szCs w:val="24"/>
+        </w:rPr>
+      </w:pPr>
+    </w:p>
+    <w:p>
+      <w:pPr>
+        <w:rPr>
+          <w:rFonts w:ascii="Times New Roman" w:hAnsi="Times New Roman" w:cs="Times New Roman"/>
+          <w:b/>
+          <w:sz w:val="24"/>
+          <w:szCs w:val="24"/>
+        </w:rPr>
+      </w:pPr>
+    </w:p>
+    <w:p>
+      <w:pPr>
+        <w:rPr>
+          <w:rFonts w:ascii="Times New Roman" w:hAnsi="Times New Roman" w:cs="Times New Roman"/>
+          <w:b/>
+          <w:sz w:val="24"/>
+          <w:szCs w:val="24"/>
+        </w:rPr>
+      </w:pPr>
+    </w:p>
+    <w:p>
+      <w:pPr>
+        <w:rPr>
+          <w:rFonts w:ascii="Times New Roman" w:hAnsi="Times New Roman" w:cs="Times New Roman"/>
+          <w:b/>
+          <w:sz w:val="24"/>
+          <w:szCs w:val="24"/>
+        </w:rPr>
+      </w:pPr>
+    </w:p>
+    <w:p>
+      <w:pPr>
+        <w:rPr>
+          <w:rFonts w:ascii="Times New Roman" w:hAnsi="Times New Roman" w:cs="Times New Roman"/>
+          <w:b/>
+          <w:sz w:val="24"/>
+          <w:szCs w:val="24"/>
+        </w:rPr>
+      </w:pPr>
+    </w:p>
+    <w:p>
+      <w:pPr>
+        <w:rPr>
+          <w:rFonts w:ascii="Times New Roman" w:hAnsi="Times New Roman" w:cs="Times New Roman"/>
+          <w:b/>
+          <w:sz w:val="24"/>
+          <w:szCs w:val="24"/>
+        </w:rPr>
+      </w:pPr>
+    </w:p>
+    <w:p>
+      <w:pPr>
+        <w:rPr>
+          <w:rFonts w:ascii="Times New Roman" w:hAnsi="Times New Roman" w:cs="Times New Roman"/>
+          <w:b/>
+          <w:sz w:val="24"/>
+          <w:szCs w:val="24"/>
+        </w:rPr>
+      </w:pPr>
+    </w:p>
+    <w:p>
+      <w:pPr>
+        <w:rPr>
+          <w:rFonts w:ascii="Times New Roman" w:hAnsi="Times New Roman" w:cs="Times New Roman"/>
+          <w:b/>
+          <w:sz w:val="24"/>
+          <w:szCs w:val="24"/>
+        </w:rPr>
+      </w:pPr>
+    </w:p>
+    <w:p>
+      <w:pPr>
+        <w:rPr>
+          <w:rFonts w:ascii="Times New Roman" w:hAnsi="Times New Roman" w:cs="Times New Roman"/>
+          <w:b/>
+          <w:sz w:val="24"/>
+          <w:szCs w:val="24"/>
+        </w:rPr>
+      </w:pPr>
+    </w:p>
+    <w:p>
+      <w:pPr>
+        <w:rPr>
+          <w:rFonts w:ascii="Times New Roman" w:hAnsi="Times New Roman" w:cs="Times New Roman"/>
+          <w:b/>
+          <w:sz w:val="24"/>
+          <w:szCs w:val="24"/>
+        </w:rPr>
+      </w:pPr>
+      <w:bookmarkStart w:id="0" w:name="_GoBack"/>
+      <w:bookmarkEnd w:id="0"/>
     </w:p>
     <w:p>
       <w:pPr>
@@ -3437,6 +3679,7 @@
           <w:sz w:val="24"/>
           <w:szCs w:val="24"/>
         </w:rPr>
+        <w:lastRenderedPageBreak/>
         <w:t xml:space="preserve">ER Diagram/ Database Schema: </w:t>
       </w:r>
     </w:p>

</xml_diff>

<commit_message>
Updated road blocks in documentation
</commit_message>
<xml_diff>
--- a/Documentation/Group 5 Project Proposal.docx
+++ b/Documentation/Group 5 Project Proposal.docx
@@ -130,43 +130,7 @@
           <w:sz w:val="28"/>
           <w:szCs w:val="28"/>
         </w:rPr>
-        <w:t xml:space="preserve">Shaikh </w:t>
-      </w:r>
-      <w:proofErr w:type="spellStart"/>
-      <w:r>
-        <w:rPr>
-          <w:rFonts w:ascii="Arial" w:hAnsi="Arial" w:cs="Arial"/>
-          <w:sz w:val="28"/>
-          <w:szCs w:val="28"/>
-        </w:rPr>
-        <w:t>Shawon</w:t>
-      </w:r>
-      <w:proofErr w:type="spellEnd"/>
-      <w:r>
-        <w:rPr>
-          <w:rFonts w:ascii="Arial" w:hAnsi="Arial" w:cs="Arial"/>
-          <w:sz w:val="28"/>
-          <w:szCs w:val="28"/>
-        </w:rPr>
-        <w:t xml:space="preserve"> </w:t>
-      </w:r>
-      <w:proofErr w:type="spellStart"/>
-      <w:r>
-        <w:rPr>
-          <w:rFonts w:ascii="Arial" w:hAnsi="Arial" w:cs="Arial"/>
-          <w:sz w:val="28"/>
-          <w:szCs w:val="28"/>
-        </w:rPr>
-        <w:t>Arefin</w:t>
-      </w:r>
-      <w:proofErr w:type="spellEnd"/>
-      <w:r>
-        <w:rPr>
-          <w:rFonts w:ascii="Arial" w:hAnsi="Arial" w:cs="Arial"/>
-          <w:sz w:val="28"/>
-          <w:szCs w:val="28"/>
-        </w:rPr>
-        <w:t xml:space="preserve"> Shimon</w:t>
+        <w:t>Shaikh Shawon Arefin Shimon</w:t>
       </w:r>
     </w:p>
     <w:p>
@@ -301,34 +265,14 @@
           <w:szCs w:val="28"/>
         </w:rPr>
       </w:pPr>
-      <w:proofErr w:type="spellStart"/>
-      <w:r>
-        <w:rPr>
-          <w:rFonts w:ascii="Arial" w:hAnsi="Arial" w:cs="Arial"/>
-          <w:sz w:val="28"/>
-          <w:szCs w:val="28"/>
-        </w:rPr>
-        <w:t>Arshi</w:t>
-      </w:r>
-      <w:proofErr w:type="spellEnd"/>
-      <w:r>
-        <w:rPr>
-          <w:rFonts w:ascii="Arial" w:hAnsi="Arial" w:cs="Arial"/>
-          <w:sz w:val="28"/>
-          <w:szCs w:val="28"/>
-        </w:rPr>
-        <w:t xml:space="preserve"> Siddiqui </w:t>
-      </w:r>
-      <w:proofErr w:type="spellStart"/>
-      <w:r>
-        <w:rPr>
-          <w:rFonts w:ascii="Arial" w:hAnsi="Arial" w:cs="Arial"/>
-          <w:sz w:val="28"/>
-          <w:szCs w:val="28"/>
-        </w:rPr>
-        <w:t>Promiti</w:t>
-      </w:r>
-      <w:proofErr w:type="spellEnd"/>
+      <w:r>
+        <w:rPr>
+          <w:rFonts w:ascii="Arial" w:hAnsi="Arial" w:cs="Arial"/>
+          <w:sz w:val="28"/>
+          <w:szCs w:val="28"/>
+        </w:rPr>
+        <w:t>Arshi Siddiqui Promiti</w:t>
+      </w:r>
     </w:p>
     <w:p>
       <w:pPr>
@@ -393,23 +337,13 @@
           <w:szCs w:val="28"/>
         </w:rPr>
       </w:pPr>
-      <w:proofErr w:type="spellStart"/>
-      <w:r>
-        <w:rPr>
-          <w:rFonts w:ascii="Arial" w:hAnsi="Arial" w:cs="Arial"/>
-          <w:sz w:val="28"/>
-          <w:szCs w:val="28"/>
-        </w:rPr>
-        <w:t>Mousfiqul</w:t>
-      </w:r>
-      <w:proofErr w:type="spellEnd"/>
-      <w:r>
-        <w:rPr>
-          <w:rFonts w:ascii="Arial" w:hAnsi="Arial" w:cs="Arial"/>
-          <w:sz w:val="28"/>
-          <w:szCs w:val="28"/>
-        </w:rPr>
-        <w:t xml:space="preserve"> Islam Khan</w:t>
+      <w:r>
+        <w:rPr>
+          <w:rFonts w:ascii="Arial" w:hAnsi="Arial" w:cs="Arial"/>
+          <w:sz w:val="28"/>
+          <w:szCs w:val="28"/>
+        </w:rPr>
+        <w:t>Mousfiqul Islam Khan</w:t>
       </w:r>
     </w:p>
     <w:p>
@@ -2571,25 +2505,7 @@
           <w:sz w:val="24"/>
           <w:szCs w:val="24"/>
         </w:rPr>
-        <w:t xml:space="preserve">Symptom checker: Registered users can log in, and input their symptoms. The user can tick on the box next to each symptom on the list of symptoms and if a symptom is not listed, then the user can tick on “others” and specify the symptom they are experiencing. The symptom will then be matched with a disease and the user will be referred to doctors of the specialization according to the symptoms. For example, if someone experiences chest pain, high blood pressure, severe headache, irregular heartbeat </w:t>
-      </w:r>
-      <w:proofErr w:type="spellStart"/>
-      <w:r>
-        <w:rPr>
-          <w:rFonts w:ascii="Times New Roman" w:hAnsi="Times New Roman" w:cs="Times New Roman"/>
-          <w:sz w:val="24"/>
-          <w:szCs w:val="24"/>
-        </w:rPr>
-        <w:t>etc</w:t>
-      </w:r>
-      <w:proofErr w:type="spellEnd"/>
-      <w:r>
-        <w:rPr>
-          <w:rFonts w:ascii="Times New Roman" w:hAnsi="Times New Roman" w:cs="Times New Roman"/>
-          <w:sz w:val="24"/>
-          <w:szCs w:val="24"/>
-        </w:rPr>
-        <w:t xml:space="preserve">, he/she will be referred to a list of cardiologists with their ratings. </w:t>
+        <w:t xml:space="preserve">Symptom checker: Registered users can log in, and input their symptoms. The user can tick on the box next to each symptom on the list of symptoms and if a symptom is not listed, then the user can tick on “others” and specify the symptom they are experiencing. The symptom will then be matched with a disease and the user will be referred to doctors of the specialization according to the symptoms. For example, if someone experiences chest pain, high blood pressure, severe headache, irregular heartbeat etc, he/she will be referred to a list of cardiologists with their ratings. </w:t>
       </w:r>
     </w:p>
     <w:p>
@@ -3498,6 +3414,74 @@
     </w:p>
     <w:p>
       <w:pPr>
+        <w:jc w:val="both"/>
+        <w:rPr>
+          <w:rFonts w:ascii="Times New Roman" w:hAnsi="Times New Roman" w:cs="Times New Roman"/>
+          <w:sz w:val="24"/>
+          <w:szCs w:val="24"/>
+        </w:rPr>
+      </w:pPr>
+      <w:r>
+        <w:rPr>
+          <w:rFonts w:ascii="Times New Roman" w:hAnsi="Times New Roman" w:cs="Times New Roman"/>
+          <w:sz w:val="24"/>
+          <w:szCs w:val="24"/>
+        </w:rPr>
+        <w:t>One of the major road blocks we faced during the week of 9</w:t>
+      </w:r>
+      <w:r>
+        <w:rPr>
+          <w:rFonts w:ascii="Times New Roman" w:hAnsi="Times New Roman" w:cs="Times New Roman"/>
+          <w:sz w:val="24"/>
+          <w:szCs w:val="24"/>
+          <w:vertAlign w:val="superscript"/>
+        </w:rPr>
+        <w:t>th</w:t>
+      </w:r>
+      <w:r>
+        <w:rPr>
+          <w:rFonts w:ascii="Times New Roman" w:hAnsi="Times New Roman" w:cs="Times New Roman"/>
+          <w:sz w:val="24"/>
+          <w:szCs w:val="24"/>
+        </w:rPr>
+        <w:t xml:space="preserve"> April to 16</w:t>
+      </w:r>
+      <w:r>
+        <w:rPr>
+          <w:rFonts w:ascii="Times New Roman" w:hAnsi="Times New Roman" w:cs="Times New Roman"/>
+          <w:sz w:val="24"/>
+          <w:szCs w:val="24"/>
+          <w:vertAlign w:val="superscript"/>
+        </w:rPr>
+        <w:t>th</w:t>
+      </w:r>
+      <w:r>
+        <w:rPr>
+          <w:rFonts w:ascii="Times New Roman" w:hAnsi="Times New Roman" w:cs="Times New Roman"/>
+          <w:sz w:val="24"/>
+          <w:szCs w:val="24"/>
+        </w:rPr>
+        <w:t xml:space="preserve"> April was merge conflict. </w:t>
+      </w:r>
+      <w:r>
+        <w:rPr>
+          <w:rFonts w:ascii="Times New Roman" w:hAnsi="Times New Roman" w:cs="Times New Roman"/>
+          <w:sz w:val="24"/>
+          <w:szCs w:val="24"/>
+        </w:rPr>
+        <w:t>We faced merge conflict every time we tried to commit changes. In addition, whenever we tried to commit any changes, additional data changes appeared with every commit, when we didn’t even change the data. We had to discard the extra changes shown and then commit the changes we made actuall</w:t>
+      </w:r>
+      <w:r>
+        <w:rPr>
+          <w:rFonts w:ascii="Times New Roman" w:hAnsi="Times New Roman" w:cs="Times New Roman"/>
+          <w:sz w:val="24"/>
+          <w:szCs w:val="24"/>
+        </w:rPr>
+        <w:t xml:space="preserve">y. </w:t>
+      </w:r>
+    </w:p>
+    <w:p>
+      <w:pPr>
         <w:rPr>
           <w:rFonts w:ascii="Times New Roman" w:hAnsi="Times New Roman" w:cs="Times New Roman"/>
           <w:b/>
@@ -3544,25 +3528,7 @@
           <w:sz w:val="24"/>
           <w:szCs w:val="24"/>
         </w:rPr>
-        <w:t xml:space="preserve">Till now, we created a functioning login page, functioning </w:t>
-      </w:r>
-      <w:proofErr w:type="spellStart"/>
-      <w:r>
-        <w:rPr>
-          <w:rFonts w:ascii="Times New Roman" w:hAnsi="Times New Roman" w:cs="Times New Roman"/>
-          <w:sz w:val="24"/>
-          <w:szCs w:val="24"/>
-        </w:rPr>
-        <w:t>urls</w:t>
-      </w:r>
-      <w:proofErr w:type="spellEnd"/>
-      <w:r>
-        <w:rPr>
-          <w:rFonts w:ascii="Times New Roman" w:hAnsi="Times New Roman" w:cs="Times New Roman"/>
-          <w:sz w:val="24"/>
-          <w:szCs w:val="24"/>
-        </w:rPr>
-        <w:t xml:space="preserve">, index page, disease page and treatment page. We created the initial design of the index page, registration page, login page and treatment page, and are also working to design the treatment page and disease page. </w:t>
+        <w:t xml:space="preserve">Till now, we created a functioning login page, functioning urls, index page, disease page and treatment page. We created the initial design of the index page, registration page, login page and treatment page, and are also working to design the treatment page and disease page. </w:t>
       </w:r>
       <w:r>
         <w:rPr>
@@ -3580,148 +3546,78 @@
         </w:rPr>
         <w:t xml:space="preserve"> linked them to fields of medical specialization, created the models and updated the data. </w:t>
       </w:r>
+    </w:p>
+    <w:p>
+      <w:pPr>
+        <w:rPr>
+          <w:rFonts w:ascii="Times New Roman" w:hAnsi="Times New Roman" w:cs="Times New Roman"/>
+          <w:b/>
+          <w:sz w:val="24"/>
+          <w:szCs w:val="24"/>
+        </w:rPr>
+      </w:pPr>
+    </w:p>
+    <w:p>
+      <w:pPr>
+        <w:rPr>
+          <w:rFonts w:ascii="Times New Roman" w:hAnsi="Times New Roman" w:cs="Times New Roman"/>
+          <w:b/>
+          <w:sz w:val="24"/>
+          <w:szCs w:val="24"/>
+        </w:rPr>
+      </w:pPr>
+    </w:p>
+    <w:p>
+      <w:pPr>
+        <w:rPr>
+          <w:rFonts w:ascii="Times New Roman" w:hAnsi="Times New Roman" w:cs="Times New Roman"/>
+          <w:b/>
+          <w:sz w:val="24"/>
+          <w:szCs w:val="24"/>
+        </w:rPr>
+      </w:pPr>
+    </w:p>
+    <w:p>
+      <w:pPr>
+        <w:rPr>
+          <w:rFonts w:ascii="Times New Roman" w:hAnsi="Times New Roman" w:cs="Times New Roman"/>
+          <w:b/>
+          <w:sz w:val="24"/>
+          <w:szCs w:val="24"/>
+        </w:rPr>
+      </w:pPr>
+    </w:p>
+    <w:p>
+      <w:pPr>
+        <w:rPr>
+          <w:rFonts w:ascii="Times New Roman" w:hAnsi="Times New Roman" w:cs="Times New Roman"/>
+          <w:b/>
+          <w:sz w:val="24"/>
+          <w:szCs w:val="24"/>
+        </w:rPr>
+      </w:pPr>
+    </w:p>
+    <w:p>
+      <w:pPr>
+        <w:rPr>
+          <w:rFonts w:ascii="Times New Roman" w:hAnsi="Times New Roman" w:cs="Times New Roman"/>
+          <w:b/>
+          <w:sz w:val="24"/>
+          <w:szCs w:val="24"/>
+        </w:rPr>
+      </w:pPr>
+    </w:p>
+    <w:p>
+      <w:pPr>
+        <w:rPr>
+          <w:rFonts w:ascii="Times New Roman" w:hAnsi="Times New Roman" w:cs="Times New Roman"/>
+          <w:b/>
+          <w:sz w:val="24"/>
+          <w:szCs w:val="24"/>
+        </w:rPr>
+      </w:pPr>
       <w:bookmarkStart w:id="0" w:name="_GoBack"/>
       <w:bookmarkEnd w:id="0"/>
-    </w:p>
-    <w:p>
-      <w:pPr>
-        <w:rPr>
-          <w:rFonts w:ascii="Times New Roman" w:hAnsi="Times New Roman" w:cs="Times New Roman"/>
-          <w:b/>
-          <w:sz w:val="24"/>
-          <w:szCs w:val="24"/>
-        </w:rPr>
-      </w:pPr>
-    </w:p>
-    <w:p>
-      <w:pPr>
-        <w:rPr>
-          <w:rFonts w:ascii="Times New Roman" w:hAnsi="Times New Roman" w:cs="Times New Roman"/>
-          <w:b/>
-          <w:sz w:val="24"/>
-          <w:szCs w:val="24"/>
-        </w:rPr>
-      </w:pPr>
-    </w:p>
-    <w:p>
-      <w:pPr>
-        <w:rPr>
-          <w:rFonts w:ascii="Times New Roman" w:hAnsi="Times New Roman" w:cs="Times New Roman"/>
-          <w:b/>
-          <w:sz w:val="24"/>
-          <w:szCs w:val="24"/>
-        </w:rPr>
-      </w:pPr>
-    </w:p>
-    <w:p>
-      <w:pPr>
-        <w:rPr>
-          <w:rFonts w:ascii="Times New Roman" w:hAnsi="Times New Roman" w:cs="Times New Roman"/>
-          <w:b/>
-          <w:sz w:val="24"/>
-          <w:szCs w:val="24"/>
-        </w:rPr>
-      </w:pPr>
-    </w:p>
-    <w:p>
-      <w:pPr>
-        <w:rPr>
-          <w:rFonts w:ascii="Times New Roman" w:hAnsi="Times New Roman" w:cs="Times New Roman"/>
-          <w:b/>
-          <w:sz w:val="24"/>
-          <w:szCs w:val="24"/>
-        </w:rPr>
-      </w:pPr>
-    </w:p>
-    <w:p>
-      <w:pPr>
-        <w:rPr>
-          <w:rFonts w:ascii="Times New Roman" w:hAnsi="Times New Roman" w:cs="Times New Roman"/>
-          <w:b/>
-          <w:sz w:val="24"/>
-          <w:szCs w:val="24"/>
-        </w:rPr>
-      </w:pPr>
-    </w:p>
-    <w:p>
-      <w:pPr>
-        <w:rPr>
-          <w:rFonts w:ascii="Times New Roman" w:hAnsi="Times New Roman" w:cs="Times New Roman"/>
-          <w:b/>
-          <w:sz w:val="24"/>
-          <w:szCs w:val="24"/>
-        </w:rPr>
-      </w:pPr>
-    </w:p>
-    <w:p>
-      <w:pPr>
-        <w:rPr>
-          <w:rFonts w:ascii="Times New Roman" w:hAnsi="Times New Roman" w:cs="Times New Roman"/>
-          <w:b/>
-          <w:sz w:val="24"/>
-          <w:szCs w:val="24"/>
-        </w:rPr>
-      </w:pPr>
-    </w:p>
-    <w:p>
-      <w:pPr>
-        <w:rPr>
-          <w:rFonts w:ascii="Times New Roman" w:hAnsi="Times New Roman" w:cs="Times New Roman"/>
-          <w:b/>
-          <w:sz w:val="24"/>
-          <w:szCs w:val="24"/>
-        </w:rPr>
-      </w:pPr>
-    </w:p>
-    <w:p>
-      <w:pPr>
-        <w:rPr>
-          <w:rFonts w:ascii="Times New Roman" w:hAnsi="Times New Roman" w:cs="Times New Roman"/>
-          <w:b/>
-          <w:sz w:val="24"/>
-          <w:szCs w:val="24"/>
-        </w:rPr>
-      </w:pPr>
-    </w:p>
-    <w:p>
-      <w:pPr>
-        <w:rPr>
-          <w:rFonts w:ascii="Times New Roman" w:hAnsi="Times New Roman" w:cs="Times New Roman"/>
-          <w:b/>
-          <w:sz w:val="24"/>
-          <w:szCs w:val="24"/>
-        </w:rPr>
-      </w:pPr>
-    </w:p>
-    <w:p>
-      <w:pPr>
-        <w:rPr>
-          <w:rFonts w:ascii="Times New Roman" w:hAnsi="Times New Roman" w:cs="Times New Roman"/>
-          <w:b/>
-          <w:sz w:val="24"/>
-          <w:szCs w:val="24"/>
-        </w:rPr>
-      </w:pPr>
-    </w:p>
-    <w:p>
-      <w:pPr>
-        <w:rPr>
-          <w:rFonts w:ascii="Times New Roman" w:hAnsi="Times New Roman" w:cs="Times New Roman"/>
-          <w:b/>
-          <w:sz w:val="24"/>
-          <w:szCs w:val="24"/>
-        </w:rPr>
-      </w:pPr>
-    </w:p>
-    <w:p>
-      <w:pPr>
-        <w:rPr>
-          <w:rFonts w:ascii="Times New Roman" w:hAnsi="Times New Roman" w:cs="Times New Roman"/>
-          <w:b/>
-          <w:sz w:val="24"/>
-          <w:szCs w:val="24"/>
-        </w:rPr>
-      </w:pPr>
     </w:p>
     <w:p>
       <w:pPr>
@@ -3744,6 +3640,7 @@
           <w:sz w:val="24"/>
           <w:szCs w:val="24"/>
         </w:rPr>
+        <w:lastRenderedPageBreak/>
         <w:t xml:space="preserve">ER Diagram/ Database Schema: </w:t>
       </w:r>
     </w:p>

</xml_diff>

<commit_message>
added image reference to project documentation
</commit_message>
<xml_diff>
--- a/Documentation/Group 5 Project Proposal.docx
+++ b/Documentation/Group 5 Project Proposal.docx
@@ -1,6 +1,6 @@
 
 <file path=word/document.xml><?xml version="1.0" encoding="utf-8"?>
-<w:document xmlns:wpc="http://schemas.microsoft.com/office/word/2010/wordprocessingCanvas" xmlns:mc="http://schemas.openxmlformats.org/markup-compatibility/2006" xmlns:o="urn:schemas-microsoft-com:office:office" xmlns:r="http://schemas.openxmlformats.org/officeDocument/2006/relationships" xmlns:m="http://schemas.openxmlformats.org/officeDocument/2006/math" xmlns:v="urn:schemas-microsoft-com:vml" xmlns:wp14="http://schemas.microsoft.com/office/word/2010/wordprocessingDrawing" xmlns:wp="http://schemas.openxmlformats.org/drawingml/2006/wordprocessingDrawing" xmlns:w10="urn:schemas-microsoft-com:office:word" xmlns:w="http://schemas.openxmlformats.org/wordprocessingml/2006/main" xmlns:w14="http://schemas.microsoft.com/office/word/2010/wordml" xmlns:w15="http://schemas.microsoft.com/office/word/2012/wordml" xmlns:wpg="http://schemas.microsoft.com/office/word/2010/wordprocessingGroup" xmlns:wpi="http://schemas.microsoft.com/office/word/2010/wordprocessingInk" xmlns:wne="http://schemas.microsoft.com/office/word/2006/wordml" xmlns:wps="http://schemas.microsoft.com/office/word/2010/wordprocessingShape" mc:Ignorable="w14 w15 wp14">
+<w:document xmlns:wpc="http://schemas.microsoft.com/office/word/2010/wordprocessingCanvas" xmlns:cx="http://schemas.microsoft.com/office/drawing/2014/chartex" xmlns:cx1="http://schemas.microsoft.com/office/drawing/2015/9/8/chartex" xmlns:mc="http://schemas.openxmlformats.org/markup-compatibility/2006" xmlns:o="urn:schemas-microsoft-com:office:office" xmlns:r="http://schemas.openxmlformats.org/officeDocument/2006/relationships" xmlns:m="http://schemas.openxmlformats.org/officeDocument/2006/math" xmlns:v="urn:schemas-microsoft-com:vml" xmlns:wp14="http://schemas.microsoft.com/office/word/2010/wordprocessingDrawing" xmlns:wp="http://schemas.openxmlformats.org/drawingml/2006/wordprocessingDrawing" xmlns:w10="urn:schemas-microsoft-com:office:word" xmlns:w="http://schemas.openxmlformats.org/wordprocessingml/2006/main" xmlns:w14="http://schemas.microsoft.com/office/word/2010/wordml" xmlns:w15="http://schemas.microsoft.com/office/word/2012/wordml" xmlns:w16se="http://schemas.microsoft.com/office/word/2015/wordml/symex" xmlns:wpg="http://schemas.microsoft.com/office/word/2010/wordprocessingGroup" xmlns:wpi="http://schemas.microsoft.com/office/word/2010/wordprocessingInk" xmlns:wne="http://schemas.microsoft.com/office/word/2006/wordml" xmlns:wps="http://schemas.microsoft.com/office/word/2010/wordprocessingShape" mc:Ignorable="w14 w15 w16se wp14">
   <w:body>
     <w:p>
       <w:pPr>
@@ -2505,7 +2505,25 @@
           <w:sz w:val="24"/>
           <w:szCs w:val="24"/>
         </w:rPr>
-        <w:t xml:space="preserve">Symptom checker: Registered users can log in, and input their symptoms. The user can tick on the box next to each symptom on the list of symptoms and if a symptom is not listed, then the user can tick on “others” and specify the symptom they are experiencing. The symptom will then be matched with a disease and the user will be referred to doctors of the specialization according to the symptoms. For example, if someone experiences chest pain, high blood pressure, severe headache, irregular heartbeat etc, he/she will be referred to a list of cardiologists with their ratings. </w:t>
+        <w:t xml:space="preserve">Symptom checker: Registered users can log in, and input their symptoms. The user can tick on the box next to each symptom on the list of symptoms and if a symptom is not listed, then the user can tick on “others” and specify the symptom they are experiencing. The symptom will then be matched with a disease and the user will be referred to doctors of the specialization according to the symptoms. For example, if someone experiences chest pain, high blood pressure, severe headache, irregular heartbeat </w:t>
+      </w:r>
+      <w:proofErr w:type="spellStart"/>
+      <w:r>
+        <w:rPr>
+          <w:rFonts w:ascii="Times New Roman" w:hAnsi="Times New Roman" w:cs="Times New Roman"/>
+          <w:sz w:val="24"/>
+          <w:szCs w:val="24"/>
+        </w:rPr>
+        <w:t>etc</w:t>
+      </w:r>
+      <w:proofErr w:type="spellEnd"/>
+      <w:r>
+        <w:rPr>
+          <w:rFonts w:ascii="Times New Roman" w:hAnsi="Times New Roman" w:cs="Times New Roman"/>
+          <w:sz w:val="24"/>
+          <w:szCs w:val="24"/>
+        </w:rPr>
+        <w:t xml:space="preserve">, he/she will be referred to a list of cardiologists with their ratings. </w:t>
       </w:r>
     </w:p>
     <w:p>
@@ -3050,7 +3068,25 @@
           <w:sz w:val="24"/>
           <w:szCs w:val="24"/>
         </w:rPr>
-        <w:t xml:space="preserve">Sponsored name: One of the primary functionality for find a doc is patients will be able to see  the lists of doctors of a particular specialization, and the list will be organized in the order in which people will rate them, starting from the highest rated doctor to the lowest rated. The doctors can add sponsored names, which is similar to sponsored posts. Doctors will have to pay a charge if they want to sponsor their names to appear at the top of the list, but, however, it will be mentioned that the name is sponsored. </w:t>
+        <w:t xml:space="preserve">Sponsored name: One of the primary functionality for find a doc is patients will be able to </w:t>
+      </w:r>
+      <w:proofErr w:type="gramStart"/>
+      <w:r>
+        <w:rPr>
+          <w:rFonts w:ascii="Times New Roman" w:hAnsi="Times New Roman" w:cs="Times New Roman"/>
+          <w:sz w:val="24"/>
+          <w:szCs w:val="24"/>
+        </w:rPr>
+        <w:t>see  the</w:t>
+      </w:r>
+      <w:proofErr w:type="gramEnd"/>
+      <w:r>
+        <w:rPr>
+          <w:rFonts w:ascii="Times New Roman" w:hAnsi="Times New Roman" w:cs="Times New Roman"/>
+          <w:sz w:val="24"/>
+          <w:szCs w:val="24"/>
+        </w:rPr>
+        <w:t xml:space="preserve"> lists of doctors of a particular specialization, and the list will be organized in the order in which people will rate them, starting from the highest rated doctor to the lowest rated. The doctors can add sponsored names, which is similar to sponsored posts. Doctors will have to pay a charge if they want to sponsor their names to appear at the top of the list, but, however, it will be mentioned that the name is sponsored. </w:t>
       </w:r>
     </w:p>
     <w:p>
@@ -3528,7 +3564,25 @@
           <w:sz w:val="24"/>
           <w:szCs w:val="24"/>
         </w:rPr>
-        <w:t xml:space="preserve">Till now, we created a functioning login page, functioning urls, index page, disease page and treatment page. We created the initial design of the index page, registration page, login page and treatment page, and are also working to design the treatment page and disease page. </w:t>
+        <w:t xml:space="preserve">Till now, we created a functioning login page, functioning </w:t>
+      </w:r>
+      <w:proofErr w:type="spellStart"/>
+      <w:r>
+        <w:rPr>
+          <w:rFonts w:ascii="Times New Roman" w:hAnsi="Times New Roman" w:cs="Times New Roman"/>
+          <w:sz w:val="24"/>
+          <w:szCs w:val="24"/>
+        </w:rPr>
+        <w:t>urls</w:t>
+      </w:r>
+      <w:proofErr w:type="spellEnd"/>
+      <w:r>
+        <w:rPr>
+          <w:rFonts w:ascii="Times New Roman" w:hAnsi="Times New Roman" w:cs="Times New Roman"/>
+          <w:sz w:val="24"/>
+          <w:szCs w:val="24"/>
+        </w:rPr>
+        <w:t xml:space="preserve">, index page, disease page and treatment page. We created the initial design of the index page, registration page, login page and treatment page, and are also working to design the treatment page and disease page. </w:t>
       </w:r>
       <w:r>
         <w:rPr>
@@ -3616,8 +3670,6 @@
           <w:szCs w:val="24"/>
         </w:rPr>
       </w:pPr>
-      <w:bookmarkStart w:id="0" w:name="_GoBack"/>
-      <w:bookmarkEnd w:id="0"/>
     </w:p>
     <w:p>
       <w:pPr>
@@ -3716,6 +3768,280 @@
         </w:drawing>
       </w:r>
     </w:p>
+    <w:p>
+      <w:pPr>
+        <w:rPr>
+          <w:rFonts w:ascii="Times New Roman" w:hAnsi="Times New Roman" w:cs="Times New Roman"/>
+          <w:b/>
+          <w:sz w:val="24"/>
+          <w:szCs w:val="24"/>
+        </w:rPr>
+      </w:pPr>
+    </w:p>
+    <w:p>
+      <w:pPr>
+        <w:rPr>
+          <w:rFonts w:ascii="Times New Roman" w:hAnsi="Times New Roman" w:cs="Times New Roman"/>
+          <w:b/>
+          <w:sz w:val="24"/>
+          <w:szCs w:val="24"/>
+        </w:rPr>
+      </w:pPr>
+    </w:p>
+    <w:p>
+      <w:pPr>
+        <w:rPr>
+          <w:rFonts w:ascii="Times New Roman" w:hAnsi="Times New Roman" w:cs="Times New Roman"/>
+          <w:b/>
+          <w:sz w:val="24"/>
+          <w:szCs w:val="24"/>
+        </w:rPr>
+      </w:pPr>
+    </w:p>
+    <w:p>
+      <w:pPr>
+        <w:rPr>
+          <w:rFonts w:ascii="Times New Roman" w:hAnsi="Times New Roman" w:cs="Times New Roman"/>
+          <w:b/>
+          <w:sz w:val="24"/>
+          <w:szCs w:val="24"/>
+        </w:rPr>
+      </w:pPr>
+    </w:p>
+    <w:p>
+      <w:pPr>
+        <w:rPr>
+          <w:rFonts w:ascii="Times New Roman" w:hAnsi="Times New Roman" w:cs="Times New Roman"/>
+          <w:b/>
+          <w:sz w:val="24"/>
+          <w:szCs w:val="24"/>
+        </w:rPr>
+      </w:pPr>
+    </w:p>
+    <w:p>
+      <w:pPr>
+        <w:rPr>
+          <w:rFonts w:ascii="Times New Roman" w:hAnsi="Times New Roman" w:cs="Times New Roman"/>
+          <w:b/>
+          <w:sz w:val="24"/>
+          <w:szCs w:val="24"/>
+        </w:rPr>
+      </w:pPr>
+    </w:p>
+    <w:p>
+      <w:pPr>
+        <w:rPr>
+          <w:rFonts w:ascii="Times New Roman" w:hAnsi="Times New Roman" w:cs="Times New Roman"/>
+          <w:b/>
+          <w:sz w:val="24"/>
+          <w:szCs w:val="24"/>
+        </w:rPr>
+      </w:pPr>
+    </w:p>
+    <w:p>
+      <w:pPr>
+        <w:rPr>
+          <w:rFonts w:ascii="Times New Roman" w:hAnsi="Times New Roman" w:cs="Times New Roman"/>
+          <w:b/>
+          <w:sz w:val="24"/>
+          <w:szCs w:val="24"/>
+        </w:rPr>
+      </w:pPr>
+    </w:p>
+    <w:p>
+      <w:pPr>
+        <w:rPr>
+          <w:rFonts w:ascii="Times New Roman" w:hAnsi="Times New Roman" w:cs="Times New Roman"/>
+          <w:b/>
+          <w:sz w:val="24"/>
+          <w:szCs w:val="24"/>
+        </w:rPr>
+      </w:pPr>
+    </w:p>
+    <w:p>
+      <w:pPr>
+        <w:rPr>
+          <w:rFonts w:ascii="Times New Roman" w:hAnsi="Times New Roman" w:cs="Times New Roman"/>
+          <w:b/>
+          <w:sz w:val="24"/>
+          <w:szCs w:val="24"/>
+        </w:rPr>
+      </w:pPr>
+    </w:p>
+    <w:p>
+      <w:pPr>
+        <w:rPr>
+          <w:rFonts w:ascii="Times New Roman" w:hAnsi="Times New Roman" w:cs="Times New Roman"/>
+          <w:b/>
+          <w:sz w:val="24"/>
+          <w:szCs w:val="24"/>
+        </w:rPr>
+      </w:pPr>
+    </w:p>
+    <w:p>
+      <w:pPr>
+        <w:pStyle w:val="ListParagraph"/>
+        <w:numPr>
+          <w:ilvl w:val="0"/>
+          <w:numId w:val="3"/>
+        </w:numPr>
+        <w:rPr>
+          <w:rFonts w:ascii="Times New Roman" w:hAnsi="Times New Roman" w:cs="Times New Roman"/>
+          <w:b/>
+          <w:sz w:val="24"/>
+          <w:szCs w:val="24"/>
+        </w:rPr>
+      </w:pPr>
+      <w:r>
+        <w:rPr>
+          <w:rFonts w:ascii="Times New Roman" w:hAnsi="Times New Roman" w:cs="Times New Roman"/>
+          <w:b/>
+          <w:sz w:val="24"/>
+          <w:szCs w:val="24"/>
+        </w:rPr>
+        <w:lastRenderedPageBreak/>
+        <w:t>Reference:</w:t>
+      </w:r>
+    </w:p>
+    <w:p>
+      <w:pPr>
+        <w:ind w:left="630"/>
+        <w:rPr>
+          <w:rFonts w:ascii="Times New Roman" w:hAnsi="Times New Roman" w:cs="Times New Roman"/>
+          <w:b/>
+          <w:sz w:val="24"/>
+          <w:szCs w:val="24"/>
+        </w:rPr>
+      </w:pPr>
+      <w:hyperlink r:id="rId10" w:history="1">
+        <w:r>
+          <w:rPr>
+            <w:rStyle w:val="Hyperlink"/>
+            <w:rFonts w:ascii="Times New Roman" w:hAnsi="Times New Roman" w:cs="Times New Roman"/>
+            <w:b/>
+            <w:sz w:val="24"/>
+            <w:szCs w:val="24"/>
+          </w:rPr>
+          <w:t>https://wallpaperplay.com/walls/full/7/7/2/176856.jpg</w:t>
+        </w:r>
+      </w:hyperlink>
+    </w:p>
+    <w:p>
+      <w:pPr>
+        <w:ind w:left="630"/>
+        <w:rPr>
+          <w:rFonts w:ascii="Times New Roman" w:hAnsi="Times New Roman" w:cs="Times New Roman"/>
+          <w:b/>
+          <w:sz w:val="24"/>
+          <w:szCs w:val="24"/>
+        </w:rPr>
+      </w:pPr>
+      <w:hyperlink r:id="rId11" w:history="1">
+        <w:r>
+          <w:rPr>
+            <w:rStyle w:val="Hyperlink"/>
+            <w:rFonts w:ascii="Times New Roman" w:hAnsi="Times New Roman" w:cs="Times New Roman"/>
+            <w:b/>
+            <w:sz w:val="24"/>
+            <w:szCs w:val="24"/>
+          </w:rPr>
+          <w:t>https://wallpaperplay.com/walls/full/2/4/b/176845.jpg</w:t>
+        </w:r>
+      </w:hyperlink>
+    </w:p>
+    <w:p>
+      <w:pPr>
+        <w:ind w:left="630"/>
+        <w:rPr>
+          <w:rFonts w:ascii="Times New Roman" w:hAnsi="Times New Roman" w:cs="Times New Roman"/>
+          <w:b/>
+          <w:sz w:val="24"/>
+          <w:szCs w:val="24"/>
+        </w:rPr>
+      </w:pPr>
+      <w:hyperlink r:id="rId12" w:history="1">
+        <w:r>
+          <w:rPr>
+            <w:rStyle w:val="Hyperlink"/>
+            <w:rFonts w:ascii="Times New Roman" w:hAnsi="Times New Roman" w:cs="Times New Roman"/>
+            <w:b/>
+            <w:sz w:val="24"/>
+            <w:szCs w:val="24"/>
+          </w:rPr>
+          <w:t>https://wallpaperplay.com/walls/full/c/0/4/176853.jpg</w:t>
+        </w:r>
+      </w:hyperlink>
+    </w:p>
+    <w:p>
+      <w:pPr>
+        <w:ind w:left="630"/>
+        <w:rPr>
+          <w:rFonts w:ascii="Times New Roman" w:hAnsi="Times New Roman" w:cs="Times New Roman"/>
+          <w:b/>
+          <w:sz w:val="24"/>
+          <w:szCs w:val="24"/>
+        </w:rPr>
+      </w:pPr>
+      <w:hyperlink r:id="rId13" w:history="1">
+        <w:r>
+          <w:rPr>
+            <w:rStyle w:val="Hyperlink"/>
+            <w:rFonts w:ascii="Times New Roman" w:hAnsi="Times New Roman" w:cs="Times New Roman"/>
+            <w:b/>
+            <w:sz w:val="24"/>
+            <w:szCs w:val="24"/>
+          </w:rPr>
+          <w:t>https://wallpaperplay.com/walls/full/b/6/c/176850.jpg</w:t>
+        </w:r>
+      </w:hyperlink>
+    </w:p>
+    <w:p>
+      <w:pPr>
+        <w:ind w:left="630"/>
+        <w:rPr>
+          <w:rFonts w:ascii="Times New Roman" w:hAnsi="Times New Roman" w:cs="Times New Roman"/>
+          <w:b/>
+          <w:sz w:val="24"/>
+          <w:szCs w:val="24"/>
+        </w:rPr>
+      </w:pPr>
+      <w:hyperlink r:id="rId14" w:history="1">
+        <w:r>
+          <w:rPr>
+            <w:rStyle w:val="Hyperlink"/>
+            <w:rFonts w:ascii="Times New Roman" w:hAnsi="Times New Roman" w:cs="Times New Roman"/>
+            <w:b/>
+            <w:sz w:val="24"/>
+            <w:szCs w:val="24"/>
+          </w:rPr>
+          <w:t>https://www.svgimages.com/svg-image/s5/man-passportsize-silhouette-icon-256x256.png</w:t>
+        </w:r>
+      </w:hyperlink>
+    </w:p>
+    <w:p>
+      <w:pPr>
+        <w:ind w:left="630"/>
+        <w:rPr>
+          <w:rFonts w:ascii="Times New Roman" w:hAnsi="Times New Roman" w:cs="Times New Roman"/>
+          <w:b/>
+          <w:sz w:val="24"/>
+          <w:szCs w:val="24"/>
+        </w:rPr>
+      </w:pPr>
+    </w:p>
+    <w:p>
+      <w:pPr>
+        <w:ind w:left="630"/>
+        <w:rPr>
+          <w:rFonts w:ascii="Times New Roman" w:hAnsi="Times New Roman" w:cs="Times New Roman"/>
+          <w:b/>
+          <w:sz w:val="24"/>
+          <w:szCs w:val="24"/>
+        </w:rPr>
+      </w:pPr>
+      <w:bookmarkStart w:id="0" w:name="_GoBack"/>
+      <w:bookmarkEnd w:id="0"/>
+    </w:p>
     <w:sectPr>
       <w:pgSz w:w="12240" w:h="15840"/>
       <w:pgMar w:top="1440" w:right="1440" w:bottom="1440" w:left="1440" w:header="720" w:footer="720" w:gutter="0"/>
@@ -3727,7 +4053,7 @@
 </file>
 
 <file path=word/numbering.xml><?xml version="1.0" encoding="utf-8"?>
-<w:numbering xmlns:wpc="http://schemas.microsoft.com/office/word/2010/wordprocessingCanvas" xmlns:mc="http://schemas.openxmlformats.org/markup-compatibility/2006" xmlns:o="urn:schemas-microsoft-com:office:office" xmlns:r="http://schemas.openxmlformats.org/officeDocument/2006/relationships" xmlns:m="http://schemas.openxmlformats.org/officeDocument/2006/math" xmlns:v="urn:schemas-microsoft-com:vml" xmlns:wp14="http://schemas.microsoft.com/office/word/2010/wordprocessingDrawing" xmlns:wp="http://schemas.openxmlformats.org/drawingml/2006/wordprocessingDrawing" xmlns:w10="urn:schemas-microsoft-com:office:word" xmlns:w="http://schemas.openxmlformats.org/wordprocessingml/2006/main" xmlns:w14="http://schemas.microsoft.com/office/word/2010/wordml" xmlns:w15="http://schemas.microsoft.com/office/word/2012/wordml" xmlns:wpg="http://schemas.microsoft.com/office/word/2010/wordprocessingGroup" xmlns:wpi="http://schemas.microsoft.com/office/word/2010/wordprocessingInk" xmlns:wne="http://schemas.microsoft.com/office/word/2006/wordml" xmlns:wps="http://schemas.microsoft.com/office/word/2010/wordprocessingShape" mc:Ignorable="w14 w15 wp14">
+<w:numbering xmlns:wpc="http://schemas.microsoft.com/office/word/2010/wordprocessingCanvas" xmlns:cx="http://schemas.microsoft.com/office/drawing/2014/chartex" xmlns:cx1="http://schemas.microsoft.com/office/drawing/2015/9/8/chartex" xmlns:mc="http://schemas.openxmlformats.org/markup-compatibility/2006" xmlns:o="urn:schemas-microsoft-com:office:office" xmlns:r="http://schemas.openxmlformats.org/officeDocument/2006/relationships" xmlns:m="http://schemas.openxmlformats.org/officeDocument/2006/math" xmlns:v="urn:schemas-microsoft-com:vml" xmlns:wp14="http://schemas.microsoft.com/office/word/2010/wordprocessingDrawing" xmlns:wp="http://schemas.openxmlformats.org/drawingml/2006/wordprocessingDrawing" xmlns:w10="urn:schemas-microsoft-com:office:word" xmlns:w="http://schemas.openxmlformats.org/wordprocessingml/2006/main" xmlns:w14="http://schemas.microsoft.com/office/word/2010/wordml" xmlns:w15="http://schemas.microsoft.com/office/word/2012/wordml" xmlns:w16se="http://schemas.microsoft.com/office/word/2015/wordml/symex" xmlns:wpg="http://schemas.microsoft.com/office/word/2010/wordprocessingGroup" xmlns:wpi="http://schemas.microsoft.com/office/word/2010/wordprocessingInk" xmlns:wne="http://schemas.microsoft.com/office/word/2006/wordml" xmlns:wps="http://schemas.microsoft.com/office/word/2010/wordprocessingShape" mc:Ignorable="w14 w15 w16se wp14">
   <w:abstractNum w:abstractNumId="0" w15:restartNumberingAfterBreak="0">
     <w:nsid w:val="033829FA"/>
     <w:multiLevelType w:val="hybridMultilevel"/>
@@ -4226,7 +4552,7 @@
   <w:abstractNum w:abstractNumId="5" w15:restartNumberingAfterBreak="0">
     <w:nsid w:val="5C9F7896"/>
     <w:multiLevelType w:val="hybridMultilevel"/>
-    <w:tmpl w:val="D12E9034"/>
+    <w:tmpl w:val="EB522DF0"/>
     <w:lvl w:ilvl="0" w:tplc="0409000F">
       <w:start w:val="1"/>
       <w:numFmt w:val="decimal"/>
@@ -4426,7 +4752,7 @@
 </file>
 
 <file path=word/styles.xml><?xml version="1.0" encoding="utf-8"?>
-<w:styles xmlns:mc="http://schemas.openxmlformats.org/markup-compatibility/2006" xmlns:r="http://schemas.openxmlformats.org/officeDocument/2006/relationships" xmlns:w="http://schemas.openxmlformats.org/wordprocessingml/2006/main" xmlns:w14="http://schemas.microsoft.com/office/word/2010/wordml" xmlns:w15="http://schemas.microsoft.com/office/word/2012/wordml" mc:Ignorable="w14 w15">
+<w:styles xmlns:mc="http://schemas.openxmlformats.org/markup-compatibility/2006" xmlns:r="http://schemas.openxmlformats.org/officeDocument/2006/relationships" xmlns:w="http://schemas.openxmlformats.org/wordprocessingml/2006/main" xmlns:w14="http://schemas.microsoft.com/office/word/2010/wordml" xmlns:w15="http://schemas.microsoft.com/office/word/2012/wordml" xmlns:w16se="http://schemas.microsoft.com/office/word/2015/wordml/symex" mc:Ignorable="w14 w15 w16se">
   <w:docDefaults>
     <w:rPrDefault>
       <w:rPr>

</xml_diff>